<commit_message>
Added pdf conversion and the ability to upload multiple files at once
</commit_message>
<xml_diff>
--- a/static/schedule.docx
+++ b/static/schedule.docx
@@ -1,6 +1,6 @@
 
 <file path=word/document.xml><?xml version="1.0" encoding="utf-8"?>
-<w:document xmlns:wpc="http://schemas.microsoft.com/office/word/2010/wordprocessingCanvas" xmlns:cx="http://schemas.microsoft.com/office/drawing/2014/chartex" xmlns:cx1="http://schemas.microsoft.com/office/drawing/2015/9/8/chartex" xmlns:cx2="http://schemas.microsoft.com/office/drawing/2015/10/21/chartex" xmlns:cx3="http://schemas.microsoft.com/office/drawing/2016/5/9/chartex" xmlns:cx4="http://schemas.microsoft.com/office/drawing/2016/5/10/chartex" xmlns:cx5="http://schemas.microsoft.com/office/drawing/2016/5/11/chartex" xmlns:cx6="http://schemas.microsoft.com/office/drawing/2016/5/12/chartex" xmlns:cx7="http://schemas.microsoft.com/office/drawing/2016/5/13/chartex" xmlns:cx8="http://schemas.microsoft.com/office/drawing/2016/5/14/chartex" xmlns:mc="http://schemas.openxmlformats.org/markup-compatibility/2006" xmlns:aink="http://schemas.microsoft.com/office/drawing/2016/ink" xmlns:am3d="http://schemas.microsoft.com/office/drawing/2017/model3d" xmlns:o="urn:schemas-microsoft-com:office:office" xmlns:r="http://schemas.openxmlformats.org/officeDocument/2006/relationships" xmlns:m="http://schemas.openxmlformats.org/officeDocument/2006/math" xmlns:v="urn:schemas-microsoft-com:vml" xmlns:wp14="http://schemas.microsoft.com/office/word/2010/wordprocessingDrawing" xmlns:wp="http://schemas.openxmlformats.org/drawingml/2006/wordprocessingDrawing" xmlns:w10="urn:schemas-microsoft-com:office:word" xmlns:w="http://schemas.openxmlformats.org/wordprocessingml/2006/main" xmlns:w14="http://schemas.microsoft.com/office/word/2010/wordml" xmlns:w15="http://schemas.microsoft.com/office/word/2012/wordml" xmlns:w16cid="http://schemas.microsoft.com/office/word/2016/wordml/cid" xmlns:w16se="http://schemas.microsoft.com/office/word/2015/wordml/symex" xmlns:wpg="http://schemas.microsoft.com/office/word/2010/wordprocessingGroup" xmlns:wpi="http://schemas.microsoft.com/office/word/2010/wordprocessingInk" xmlns:wne="http://schemas.microsoft.com/office/word/2006/wordml" xmlns:wps="http://schemas.microsoft.com/office/word/2010/wordprocessingShape" mc:Ignorable="w14 w15 w16se w16cid wp14">
+<w:document xmlns:wpc="http://schemas.microsoft.com/office/word/2010/wordprocessingCanvas" xmlns:cx="http://schemas.microsoft.com/office/drawing/2014/chartex" xmlns:cx1="http://schemas.microsoft.com/office/drawing/2015/9/8/chartex" xmlns:cx2="http://schemas.microsoft.com/office/drawing/2015/10/21/chartex" xmlns:cx3="http://schemas.microsoft.com/office/drawing/2016/5/9/chartex" xmlns:cx4="http://schemas.microsoft.com/office/drawing/2016/5/10/chartex" xmlns:cx5="http://schemas.microsoft.com/office/drawing/2016/5/11/chartex" xmlns:cx6="http://schemas.microsoft.com/office/drawing/2016/5/12/chartex" xmlns:cx7="http://schemas.microsoft.com/office/drawing/2016/5/13/chartex" xmlns:cx8="http://schemas.microsoft.com/office/drawing/2016/5/14/chartex" xmlns:mc="http://schemas.openxmlformats.org/markup-compatibility/2006" xmlns:aink="http://schemas.microsoft.com/office/drawing/2016/ink" xmlns:am3d="http://schemas.microsoft.com/office/drawing/2017/model3d" xmlns:o="urn:schemas-microsoft-com:office:office" xmlns:oel="http://schemas.microsoft.com/office/2019/extlst" xmlns:r="http://schemas.openxmlformats.org/officeDocument/2006/relationships" xmlns:m="http://schemas.openxmlformats.org/officeDocument/2006/math" xmlns:v="urn:schemas-microsoft-com:vml" xmlns:wp14="http://schemas.microsoft.com/office/word/2010/wordprocessingDrawing" xmlns:wp="http://schemas.openxmlformats.org/drawingml/2006/wordprocessingDrawing" xmlns:w10="urn:schemas-microsoft-com:office:word" xmlns:w="http://schemas.openxmlformats.org/wordprocessingml/2006/main" xmlns:w14="http://schemas.microsoft.com/office/word/2010/wordml" xmlns:w15="http://schemas.microsoft.com/office/word/2012/wordml" xmlns:w16cex="http://schemas.microsoft.com/office/word/2018/wordml/cex" xmlns:w16cid="http://schemas.microsoft.com/office/word/2016/wordml/cid" xmlns:w16="http://schemas.microsoft.com/office/word/2018/wordml" xmlns:w16sdtdh="http://schemas.microsoft.com/office/word/2020/wordml/sdtdatahash" xmlns:w16se="http://schemas.microsoft.com/office/word/2015/wordml/symex" xmlns:wpg="http://schemas.microsoft.com/office/word/2010/wordprocessingGroup" xmlns:wpi="http://schemas.microsoft.com/office/word/2010/wordprocessingInk" xmlns:wne="http://schemas.microsoft.com/office/word/2006/wordml" xmlns:wps="http://schemas.microsoft.com/office/word/2010/wordprocessingShape" mc:Ignorable="w14 w15 w16se w16cid w16 w16cex w16sdtdh wp14">
   <w:body>
     <w:p>
       <w:pPr>
@@ -87,13 +87,12 @@
           <w:tcPr>
             <w:tcW w:w="1525" w:type="dxa"/>
             <w:tcBorders>
-              <w:top w:val="single" w:color="auto" w:sz="4" w:space="0"/>
-              <w:left w:val="single" w:color="auto" w:sz="4" w:space="0"/>
-              <w:bottom w:val="single" w:color="auto" w:sz="4" w:space="0"/>
-              <w:right w:val="single" w:color="auto" w:sz="4" w:space="0"/>
+              <w:top w:val="single" w:sz="4" w:space="0" w:color="auto"/>
+              <w:left w:val="single" w:sz="4" w:space="0" w:color="auto"/>
+              <w:bottom w:val="single" w:sz="4" w:space="0" w:color="auto"/>
+              <w:right w:val="single" w:sz="4" w:space="0" w:color="auto"/>
             </w:tcBorders>
             <w:shd w:val="clear" w:color="auto" w:fill="auto"/>
-            <w:tcMar/>
           </w:tcPr>
           <w:p>
             <w:pPr>
@@ -110,46 +109,33 @@
           <w:tcPr>
             <w:tcW w:w="1980" w:type="dxa"/>
             <w:tcBorders>
-              <w:top w:val="single" w:color="auto" w:sz="4" w:space="0"/>
-              <w:left w:val="single" w:color="auto" w:sz="4" w:space="0"/>
-              <w:bottom w:val="single" w:color="auto" w:sz="4" w:space="0"/>
-              <w:right w:val="single" w:color="auto" w:sz="4" w:space="0"/>
+              <w:top w:val="single" w:sz="4" w:space="0" w:color="auto"/>
+              <w:left w:val="single" w:sz="4" w:space="0" w:color="auto"/>
+              <w:bottom w:val="single" w:sz="4" w:space="0" w:color="auto"/>
+              <w:right w:val="single" w:sz="4" w:space="0" w:color="auto"/>
             </w:tcBorders>
             <w:shd w:val="clear" w:color="auto" w:fill="auto"/>
-            <w:tcMar/>
-          </w:tcPr>
-          <w:p>
-            <w:pPr>
-              <w:pStyle w:val="Normal"/>
-              <w:suppressLineNumbers w:val="0"/>
-              <w:bidi w:val="0"/>
-              <w:spacing w:before="0" w:beforeAutospacing="off" w:after="0" w:afterAutospacing="off" w:line="240" w:lineRule="auto"/>
-              <w:ind w:left="0" w:right="0"/>
-              <w:jc w:val="left"/>
-              <w:rPr/>
-            </w:pPr>
-            <w:r>
-              <w:rPr/>
-              <w:t>Communication Essentials</w:t>
-            </w:r>
-          </w:p>
-        </w:tc>
-        <w:tc>
-          <w:tcPr>
-            <w:tcW w:w="1980" w:type="dxa"/>
-            <w:tcBorders>
-              <w:top w:val="single" w:color="auto" w:sz="4" w:space="0"/>
-              <w:left w:val="single" w:color="auto" w:sz="4" w:space="0"/>
-              <w:bottom w:val="single" w:color="auto" w:sz="4" w:space="0"/>
-              <w:right w:val="single" w:color="auto" w:sz="4" w:space="0"/>
+          </w:tcPr>
+          <w:p>
+            <w:pPr>
+              <w:spacing w:after="0" w:line="240" w:lineRule="auto"/>
+            </w:pPr>
+          </w:p>
+        </w:tc>
+        <w:tc>
+          <w:tcPr>
+            <w:tcW w:w="1980" w:type="dxa"/>
+            <w:tcBorders>
+              <w:top w:val="single" w:sz="4" w:space="0" w:color="auto"/>
+              <w:left w:val="single" w:sz="4" w:space="0" w:color="auto"/>
+              <w:bottom w:val="single" w:sz="4" w:space="0" w:color="auto"/>
+              <w:right w:val="single" w:sz="4" w:space="0" w:color="auto"/>
             </w:tcBorders>
             <w:shd w:val="clear" w:color="auto" w:fill="auto"/>
-            <w:tcMar/>
-          </w:tcPr>
-          <w:p>
-            <w:pPr>
-              <w:spacing w:after="0" w:line="240" w:lineRule="auto"/>
-              <w:rPr/>
+          </w:tcPr>
+          <w:p>
+            <w:pPr>
+              <w:spacing w:after="0" w:line="240" w:lineRule="auto"/>
             </w:pPr>
           </w:p>
         </w:tc>
@@ -157,13 +143,12 @@
           <w:tcPr>
             <w:tcW w:w="2070" w:type="dxa"/>
             <w:tcBorders>
-              <w:top w:val="single" w:color="auto" w:sz="4" w:space="0"/>
-              <w:left w:val="single" w:color="auto" w:sz="4" w:space="0"/>
-              <w:bottom w:val="single" w:color="auto" w:sz="4" w:space="0"/>
-              <w:right w:val="single" w:color="auto" w:sz="4" w:space="0"/>
+              <w:top w:val="single" w:sz="4" w:space="0" w:color="auto"/>
+              <w:left w:val="single" w:sz="4" w:space="0" w:color="auto"/>
+              <w:bottom w:val="single" w:sz="4" w:space="0" w:color="auto"/>
+              <w:right w:val="single" w:sz="4" w:space="0" w:color="auto"/>
             </w:tcBorders>
             <w:shd w:val="clear" w:color="auto" w:fill="auto"/>
-            <w:tcMar/>
           </w:tcPr>
           <w:p>
             <w:pPr>
@@ -175,13 +160,12 @@
           <w:tcPr>
             <w:tcW w:w="2340" w:type="dxa"/>
             <w:tcBorders>
-              <w:top w:val="single" w:color="auto" w:sz="4" w:space="0"/>
-              <w:left w:val="single" w:color="auto" w:sz="4" w:space="0"/>
-              <w:bottom w:val="single" w:color="auto" w:sz="4" w:space="0"/>
-              <w:right w:val="single" w:color="auto" w:sz="4" w:space="0"/>
+              <w:top w:val="single" w:sz="4" w:space="0" w:color="auto"/>
+              <w:left w:val="single" w:sz="4" w:space="0" w:color="auto"/>
+              <w:bottom w:val="single" w:sz="4" w:space="0" w:color="auto"/>
+              <w:right w:val="single" w:sz="4" w:space="0" w:color="auto"/>
             </w:tcBorders>
             <w:shd w:val="clear" w:color="auto" w:fill="auto"/>
-            <w:tcMar/>
           </w:tcPr>
           <w:p>
             <w:pPr>
@@ -193,13 +177,12 @@
           <w:tcPr>
             <w:tcW w:w="2520" w:type="dxa"/>
             <w:tcBorders>
-              <w:top w:val="single" w:color="auto" w:sz="4" w:space="0"/>
-              <w:left w:val="single" w:color="auto" w:sz="4" w:space="0"/>
-              <w:bottom w:val="single" w:color="auto" w:sz="4" w:space="0"/>
-              <w:right w:val="single" w:color="auto" w:sz="4" w:space="0"/>
+              <w:top w:val="single" w:sz="4" w:space="0" w:color="auto"/>
+              <w:left w:val="single" w:sz="4" w:space="0" w:color="auto"/>
+              <w:bottom w:val="single" w:sz="4" w:space="0" w:color="auto"/>
+              <w:right w:val="single" w:sz="4" w:space="0" w:color="auto"/>
             </w:tcBorders>
             <w:shd w:val="clear" w:color="auto" w:fill="auto"/>
-            <w:tcMar/>
           </w:tcPr>
           <w:p>
             <w:pPr>
@@ -211,47 +194,44 @@
           <w:tcPr>
             <w:tcW w:w="2250" w:type="dxa"/>
             <w:tcBorders>
-              <w:top w:val="single" w:color="auto" w:sz="4" w:space="0"/>
-              <w:left w:val="single" w:color="auto" w:sz="4" w:space="0"/>
-              <w:bottom w:val="single" w:color="auto" w:sz="4" w:space="0"/>
-              <w:right w:val="single" w:color="auto" w:sz="4" w:space="0"/>
+              <w:top w:val="single" w:sz="4" w:space="0" w:color="auto"/>
+              <w:left w:val="single" w:sz="4" w:space="0" w:color="auto"/>
+              <w:bottom w:val="single" w:sz="4" w:space="0" w:color="auto"/>
+              <w:right w:val="single" w:sz="4" w:space="0" w:color="auto"/>
             </w:tcBorders>
             <w:shd w:val="clear" w:color="auto" w:fill="auto"/>
-            <w:tcMar/>
-          </w:tcPr>
-          <w:p>
-            <w:pPr>
-              <w:spacing w:after="0" w:line="240" w:lineRule="auto"/>
-            </w:pPr>
-          </w:p>
-        </w:tc>
-        <w:tc>
-          <w:tcPr>
-            <w:tcW w:w="1980" w:type="dxa"/>
-            <w:tcBorders>
-              <w:top w:val="single" w:color="auto" w:sz="4" w:space="0"/>
-              <w:left w:val="single" w:color="auto" w:sz="4" w:space="0"/>
-              <w:bottom w:val="single" w:color="auto" w:sz="4" w:space="0"/>
-              <w:right w:val="single" w:color="auto" w:sz="4" w:space="0"/>
-            </w:tcBorders>
-            <w:tcMar/>
-          </w:tcPr>
-          <w:p>
-            <w:pPr>
-              <w:spacing w:after="0" w:line="240" w:lineRule="auto"/>
-            </w:pPr>
-          </w:p>
-        </w:tc>
-        <w:tc>
-          <w:tcPr>
-            <w:tcW w:w="1980" w:type="dxa"/>
-            <w:tcBorders>
-              <w:top w:val="single" w:color="auto" w:sz="4" w:space="0"/>
-              <w:left w:val="single" w:color="auto" w:sz="4" w:space="0"/>
-              <w:bottom w:val="single" w:color="auto" w:sz="4" w:space="0"/>
-              <w:right w:val="single" w:color="auto" w:sz="4" w:space="0"/>
-            </w:tcBorders>
-            <w:tcMar/>
+          </w:tcPr>
+          <w:p>
+            <w:pPr>
+              <w:spacing w:after="0" w:line="240" w:lineRule="auto"/>
+            </w:pPr>
+          </w:p>
+        </w:tc>
+        <w:tc>
+          <w:tcPr>
+            <w:tcW w:w="1980" w:type="dxa"/>
+            <w:tcBorders>
+              <w:top w:val="single" w:sz="4" w:space="0" w:color="auto"/>
+              <w:left w:val="single" w:sz="4" w:space="0" w:color="auto"/>
+              <w:bottom w:val="single" w:sz="4" w:space="0" w:color="auto"/>
+              <w:right w:val="single" w:sz="4" w:space="0" w:color="auto"/>
+            </w:tcBorders>
+          </w:tcPr>
+          <w:p>
+            <w:pPr>
+              <w:spacing w:after="0" w:line="240" w:lineRule="auto"/>
+            </w:pPr>
+          </w:p>
+        </w:tc>
+        <w:tc>
+          <w:tcPr>
+            <w:tcW w:w="1980" w:type="dxa"/>
+            <w:tcBorders>
+              <w:top w:val="single" w:sz="4" w:space="0" w:color="auto"/>
+              <w:left w:val="single" w:sz="4" w:space="0" w:color="auto"/>
+              <w:bottom w:val="single" w:sz="4" w:space="0" w:color="auto"/>
+              <w:right w:val="single" w:sz="4" w:space="0" w:color="auto"/>
+            </w:tcBorders>
           </w:tcPr>
           <w:p>
             <w:pPr>
@@ -268,13 +248,12 @@
           <w:tcPr>
             <w:tcW w:w="1525" w:type="dxa"/>
             <w:tcBorders>
-              <w:top w:val="single" w:color="auto" w:sz="4" w:space="0"/>
-              <w:left w:val="single" w:color="auto" w:sz="4" w:space="0"/>
-              <w:bottom w:val="single" w:color="auto" w:sz="4" w:space="0"/>
-              <w:right w:val="single" w:color="auto" w:sz="4" w:space="0"/>
+              <w:top w:val="single" w:sz="4" w:space="0" w:color="auto"/>
+              <w:left w:val="single" w:sz="4" w:space="0" w:color="auto"/>
+              <w:bottom w:val="single" w:sz="4" w:space="0" w:color="auto"/>
+              <w:right w:val="single" w:sz="4" w:space="0" w:color="auto"/>
             </w:tcBorders>
             <w:shd w:val="clear" w:color="auto" w:fill="auto"/>
-            <w:tcMar/>
           </w:tcPr>
           <w:p>
             <w:pPr>
@@ -307,31 +286,29 @@
           <w:tcPr>
             <w:tcW w:w="1980" w:type="dxa"/>
             <w:tcBorders>
-              <w:top w:val="single" w:color="auto" w:sz="4" w:space="0"/>
-              <w:left w:val="single" w:color="auto" w:sz="4" w:space="0"/>
-              <w:bottom w:val="single" w:color="auto" w:sz="4" w:space="0"/>
-              <w:right w:val="single" w:color="auto" w:sz="4" w:space="0"/>
-            </w:tcBorders>
-            <w:shd w:val="clear" w:color="auto" w:fill="F2F2F2" w:themeFill="background1" w:themeFillShade="F2"/>
-            <w:tcMar/>
-          </w:tcPr>
-          <w:p>
-            <w:pPr>
-              <w:spacing w:after="0" w:line="240" w:lineRule="auto"/>
-            </w:pPr>
-          </w:p>
-        </w:tc>
-        <w:tc>
-          <w:tcPr>
-            <w:tcW w:w="1980" w:type="dxa"/>
-            <w:tcBorders>
-              <w:top w:val="single" w:color="auto" w:sz="4" w:space="0"/>
-              <w:left w:val="single" w:color="auto" w:sz="4" w:space="0"/>
-              <w:bottom w:val="single" w:color="auto" w:sz="4" w:space="0"/>
-              <w:right w:val="single" w:color="auto" w:sz="4" w:space="0"/>
-            </w:tcBorders>
-            <w:shd w:val="clear" w:color="auto" w:fill="F2F2F2" w:themeFill="background1" w:themeFillShade="F2"/>
-            <w:tcMar/>
+              <w:top w:val="single" w:sz="4" w:space="0" w:color="auto"/>
+              <w:left w:val="single" w:sz="4" w:space="0" w:color="auto"/>
+              <w:bottom w:val="single" w:sz="4" w:space="0" w:color="auto"/>
+              <w:right w:val="single" w:sz="4" w:space="0" w:color="auto"/>
+            </w:tcBorders>
+            <w:shd w:val="clear" w:color="auto" w:fill="F2F2F2" w:themeFill="background1" w:themeFillShade="F2"/>
+          </w:tcPr>
+          <w:p>
+            <w:pPr>
+              <w:spacing w:after="0" w:line="240" w:lineRule="auto"/>
+            </w:pPr>
+          </w:p>
+        </w:tc>
+        <w:tc>
+          <w:tcPr>
+            <w:tcW w:w="1980" w:type="dxa"/>
+            <w:tcBorders>
+              <w:top w:val="single" w:sz="4" w:space="0" w:color="auto"/>
+              <w:left w:val="single" w:sz="4" w:space="0" w:color="auto"/>
+              <w:bottom w:val="single" w:sz="4" w:space="0" w:color="auto"/>
+              <w:right w:val="single" w:sz="4" w:space="0" w:color="auto"/>
+            </w:tcBorders>
+            <w:shd w:val="clear" w:color="auto" w:fill="F2F2F2" w:themeFill="background1" w:themeFillShade="F2"/>
           </w:tcPr>
           <w:p>
             <w:pPr>
@@ -343,13 +320,12 @@
           <w:tcPr>
             <w:tcW w:w="2070" w:type="dxa"/>
             <w:tcBorders>
-              <w:top w:val="single" w:color="auto" w:sz="4" w:space="0"/>
-              <w:left w:val="single" w:color="auto" w:sz="4" w:space="0"/>
-              <w:bottom w:val="single" w:color="auto" w:sz="4" w:space="0"/>
-              <w:right w:val="single" w:color="auto" w:sz="4" w:space="0"/>
-            </w:tcBorders>
-            <w:shd w:val="clear" w:color="auto" w:fill="F2F2F2" w:themeFill="background1" w:themeFillShade="F2"/>
-            <w:tcMar/>
+              <w:top w:val="single" w:sz="4" w:space="0" w:color="auto"/>
+              <w:left w:val="single" w:sz="4" w:space="0" w:color="auto"/>
+              <w:bottom w:val="single" w:sz="4" w:space="0" w:color="auto"/>
+              <w:right w:val="single" w:sz="4" w:space="0" w:color="auto"/>
+            </w:tcBorders>
+            <w:shd w:val="clear" w:color="auto" w:fill="F2F2F2" w:themeFill="background1" w:themeFillShade="F2"/>
           </w:tcPr>
           <w:p>
             <w:pPr>
@@ -361,13 +337,12 @@
           <w:tcPr>
             <w:tcW w:w="2340" w:type="dxa"/>
             <w:tcBorders>
-              <w:top w:val="single" w:color="auto" w:sz="4" w:space="0"/>
-              <w:left w:val="single" w:color="auto" w:sz="4" w:space="0"/>
-              <w:bottom w:val="single" w:color="auto" w:sz="4" w:space="0"/>
-              <w:right w:val="single" w:color="auto" w:sz="4" w:space="0"/>
-            </w:tcBorders>
-            <w:shd w:val="clear" w:color="auto" w:fill="F2F2F2" w:themeFill="background1" w:themeFillShade="F2"/>
-            <w:tcMar/>
+              <w:top w:val="single" w:sz="4" w:space="0" w:color="auto"/>
+              <w:left w:val="single" w:sz="4" w:space="0" w:color="auto"/>
+              <w:bottom w:val="single" w:sz="4" w:space="0" w:color="auto"/>
+              <w:right w:val="single" w:sz="4" w:space="0" w:color="auto"/>
+            </w:tcBorders>
+            <w:shd w:val="clear" w:color="auto" w:fill="F2F2F2" w:themeFill="background1" w:themeFillShade="F2"/>
           </w:tcPr>
           <w:p>
             <w:pPr>
@@ -379,13 +354,12 @@
           <w:tcPr>
             <w:tcW w:w="2520" w:type="dxa"/>
             <w:tcBorders>
-              <w:top w:val="single" w:color="auto" w:sz="4" w:space="0"/>
-              <w:left w:val="single" w:color="auto" w:sz="4" w:space="0"/>
-              <w:bottom w:val="single" w:color="auto" w:sz="4" w:space="0"/>
-              <w:right w:val="single" w:color="auto" w:sz="4" w:space="0"/>
-            </w:tcBorders>
-            <w:shd w:val="clear" w:color="auto" w:fill="F2F2F2" w:themeFill="background1" w:themeFillShade="F2"/>
-            <w:tcMar/>
+              <w:top w:val="single" w:sz="4" w:space="0" w:color="auto"/>
+              <w:left w:val="single" w:sz="4" w:space="0" w:color="auto"/>
+              <w:bottom w:val="single" w:sz="4" w:space="0" w:color="auto"/>
+              <w:right w:val="single" w:sz="4" w:space="0" w:color="auto"/>
+            </w:tcBorders>
+            <w:shd w:val="clear" w:color="auto" w:fill="F2F2F2" w:themeFill="background1" w:themeFillShade="F2"/>
           </w:tcPr>
           <w:p>
             <w:pPr>
@@ -397,49 +371,46 @@
           <w:tcPr>
             <w:tcW w:w="2250" w:type="dxa"/>
             <w:tcBorders>
-              <w:top w:val="single" w:color="auto" w:sz="4" w:space="0"/>
-              <w:left w:val="single" w:color="auto" w:sz="4" w:space="0"/>
-              <w:bottom w:val="single" w:color="auto" w:sz="4" w:space="0"/>
-              <w:right w:val="single" w:color="auto" w:sz="4" w:space="0"/>
-            </w:tcBorders>
-            <w:shd w:val="clear" w:color="auto" w:fill="F2F2F2" w:themeFill="background1" w:themeFillShade="F2"/>
-            <w:tcMar/>
-          </w:tcPr>
-          <w:p>
-            <w:pPr>
-              <w:spacing w:after="0" w:line="240" w:lineRule="auto"/>
-            </w:pPr>
-          </w:p>
-        </w:tc>
-        <w:tc>
-          <w:tcPr>
-            <w:tcW w:w="1980" w:type="dxa"/>
-            <w:tcBorders>
-              <w:top w:val="single" w:color="auto" w:sz="4" w:space="0"/>
-              <w:left w:val="single" w:color="auto" w:sz="4" w:space="0"/>
-              <w:bottom w:val="single" w:color="auto" w:sz="4" w:space="0"/>
-              <w:right w:val="single" w:color="auto" w:sz="4" w:space="0"/>
-            </w:tcBorders>
-            <w:shd w:val="clear" w:color="auto" w:fill="F2F2F2" w:themeFill="background1" w:themeFillShade="F2"/>
-            <w:tcMar/>
-          </w:tcPr>
-          <w:p>
-            <w:pPr>
-              <w:spacing w:after="0" w:line="240" w:lineRule="auto"/>
-            </w:pPr>
-          </w:p>
-        </w:tc>
-        <w:tc>
-          <w:tcPr>
-            <w:tcW w:w="1980" w:type="dxa"/>
-            <w:tcBorders>
-              <w:top w:val="single" w:color="auto" w:sz="4" w:space="0"/>
-              <w:left w:val="single" w:color="auto" w:sz="4" w:space="0"/>
-              <w:bottom w:val="single" w:color="auto" w:sz="4" w:space="0"/>
-              <w:right w:val="single" w:color="auto" w:sz="4" w:space="0"/>
-            </w:tcBorders>
-            <w:shd w:val="clear" w:color="auto" w:fill="F2F2F2" w:themeFill="background1" w:themeFillShade="F2"/>
-            <w:tcMar/>
+              <w:top w:val="single" w:sz="4" w:space="0" w:color="auto"/>
+              <w:left w:val="single" w:sz="4" w:space="0" w:color="auto"/>
+              <w:bottom w:val="single" w:sz="4" w:space="0" w:color="auto"/>
+              <w:right w:val="single" w:sz="4" w:space="0" w:color="auto"/>
+            </w:tcBorders>
+            <w:shd w:val="clear" w:color="auto" w:fill="F2F2F2" w:themeFill="background1" w:themeFillShade="F2"/>
+          </w:tcPr>
+          <w:p>
+            <w:pPr>
+              <w:spacing w:after="0" w:line="240" w:lineRule="auto"/>
+            </w:pPr>
+          </w:p>
+        </w:tc>
+        <w:tc>
+          <w:tcPr>
+            <w:tcW w:w="1980" w:type="dxa"/>
+            <w:tcBorders>
+              <w:top w:val="single" w:sz="4" w:space="0" w:color="auto"/>
+              <w:left w:val="single" w:sz="4" w:space="0" w:color="auto"/>
+              <w:bottom w:val="single" w:sz="4" w:space="0" w:color="auto"/>
+              <w:right w:val="single" w:sz="4" w:space="0" w:color="auto"/>
+            </w:tcBorders>
+            <w:shd w:val="clear" w:color="auto" w:fill="F2F2F2" w:themeFill="background1" w:themeFillShade="F2"/>
+          </w:tcPr>
+          <w:p>
+            <w:pPr>
+              <w:spacing w:after="0" w:line="240" w:lineRule="auto"/>
+            </w:pPr>
+          </w:p>
+        </w:tc>
+        <w:tc>
+          <w:tcPr>
+            <w:tcW w:w="1980" w:type="dxa"/>
+            <w:tcBorders>
+              <w:top w:val="single" w:sz="4" w:space="0" w:color="auto"/>
+              <w:left w:val="single" w:sz="4" w:space="0" w:color="auto"/>
+              <w:bottom w:val="single" w:sz="4" w:space="0" w:color="auto"/>
+              <w:right w:val="single" w:sz="4" w:space="0" w:color="auto"/>
+            </w:tcBorders>
+            <w:shd w:val="clear" w:color="auto" w:fill="F2F2F2" w:themeFill="background1" w:themeFillShade="F2"/>
           </w:tcPr>
           <w:p>
             <w:pPr>
@@ -456,13 +427,12 @@
           <w:tcPr>
             <w:tcW w:w="1525" w:type="dxa"/>
             <w:tcBorders>
-              <w:top w:val="single" w:color="auto" w:sz="4" w:space="0"/>
-              <w:left w:val="single" w:color="auto" w:sz="4" w:space="0"/>
-              <w:bottom w:val="single" w:color="auto" w:sz="4" w:space="0"/>
-              <w:right w:val="single" w:color="auto" w:sz="4" w:space="0"/>
+              <w:top w:val="single" w:sz="4" w:space="0" w:color="auto"/>
+              <w:left w:val="single" w:sz="4" w:space="0" w:color="auto"/>
+              <w:bottom w:val="single" w:sz="4" w:space="0" w:color="auto"/>
+              <w:right w:val="single" w:sz="4" w:space="0" w:color="auto"/>
             </w:tcBorders>
             <w:shd w:val="clear" w:color="auto" w:fill="auto"/>
-            <w:tcMar/>
             <w:hideMark/>
           </w:tcPr>
           <w:p>
@@ -496,31 +466,29 @@
           <w:tcPr>
             <w:tcW w:w="1980" w:type="dxa"/>
             <w:tcBorders>
-              <w:top w:val="single" w:color="auto" w:sz="4" w:space="0"/>
-              <w:left w:val="single" w:color="auto" w:sz="4" w:space="0"/>
-              <w:bottom w:val="single" w:color="auto" w:sz="4" w:space="0"/>
-              <w:right w:val="single" w:color="auto" w:sz="4" w:space="0"/>
-            </w:tcBorders>
-            <w:shd w:val="clear" w:color="auto" w:fill="FFFFFF" w:themeFill="background1"/>
-            <w:tcMar/>
-          </w:tcPr>
-          <w:p>
-            <w:pPr>
-              <w:spacing w:after="0" w:line="240" w:lineRule="auto"/>
-            </w:pPr>
-          </w:p>
-        </w:tc>
-        <w:tc>
-          <w:tcPr>
-            <w:tcW w:w="1980" w:type="dxa"/>
-            <w:tcBorders>
-              <w:top w:val="single" w:color="auto" w:sz="4" w:space="0"/>
-              <w:left w:val="single" w:color="auto" w:sz="4" w:space="0"/>
-              <w:bottom w:val="single" w:color="auto" w:sz="4" w:space="0"/>
-              <w:right w:val="single" w:color="auto" w:sz="4" w:space="0"/>
-            </w:tcBorders>
-            <w:shd w:val="clear" w:color="auto" w:fill="FFFFFF" w:themeFill="background1"/>
-            <w:tcMar/>
+              <w:top w:val="single" w:sz="4" w:space="0" w:color="auto"/>
+              <w:left w:val="single" w:sz="4" w:space="0" w:color="auto"/>
+              <w:bottom w:val="single" w:sz="4" w:space="0" w:color="auto"/>
+              <w:right w:val="single" w:sz="4" w:space="0" w:color="auto"/>
+            </w:tcBorders>
+            <w:shd w:val="clear" w:color="auto" w:fill="FFFFFF" w:themeFill="background1"/>
+          </w:tcPr>
+          <w:p>
+            <w:pPr>
+              <w:spacing w:after="0" w:line="240" w:lineRule="auto"/>
+            </w:pPr>
+          </w:p>
+        </w:tc>
+        <w:tc>
+          <w:tcPr>
+            <w:tcW w:w="1980" w:type="dxa"/>
+            <w:tcBorders>
+              <w:top w:val="single" w:sz="4" w:space="0" w:color="auto"/>
+              <w:left w:val="single" w:sz="4" w:space="0" w:color="auto"/>
+              <w:bottom w:val="single" w:sz="4" w:space="0" w:color="auto"/>
+              <w:right w:val="single" w:sz="4" w:space="0" w:color="auto"/>
+            </w:tcBorders>
+            <w:shd w:val="clear" w:color="auto" w:fill="FFFFFF" w:themeFill="background1"/>
           </w:tcPr>
           <w:p>
             <w:pPr>
@@ -532,13 +500,12 @@
           <w:tcPr>
             <w:tcW w:w="2070" w:type="dxa"/>
             <w:tcBorders>
-              <w:top w:val="single" w:color="auto" w:sz="4" w:space="0"/>
-              <w:left w:val="single" w:color="auto" w:sz="4" w:space="0"/>
-              <w:bottom w:val="single" w:color="auto" w:sz="4" w:space="0"/>
-              <w:right w:val="single" w:color="auto" w:sz="4" w:space="0"/>
-            </w:tcBorders>
-            <w:shd w:val="clear" w:color="auto" w:fill="FFFFFF" w:themeFill="background1"/>
-            <w:tcMar/>
+              <w:top w:val="single" w:sz="4" w:space="0" w:color="auto"/>
+              <w:left w:val="single" w:sz="4" w:space="0" w:color="auto"/>
+              <w:bottom w:val="single" w:sz="4" w:space="0" w:color="auto"/>
+              <w:right w:val="single" w:sz="4" w:space="0" w:color="auto"/>
+            </w:tcBorders>
+            <w:shd w:val="clear" w:color="auto" w:fill="FFFFFF" w:themeFill="background1"/>
           </w:tcPr>
           <w:p>
             <w:pPr>
@@ -550,13 +517,12 @@
           <w:tcPr>
             <w:tcW w:w="2340" w:type="dxa"/>
             <w:tcBorders>
-              <w:top w:val="single" w:color="auto" w:sz="4" w:space="0"/>
-              <w:left w:val="single" w:color="auto" w:sz="4" w:space="0"/>
-              <w:bottom w:val="single" w:color="auto" w:sz="4" w:space="0"/>
-              <w:right w:val="single" w:color="auto" w:sz="4" w:space="0"/>
-            </w:tcBorders>
-            <w:shd w:val="clear" w:color="auto" w:fill="FFFFFF" w:themeFill="background1"/>
-            <w:tcMar/>
+              <w:top w:val="single" w:sz="4" w:space="0" w:color="auto"/>
+              <w:left w:val="single" w:sz="4" w:space="0" w:color="auto"/>
+              <w:bottom w:val="single" w:sz="4" w:space="0" w:color="auto"/>
+              <w:right w:val="single" w:sz="4" w:space="0" w:color="auto"/>
+            </w:tcBorders>
+            <w:shd w:val="clear" w:color="auto" w:fill="FFFFFF" w:themeFill="background1"/>
           </w:tcPr>
           <w:p>
             <w:pPr>
@@ -568,13 +534,12 @@
           <w:tcPr>
             <w:tcW w:w="2520" w:type="dxa"/>
             <w:tcBorders>
-              <w:top w:val="single" w:color="auto" w:sz="4" w:space="0"/>
-              <w:left w:val="single" w:color="auto" w:sz="4" w:space="0"/>
-              <w:bottom w:val="single" w:color="auto" w:sz="4" w:space="0"/>
-              <w:right w:val="single" w:color="auto" w:sz="4" w:space="0"/>
-            </w:tcBorders>
-            <w:shd w:val="clear" w:color="auto" w:fill="FFFFFF" w:themeFill="background1"/>
-            <w:tcMar/>
+              <w:top w:val="single" w:sz="4" w:space="0" w:color="auto"/>
+              <w:left w:val="single" w:sz="4" w:space="0" w:color="auto"/>
+              <w:bottom w:val="single" w:sz="4" w:space="0" w:color="auto"/>
+              <w:right w:val="single" w:sz="4" w:space="0" w:color="auto"/>
+            </w:tcBorders>
+            <w:shd w:val="clear" w:color="auto" w:fill="FFFFFF" w:themeFill="background1"/>
           </w:tcPr>
           <w:p>
             <w:pPr>
@@ -586,49 +551,46 @@
           <w:tcPr>
             <w:tcW w:w="2250" w:type="dxa"/>
             <w:tcBorders>
-              <w:top w:val="single" w:color="auto" w:sz="4" w:space="0"/>
-              <w:left w:val="single" w:color="auto" w:sz="4" w:space="0"/>
-              <w:bottom w:val="single" w:color="auto" w:sz="4" w:space="0"/>
-              <w:right w:val="single" w:color="auto" w:sz="4" w:space="0"/>
-            </w:tcBorders>
-            <w:shd w:val="clear" w:color="auto" w:fill="FFFFFF" w:themeFill="background1"/>
-            <w:tcMar/>
-          </w:tcPr>
-          <w:p>
-            <w:pPr>
-              <w:spacing w:after="0" w:line="240" w:lineRule="auto"/>
-            </w:pPr>
-          </w:p>
-        </w:tc>
-        <w:tc>
-          <w:tcPr>
-            <w:tcW w:w="1980" w:type="dxa"/>
-            <w:tcBorders>
-              <w:top w:val="single" w:color="auto" w:sz="4" w:space="0"/>
-              <w:left w:val="single" w:color="auto" w:sz="4" w:space="0"/>
-              <w:bottom w:val="single" w:color="auto" w:sz="4" w:space="0"/>
-              <w:right w:val="single" w:color="auto" w:sz="4" w:space="0"/>
-            </w:tcBorders>
-            <w:shd w:val="clear" w:color="auto" w:fill="FFFFFF" w:themeFill="background1"/>
-            <w:tcMar/>
-          </w:tcPr>
-          <w:p>
-            <w:pPr>
-              <w:spacing w:after="0" w:line="240" w:lineRule="auto"/>
-            </w:pPr>
-          </w:p>
-        </w:tc>
-        <w:tc>
-          <w:tcPr>
-            <w:tcW w:w="1980" w:type="dxa"/>
-            <w:tcBorders>
-              <w:top w:val="single" w:color="auto" w:sz="4" w:space="0"/>
-              <w:left w:val="single" w:color="auto" w:sz="4" w:space="0"/>
-              <w:bottom w:val="single" w:color="auto" w:sz="4" w:space="0"/>
-              <w:right w:val="single" w:color="auto" w:sz="4" w:space="0"/>
-            </w:tcBorders>
-            <w:shd w:val="clear" w:color="auto" w:fill="FFFFFF" w:themeFill="background1"/>
-            <w:tcMar/>
+              <w:top w:val="single" w:sz="4" w:space="0" w:color="auto"/>
+              <w:left w:val="single" w:sz="4" w:space="0" w:color="auto"/>
+              <w:bottom w:val="single" w:sz="4" w:space="0" w:color="auto"/>
+              <w:right w:val="single" w:sz="4" w:space="0" w:color="auto"/>
+            </w:tcBorders>
+            <w:shd w:val="clear" w:color="auto" w:fill="FFFFFF" w:themeFill="background1"/>
+          </w:tcPr>
+          <w:p>
+            <w:pPr>
+              <w:spacing w:after="0" w:line="240" w:lineRule="auto"/>
+            </w:pPr>
+          </w:p>
+        </w:tc>
+        <w:tc>
+          <w:tcPr>
+            <w:tcW w:w="1980" w:type="dxa"/>
+            <w:tcBorders>
+              <w:top w:val="single" w:sz="4" w:space="0" w:color="auto"/>
+              <w:left w:val="single" w:sz="4" w:space="0" w:color="auto"/>
+              <w:bottom w:val="single" w:sz="4" w:space="0" w:color="auto"/>
+              <w:right w:val="single" w:sz="4" w:space="0" w:color="auto"/>
+            </w:tcBorders>
+            <w:shd w:val="clear" w:color="auto" w:fill="FFFFFF" w:themeFill="background1"/>
+          </w:tcPr>
+          <w:p>
+            <w:pPr>
+              <w:spacing w:after="0" w:line="240" w:lineRule="auto"/>
+            </w:pPr>
+          </w:p>
+        </w:tc>
+        <w:tc>
+          <w:tcPr>
+            <w:tcW w:w="1980" w:type="dxa"/>
+            <w:tcBorders>
+              <w:top w:val="single" w:sz="4" w:space="0" w:color="auto"/>
+              <w:left w:val="single" w:sz="4" w:space="0" w:color="auto"/>
+              <w:bottom w:val="single" w:sz="4" w:space="0" w:color="auto"/>
+              <w:right w:val="single" w:sz="4" w:space="0" w:color="auto"/>
+            </w:tcBorders>
+            <w:shd w:val="clear" w:color="auto" w:fill="FFFFFF" w:themeFill="background1"/>
           </w:tcPr>
           <w:p>
             <w:pPr>
@@ -645,13 +607,12 @@
           <w:tcPr>
             <w:tcW w:w="1525" w:type="dxa"/>
             <w:tcBorders>
-              <w:top w:val="single" w:color="auto" w:sz="4" w:space="0"/>
-              <w:left w:val="single" w:color="auto" w:sz="4" w:space="0"/>
-              <w:bottom w:val="single" w:color="auto" w:sz="4" w:space="0"/>
-              <w:right w:val="single" w:color="auto" w:sz="4" w:space="0"/>
+              <w:top w:val="single" w:sz="4" w:space="0" w:color="auto"/>
+              <w:left w:val="single" w:sz="4" w:space="0" w:color="auto"/>
+              <w:bottom w:val="single" w:sz="4" w:space="0" w:color="auto"/>
+              <w:right w:val="single" w:sz="4" w:space="0" w:color="auto"/>
             </w:tcBorders>
             <w:shd w:val="clear" w:color="auto" w:fill="auto"/>
-            <w:tcMar/>
             <w:hideMark/>
           </w:tcPr>
           <w:p>
@@ -685,47 +646,29 @@
           <w:tcPr>
             <w:tcW w:w="1980" w:type="dxa"/>
             <w:tcBorders>
-              <w:top w:val="single" w:color="auto" w:sz="4" w:space="0"/>
-              <w:left w:val="single" w:color="auto" w:sz="4" w:space="0"/>
-              <w:bottom w:val="single" w:color="auto" w:sz="4" w:space="0"/>
-              <w:right w:val="single" w:color="auto" w:sz="4" w:space="0"/>
-            </w:tcBorders>
-            <w:shd w:val="clear" w:color="auto" w:fill="F2F2F2" w:themeFill="background1" w:themeFillShade="F2"/>
-            <w:tcMar/>
-          </w:tcPr>
-          <w:p>
-            <w:pPr>
-              <w:spacing w:after="0" w:line="240" w:lineRule="auto"/>
-              <w:rPr/>
-            </w:pPr>
-            <w:r>
-              <w:rPr/>
-              <w:t>Quiz (5%)</w:t>
-            </w:r>
-          </w:p>
-          <w:p>
-            <w:pPr>
-              <w:pStyle w:val="Normal"/>
-              <w:spacing w:after="0" w:line="240" w:lineRule="auto"/>
-              <w:rPr/>
-            </w:pPr>
-            <w:r>
-              <w:rPr/>
-              <w:t>Assignment1 (10%)</w:t>
-            </w:r>
-          </w:p>
-        </w:tc>
-        <w:tc>
-          <w:tcPr>
-            <w:tcW w:w="1980" w:type="dxa"/>
-            <w:tcBorders>
-              <w:top w:val="single" w:color="auto" w:sz="4" w:space="0"/>
-              <w:left w:val="single" w:color="auto" w:sz="4" w:space="0"/>
-              <w:bottom w:val="single" w:color="auto" w:sz="4" w:space="0"/>
-              <w:right w:val="single" w:color="auto" w:sz="4" w:space="0"/>
-            </w:tcBorders>
-            <w:shd w:val="clear" w:color="auto" w:fill="F2F2F2" w:themeFill="background1" w:themeFillShade="F2"/>
-            <w:tcMar/>
+              <w:top w:val="single" w:sz="4" w:space="0" w:color="auto"/>
+              <w:left w:val="single" w:sz="4" w:space="0" w:color="auto"/>
+              <w:bottom w:val="single" w:sz="4" w:space="0" w:color="auto"/>
+              <w:right w:val="single" w:sz="4" w:space="0" w:color="auto"/>
+            </w:tcBorders>
+            <w:shd w:val="clear" w:color="auto" w:fill="F2F2F2" w:themeFill="background1" w:themeFillShade="F2"/>
+          </w:tcPr>
+          <w:p>
+            <w:pPr>
+              <w:spacing w:after="0" w:line="240" w:lineRule="auto"/>
+            </w:pPr>
+          </w:p>
+        </w:tc>
+        <w:tc>
+          <w:tcPr>
+            <w:tcW w:w="1980" w:type="dxa"/>
+            <w:tcBorders>
+              <w:top w:val="single" w:sz="4" w:space="0" w:color="auto"/>
+              <w:left w:val="single" w:sz="4" w:space="0" w:color="auto"/>
+              <w:bottom w:val="single" w:sz="4" w:space="0" w:color="auto"/>
+              <w:right w:val="single" w:sz="4" w:space="0" w:color="auto"/>
+            </w:tcBorders>
+            <w:shd w:val="clear" w:color="auto" w:fill="F2F2F2" w:themeFill="background1" w:themeFillShade="F2"/>
           </w:tcPr>
           <w:p>
             <w:pPr>
@@ -737,13 +680,12 @@
           <w:tcPr>
             <w:tcW w:w="2070" w:type="dxa"/>
             <w:tcBorders>
-              <w:top w:val="single" w:color="auto" w:sz="4" w:space="0"/>
-              <w:left w:val="single" w:color="auto" w:sz="4" w:space="0"/>
-              <w:bottom w:val="single" w:color="auto" w:sz="4" w:space="0"/>
-              <w:right w:val="single" w:color="auto" w:sz="4" w:space="0"/>
-            </w:tcBorders>
-            <w:shd w:val="clear" w:color="auto" w:fill="F2F2F2" w:themeFill="background1" w:themeFillShade="F2"/>
-            <w:tcMar/>
+              <w:top w:val="single" w:sz="4" w:space="0" w:color="auto"/>
+              <w:left w:val="single" w:sz="4" w:space="0" w:color="auto"/>
+              <w:bottom w:val="single" w:sz="4" w:space="0" w:color="auto"/>
+              <w:right w:val="single" w:sz="4" w:space="0" w:color="auto"/>
+            </w:tcBorders>
+            <w:shd w:val="clear" w:color="auto" w:fill="F2F2F2" w:themeFill="background1" w:themeFillShade="F2"/>
           </w:tcPr>
           <w:p>
             <w:pPr>
@@ -758,13 +700,12 @@
           <w:tcPr>
             <w:tcW w:w="2340" w:type="dxa"/>
             <w:tcBorders>
-              <w:top w:val="single" w:color="auto" w:sz="4" w:space="0"/>
-              <w:left w:val="single" w:color="auto" w:sz="4" w:space="0"/>
-              <w:bottom w:val="single" w:color="auto" w:sz="4" w:space="0"/>
-              <w:right w:val="single" w:color="auto" w:sz="4" w:space="0"/>
-            </w:tcBorders>
-            <w:shd w:val="clear" w:color="auto" w:fill="F2F2F2" w:themeFill="background1" w:themeFillShade="F2"/>
-            <w:tcMar/>
+              <w:top w:val="single" w:sz="4" w:space="0" w:color="auto"/>
+              <w:left w:val="single" w:sz="4" w:space="0" w:color="auto"/>
+              <w:bottom w:val="single" w:sz="4" w:space="0" w:color="auto"/>
+              <w:right w:val="single" w:sz="4" w:space="0" w:color="auto"/>
+            </w:tcBorders>
+            <w:shd w:val="clear" w:color="auto" w:fill="F2F2F2" w:themeFill="background1" w:themeFillShade="F2"/>
           </w:tcPr>
           <w:p>
             <w:pPr>
@@ -776,13 +717,12 @@
           <w:tcPr>
             <w:tcW w:w="2520" w:type="dxa"/>
             <w:tcBorders>
-              <w:top w:val="single" w:color="auto" w:sz="4" w:space="0"/>
-              <w:left w:val="single" w:color="auto" w:sz="4" w:space="0"/>
-              <w:bottom w:val="single" w:color="auto" w:sz="4" w:space="0"/>
-              <w:right w:val="single" w:color="auto" w:sz="4" w:space="0"/>
-            </w:tcBorders>
-            <w:shd w:val="clear" w:color="auto" w:fill="F2F2F2" w:themeFill="background1" w:themeFillShade="F2"/>
-            <w:tcMar/>
+              <w:top w:val="single" w:sz="4" w:space="0" w:color="auto"/>
+              <w:left w:val="single" w:sz="4" w:space="0" w:color="auto"/>
+              <w:bottom w:val="single" w:sz="4" w:space="0" w:color="auto"/>
+              <w:right w:val="single" w:sz="4" w:space="0" w:color="auto"/>
+            </w:tcBorders>
+            <w:shd w:val="clear" w:color="auto" w:fill="F2F2F2" w:themeFill="background1" w:themeFillShade="F2"/>
           </w:tcPr>
           <w:p>
             <w:pPr>
@@ -794,49 +734,46 @@
           <w:tcPr>
             <w:tcW w:w="2250" w:type="dxa"/>
             <w:tcBorders>
-              <w:top w:val="single" w:color="auto" w:sz="4" w:space="0"/>
-              <w:left w:val="single" w:color="auto" w:sz="4" w:space="0"/>
-              <w:bottom w:val="single" w:color="auto" w:sz="4" w:space="0"/>
-              <w:right w:val="single" w:color="auto" w:sz="4" w:space="0"/>
-            </w:tcBorders>
-            <w:shd w:val="clear" w:color="auto" w:fill="F2F2F2" w:themeFill="background1" w:themeFillShade="F2"/>
-            <w:tcMar/>
-          </w:tcPr>
-          <w:p>
-            <w:pPr>
-              <w:spacing w:after="0" w:line="240" w:lineRule="auto"/>
-            </w:pPr>
-          </w:p>
-        </w:tc>
-        <w:tc>
-          <w:tcPr>
-            <w:tcW w:w="1980" w:type="dxa"/>
-            <w:tcBorders>
-              <w:top w:val="single" w:color="auto" w:sz="4" w:space="0"/>
-              <w:left w:val="single" w:color="auto" w:sz="4" w:space="0"/>
-              <w:bottom w:val="single" w:color="auto" w:sz="4" w:space="0"/>
-              <w:right w:val="single" w:color="auto" w:sz="4" w:space="0"/>
-            </w:tcBorders>
-            <w:shd w:val="clear" w:color="auto" w:fill="F2F2F2" w:themeFill="background1" w:themeFillShade="F2"/>
-            <w:tcMar/>
-          </w:tcPr>
-          <w:p>
-            <w:pPr>
-              <w:spacing w:after="0" w:line="240" w:lineRule="auto"/>
-            </w:pPr>
-          </w:p>
-        </w:tc>
-        <w:tc>
-          <w:tcPr>
-            <w:tcW w:w="1980" w:type="dxa"/>
-            <w:tcBorders>
-              <w:top w:val="single" w:color="auto" w:sz="4" w:space="0"/>
-              <w:left w:val="single" w:color="auto" w:sz="4" w:space="0"/>
-              <w:bottom w:val="single" w:color="auto" w:sz="4" w:space="0"/>
-              <w:right w:val="single" w:color="auto" w:sz="4" w:space="0"/>
-            </w:tcBorders>
-            <w:shd w:val="clear" w:color="auto" w:fill="F2F2F2" w:themeFill="background1" w:themeFillShade="F2"/>
-            <w:tcMar/>
+              <w:top w:val="single" w:sz="4" w:space="0" w:color="auto"/>
+              <w:left w:val="single" w:sz="4" w:space="0" w:color="auto"/>
+              <w:bottom w:val="single" w:sz="4" w:space="0" w:color="auto"/>
+              <w:right w:val="single" w:sz="4" w:space="0" w:color="auto"/>
+            </w:tcBorders>
+            <w:shd w:val="clear" w:color="auto" w:fill="F2F2F2" w:themeFill="background1" w:themeFillShade="F2"/>
+          </w:tcPr>
+          <w:p>
+            <w:pPr>
+              <w:spacing w:after="0" w:line="240" w:lineRule="auto"/>
+            </w:pPr>
+          </w:p>
+        </w:tc>
+        <w:tc>
+          <w:tcPr>
+            <w:tcW w:w="1980" w:type="dxa"/>
+            <w:tcBorders>
+              <w:top w:val="single" w:sz="4" w:space="0" w:color="auto"/>
+              <w:left w:val="single" w:sz="4" w:space="0" w:color="auto"/>
+              <w:bottom w:val="single" w:sz="4" w:space="0" w:color="auto"/>
+              <w:right w:val="single" w:sz="4" w:space="0" w:color="auto"/>
+            </w:tcBorders>
+            <w:shd w:val="clear" w:color="auto" w:fill="F2F2F2" w:themeFill="background1" w:themeFillShade="F2"/>
+          </w:tcPr>
+          <w:p>
+            <w:pPr>
+              <w:spacing w:after="0" w:line="240" w:lineRule="auto"/>
+            </w:pPr>
+          </w:p>
+        </w:tc>
+        <w:tc>
+          <w:tcPr>
+            <w:tcW w:w="1980" w:type="dxa"/>
+            <w:tcBorders>
+              <w:top w:val="single" w:sz="4" w:space="0" w:color="auto"/>
+              <w:left w:val="single" w:sz="4" w:space="0" w:color="auto"/>
+              <w:bottom w:val="single" w:sz="4" w:space="0" w:color="auto"/>
+              <w:right w:val="single" w:sz="4" w:space="0" w:color="auto"/>
+            </w:tcBorders>
+            <w:shd w:val="clear" w:color="auto" w:fill="F2F2F2" w:themeFill="background1" w:themeFillShade="F2"/>
           </w:tcPr>
           <w:p>
             <w:pPr>
@@ -853,13 +790,12 @@
           <w:tcPr>
             <w:tcW w:w="1525" w:type="dxa"/>
             <w:tcBorders>
-              <w:top w:val="single" w:color="auto" w:sz="4" w:space="0"/>
-              <w:left w:val="single" w:color="auto" w:sz="4" w:space="0"/>
-              <w:bottom w:val="single" w:color="auto" w:sz="4" w:space="0"/>
-              <w:right w:val="single" w:color="auto" w:sz="4" w:space="0"/>
+              <w:top w:val="single" w:sz="4" w:space="0" w:color="auto"/>
+              <w:left w:val="single" w:sz="4" w:space="0" w:color="auto"/>
+              <w:bottom w:val="single" w:sz="4" w:space="0" w:color="auto"/>
+              <w:right w:val="single" w:sz="4" w:space="0" w:color="auto"/>
             </w:tcBorders>
             <w:shd w:val="clear" w:color="auto" w:fill="auto"/>
-            <w:tcMar/>
             <w:hideMark/>
           </w:tcPr>
           <w:p>
@@ -893,31 +829,29 @@
           <w:tcPr>
             <w:tcW w:w="1980" w:type="dxa"/>
             <w:tcBorders>
-              <w:top w:val="single" w:color="auto" w:sz="4" w:space="0"/>
-              <w:left w:val="single" w:color="auto" w:sz="4" w:space="0"/>
-              <w:bottom w:val="single" w:color="auto" w:sz="4" w:space="0"/>
-              <w:right w:val="single" w:color="auto" w:sz="4" w:space="0"/>
-            </w:tcBorders>
-            <w:shd w:val="clear" w:color="auto" w:fill="FFFFFF" w:themeFill="background1"/>
-            <w:tcMar/>
-          </w:tcPr>
-          <w:p>
-            <w:pPr>
-              <w:spacing w:after="0" w:line="240" w:lineRule="auto"/>
-            </w:pPr>
-          </w:p>
-        </w:tc>
-        <w:tc>
-          <w:tcPr>
-            <w:tcW w:w="1980" w:type="dxa"/>
-            <w:tcBorders>
-              <w:top w:val="single" w:color="auto" w:sz="4" w:space="0"/>
-              <w:left w:val="single" w:color="auto" w:sz="4" w:space="0"/>
-              <w:bottom w:val="single" w:color="auto" w:sz="4" w:space="0"/>
-              <w:right w:val="single" w:color="auto" w:sz="4" w:space="0"/>
-            </w:tcBorders>
-            <w:shd w:val="clear" w:color="auto" w:fill="FFFFFF" w:themeFill="background1"/>
-            <w:tcMar/>
+              <w:top w:val="single" w:sz="4" w:space="0" w:color="auto"/>
+              <w:left w:val="single" w:sz="4" w:space="0" w:color="auto"/>
+              <w:bottom w:val="single" w:sz="4" w:space="0" w:color="auto"/>
+              <w:right w:val="single" w:sz="4" w:space="0" w:color="auto"/>
+            </w:tcBorders>
+            <w:shd w:val="clear" w:color="auto" w:fill="FFFFFF" w:themeFill="background1"/>
+          </w:tcPr>
+          <w:p>
+            <w:pPr>
+              <w:spacing w:after="0" w:line="240" w:lineRule="auto"/>
+            </w:pPr>
+          </w:p>
+        </w:tc>
+        <w:tc>
+          <w:tcPr>
+            <w:tcW w:w="1980" w:type="dxa"/>
+            <w:tcBorders>
+              <w:top w:val="single" w:sz="4" w:space="0" w:color="auto"/>
+              <w:left w:val="single" w:sz="4" w:space="0" w:color="auto"/>
+              <w:bottom w:val="single" w:sz="4" w:space="0" w:color="auto"/>
+              <w:right w:val="single" w:sz="4" w:space="0" w:color="auto"/>
+            </w:tcBorders>
+            <w:shd w:val="clear" w:color="auto" w:fill="FFFFFF" w:themeFill="background1"/>
           </w:tcPr>
           <w:p>
             <w:pPr>
@@ -929,13 +863,12 @@
           <w:tcPr>
             <w:tcW w:w="2070" w:type="dxa"/>
             <w:tcBorders>
-              <w:top w:val="single" w:color="auto" w:sz="4" w:space="0"/>
-              <w:left w:val="single" w:color="auto" w:sz="4" w:space="0"/>
-              <w:bottom w:val="single" w:color="auto" w:sz="4" w:space="0"/>
-              <w:right w:val="single" w:color="auto" w:sz="4" w:space="0"/>
-            </w:tcBorders>
-            <w:shd w:val="clear" w:color="auto" w:fill="FFFFFF" w:themeFill="background1"/>
-            <w:tcMar/>
+              <w:top w:val="single" w:sz="4" w:space="0" w:color="auto"/>
+              <w:left w:val="single" w:sz="4" w:space="0" w:color="auto"/>
+              <w:bottom w:val="single" w:sz="4" w:space="0" w:color="auto"/>
+              <w:right w:val="single" w:sz="4" w:space="0" w:color="auto"/>
+            </w:tcBorders>
+            <w:shd w:val="clear" w:color="auto" w:fill="FFFFFF" w:themeFill="background1"/>
           </w:tcPr>
           <w:p>
             <w:pPr>
@@ -947,13 +880,12 @@
           <w:tcPr>
             <w:tcW w:w="2340" w:type="dxa"/>
             <w:tcBorders>
-              <w:top w:val="single" w:color="auto" w:sz="4" w:space="0"/>
-              <w:left w:val="single" w:color="auto" w:sz="4" w:space="0"/>
-              <w:bottom w:val="single" w:color="auto" w:sz="4" w:space="0"/>
-              <w:right w:val="single" w:color="auto" w:sz="4" w:space="0"/>
-            </w:tcBorders>
-            <w:shd w:val="clear" w:color="auto" w:fill="FFFFFF" w:themeFill="background1"/>
-            <w:tcMar/>
+              <w:top w:val="single" w:sz="4" w:space="0" w:color="auto"/>
+              <w:left w:val="single" w:sz="4" w:space="0" w:color="auto"/>
+              <w:bottom w:val="single" w:sz="4" w:space="0" w:color="auto"/>
+              <w:right w:val="single" w:sz="4" w:space="0" w:color="auto"/>
+            </w:tcBorders>
+            <w:shd w:val="clear" w:color="auto" w:fill="FFFFFF" w:themeFill="background1"/>
           </w:tcPr>
           <w:p>
             <w:pPr>
@@ -965,13 +897,12 @@
           <w:tcPr>
             <w:tcW w:w="2520" w:type="dxa"/>
             <w:tcBorders>
-              <w:top w:val="single" w:color="auto" w:sz="4" w:space="0"/>
-              <w:left w:val="single" w:color="auto" w:sz="4" w:space="0"/>
-              <w:bottom w:val="single" w:color="auto" w:sz="4" w:space="0"/>
-              <w:right w:val="single" w:color="auto" w:sz="4" w:space="0"/>
-            </w:tcBorders>
-            <w:shd w:val="clear" w:color="auto" w:fill="FFFFFF" w:themeFill="background1"/>
-            <w:tcMar/>
+              <w:top w:val="single" w:sz="4" w:space="0" w:color="auto"/>
+              <w:left w:val="single" w:sz="4" w:space="0" w:color="auto"/>
+              <w:bottom w:val="single" w:sz="4" w:space="0" w:color="auto"/>
+              <w:right w:val="single" w:sz="4" w:space="0" w:color="auto"/>
+            </w:tcBorders>
+            <w:shd w:val="clear" w:color="auto" w:fill="FFFFFF" w:themeFill="background1"/>
           </w:tcPr>
           <w:p>
             <w:pPr>
@@ -983,49 +914,46 @@
           <w:tcPr>
             <w:tcW w:w="2250" w:type="dxa"/>
             <w:tcBorders>
-              <w:top w:val="single" w:color="auto" w:sz="4" w:space="0"/>
-              <w:left w:val="single" w:color="auto" w:sz="4" w:space="0"/>
-              <w:bottom w:val="single" w:color="auto" w:sz="4" w:space="0"/>
-              <w:right w:val="single" w:color="auto" w:sz="4" w:space="0"/>
-            </w:tcBorders>
-            <w:shd w:val="clear" w:color="auto" w:fill="FFFFFF" w:themeFill="background1"/>
-            <w:tcMar/>
-          </w:tcPr>
-          <w:p>
-            <w:pPr>
-              <w:spacing w:after="0" w:line="240" w:lineRule="auto"/>
-            </w:pPr>
-          </w:p>
-        </w:tc>
-        <w:tc>
-          <w:tcPr>
-            <w:tcW w:w="1980" w:type="dxa"/>
-            <w:tcBorders>
-              <w:top w:val="single" w:color="auto" w:sz="4" w:space="0"/>
-              <w:left w:val="single" w:color="auto" w:sz="4" w:space="0"/>
-              <w:bottom w:val="single" w:color="auto" w:sz="4" w:space="0"/>
-              <w:right w:val="single" w:color="auto" w:sz="4" w:space="0"/>
-            </w:tcBorders>
-            <w:shd w:val="clear" w:color="auto" w:fill="FFFFFF" w:themeFill="background1"/>
-            <w:tcMar/>
-          </w:tcPr>
-          <w:p>
-            <w:pPr>
-              <w:spacing w:after="0" w:line="240" w:lineRule="auto"/>
-            </w:pPr>
-          </w:p>
-        </w:tc>
-        <w:tc>
-          <w:tcPr>
-            <w:tcW w:w="1980" w:type="dxa"/>
-            <w:tcBorders>
-              <w:top w:val="single" w:color="auto" w:sz="4" w:space="0"/>
-              <w:left w:val="single" w:color="auto" w:sz="4" w:space="0"/>
-              <w:bottom w:val="single" w:color="auto" w:sz="4" w:space="0"/>
-              <w:right w:val="single" w:color="auto" w:sz="4" w:space="0"/>
-            </w:tcBorders>
-            <w:shd w:val="clear" w:color="auto" w:fill="FFFFFF" w:themeFill="background1"/>
-            <w:tcMar/>
+              <w:top w:val="single" w:sz="4" w:space="0" w:color="auto"/>
+              <w:left w:val="single" w:sz="4" w:space="0" w:color="auto"/>
+              <w:bottom w:val="single" w:sz="4" w:space="0" w:color="auto"/>
+              <w:right w:val="single" w:sz="4" w:space="0" w:color="auto"/>
+            </w:tcBorders>
+            <w:shd w:val="clear" w:color="auto" w:fill="FFFFFF" w:themeFill="background1"/>
+          </w:tcPr>
+          <w:p>
+            <w:pPr>
+              <w:spacing w:after="0" w:line="240" w:lineRule="auto"/>
+            </w:pPr>
+          </w:p>
+        </w:tc>
+        <w:tc>
+          <w:tcPr>
+            <w:tcW w:w="1980" w:type="dxa"/>
+            <w:tcBorders>
+              <w:top w:val="single" w:sz="4" w:space="0" w:color="auto"/>
+              <w:left w:val="single" w:sz="4" w:space="0" w:color="auto"/>
+              <w:bottom w:val="single" w:sz="4" w:space="0" w:color="auto"/>
+              <w:right w:val="single" w:sz="4" w:space="0" w:color="auto"/>
+            </w:tcBorders>
+            <w:shd w:val="clear" w:color="auto" w:fill="FFFFFF" w:themeFill="background1"/>
+          </w:tcPr>
+          <w:p>
+            <w:pPr>
+              <w:spacing w:after="0" w:line="240" w:lineRule="auto"/>
+            </w:pPr>
+          </w:p>
+        </w:tc>
+        <w:tc>
+          <w:tcPr>
+            <w:tcW w:w="1980" w:type="dxa"/>
+            <w:tcBorders>
+              <w:top w:val="single" w:sz="4" w:space="0" w:color="auto"/>
+              <w:left w:val="single" w:sz="4" w:space="0" w:color="auto"/>
+              <w:bottom w:val="single" w:sz="4" w:space="0" w:color="auto"/>
+              <w:right w:val="single" w:sz="4" w:space="0" w:color="auto"/>
+            </w:tcBorders>
+            <w:shd w:val="clear" w:color="auto" w:fill="FFFFFF" w:themeFill="background1"/>
           </w:tcPr>
           <w:p>
             <w:pPr>
@@ -1042,13 +970,12 @@
           <w:tcPr>
             <w:tcW w:w="1525" w:type="dxa"/>
             <w:tcBorders>
-              <w:top w:val="single" w:color="auto" w:sz="4" w:space="0"/>
-              <w:left w:val="single" w:color="auto" w:sz="4" w:space="0"/>
-              <w:bottom w:val="single" w:color="auto" w:sz="4" w:space="0"/>
-              <w:right w:val="single" w:color="auto" w:sz="4" w:space="0"/>
+              <w:top w:val="single" w:sz="4" w:space="0" w:color="auto"/>
+              <w:left w:val="single" w:sz="4" w:space="0" w:color="auto"/>
+              <w:bottom w:val="single" w:sz="4" w:space="0" w:color="auto"/>
+              <w:right w:val="single" w:sz="4" w:space="0" w:color="auto"/>
             </w:tcBorders>
             <w:shd w:val="clear" w:color="auto" w:fill="auto"/>
-            <w:tcMar/>
             <w:hideMark/>
           </w:tcPr>
           <w:p>
@@ -1082,31 +1009,29 @@
           <w:tcPr>
             <w:tcW w:w="1980" w:type="dxa"/>
             <w:tcBorders>
-              <w:top w:val="single" w:color="auto" w:sz="4" w:space="0"/>
-              <w:left w:val="single" w:color="auto" w:sz="4" w:space="0"/>
-              <w:bottom w:val="single" w:color="auto" w:sz="4" w:space="0"/>
-              <w:right w:val="single" w:color="auto" w:sz="4" w:space="0"/>
-            </w:tcBorders>
-            <w:shd w:val="clear" w:color="auto" w:fill="F2F2F2" w:themeFill="background1" w:themeFillShade="F2"/>
-            <w:tcMar/>
-          </w:tcPr>
-          <w:p>
-            <w:pPr>
-              <w:spacing w:after="0" w:line="240" w:lineRule="auto"/>
-            </w:pPr>
-          </w:p>
-        </w:tc>
-        <w:tc>
-          <w:tcPr>
-            <w:tcW w:w="1980" w:type="dxa"/>
-            <w:tcBorders>
-              <w:top w:val="single" w:color="auto" w:sz="4" w:space="0"/>
-              <w:left w:val="single" w:color="auto" w:sz="4" w:space="0"/>
-              <w:bottom w:val="single" w:color="auto" w:sz="4" w:space="0"/>
-              <w:right w:val="single" w:color="auto" w:sz="4" w:space="0"/>
-            </w:tcBorders>
-            <w:shd w:val="clear" w:color="auto" w:fill="F2F2F2" w:themeFill="background1" w:themeFillShade="F2"/>
-            <w:tcMar/>
+              <w:top w:val="single" w:sz="4" w:space="0" w:color="auto"/>
+              <w:left w:val="single" w:sz="4" w:space="0" w:color="auto"/>
+              <w:bottom w:val="single" w:sz="4" w:space="0" w:color="auto"/>
+              <w:right w:val="single" w:sz="4" w:space="0" w:color="auto"/>
+            </w:tcBorders>
+            <w:shd w:val="clear" w:color="auto" w:fill="F2F2F2" w:themeFill="background1" w:themeFillShade="F2"/>
+          </w:tcPr>
+          <w:p>
+            <w:pPr>
+              <w:spacing w:after="0" w:line="240" w:lineRule="auto"/>
+            </w:pPr>
+          </w:p>
+        </w:tc>
+        <w:tc>
+          <w:tcPr>
+            <w:tcW w:w="1980" w:type="dxa"/>
+            <w:tcBorders>
+              <w:top w:val="single" w:sz="4" w:space="0" w:color="auto"/>
+              <w:left w:val="single" w:sz="4" w:space="0" w:color="auto"/>
+              <w:bottom w:val="single" w:sz="4" w:space="0" w:color="auto"/>
+              <w:right w:val="single" w:sz="4" w:space="0" w:color="auto"/>
+            </w:tcBorders>
+            <w:shd w:val="clear" w:color="auto" w:fill="F2F2F2" w:themeFill="background1" w:themeFillShade="F2"/>
           </w:tcPr>
           <w:p>
             <w:pPr>
@@ -1118,13 +1043,12 @@
           <w:tcPr>
             <w:tcW w:w="2070" w:type="dxa"/>
             <w:tcBorders>
-              <w:top w:val="single" w:color="auto" w:sz="4" w:space="0"/>
-              <w:left w:val="single" w:color="auto" w:sz="4" w:space="0"/>
-              <w:bottom w:val="single" w:color="auto" w:sz="4" w:space="0"/>
-              <w:right w:val="single" w:color="auto" w:sz="4" w:space="0"/>
-            </w:tcBorders>
-            <w:shd w:val="clear" w:color="auto" w:fill="F2F2F2" w:themeFill="background1" w:themeFillShade="F2"/>
-            <w:tcMar/>
+              <w:top w:val="single" w:sz="4" w:space="0" w:color="auto"/>
+              <w:left w:val="single" w:sz="4" w:space="0" w:color="auto"/>
+              <w:bottom w:val="single" w:sz="4" w:space="0" w:color="auto"/>
+              <w:right w:val="single" w:sz="4" w:space="0" w:color="auto"/>
+            </w:tcBorders>
+            <w:shd w:val="clear" w:color="auto" w:fill="F2F2F2" w:themeFill="background1" w:themeFillShade="F2"/>
           </w:tcPr>
           <w:p>
             <w:pPr>
@@ -1136,13 +1060,12 @@
           <w:tcPr>
             <w:tcW w:w="2340" w:type="dxa"/>
             <w:tcBorders>
-              <w:top w:val="single" w:color="auto" w:sz="4" w:space="0"/>
-              <w:left w:val="single" w:color="auto" w:sz="4" w:space="0"/>
-              <w:bottom w:val="single" w:color="auto" w:sz="4" w:space="0"/>
-              <w:right w:val="single" w:color="auto" w:sz="4" w:space="0"/>
-            </w:tcBorders>
-            <w:shd w:val="clear" w:color="auto" w:fill="F2F2F2" w:themeFill="background1" w:themeFillShade="F2"/>
-            <w:tcMar/>
+              <w:top w:val="single" w:sz="4" w:space="0" w:color="auto"/>
+              <w:left w:val="single" w:sz="4" w:space="0" w:color="auto"/>
+              <w:bottom w:val="single" w:sz="4" w:space="0" w:color="auto"/>
+              <w:right w:val="single" w:sz="4" w:space="0" w:color="auto"/>
+            </w:tcBorders>
+            <w:shd w:val="clear" w:color="auto" w:fill="F2F2F2" w:themeFill="background1" w:themeFillShade="F2"/>
           </w:tcPr>
           <w:p>
             <w:pPr>
@@ -1154,13 +1077,12 @@
           <w:tcPr>
             <w:tcW w:w="2520" w:type="dxa"/>
             <w:tcBorders>
-              <w:top w:val="single" w:color="auto" w:sz="4" w:space="0"/>
-              <w:left w:val="single" w:color="auto" w:sz="4" w:space="0"/>
-              <w:bottom w:val="single" w:color="auto" w:sz="4" w:space="0"/>
-              <w:right w:val="single" w:color="auto" w:sz="4" w:space="0"/>
-            </w:tcBorders>
-            <w:shd w:val="clear" w:color="auto" w:fill="F2F2F2" w:themeFill="background1" w:themeFillShade="F2"/>
-            <w:tcMar/>
+              <w:top w:val="single" w:sz="4" w:space="0" w:color="auto"/>
+              <w:left w:val="single" w:sz="4" w:space="0" w:color="auto"/>
+              <w:bottom w:val="single" w:sz="4" w:space="0" w:color="auto"/>
+              <w:right w:val="single" w:sz="4" w:space="0" w:color="auto"/>
+            </w:tcBorders>
+            <w:shd w:val="clear" w:color="auto" w:fill="F2F2F2" w:themeFill="background1" w:themeFillShade="F2"/>
           </w:tcPr>
           <w:p>
             <w:pPr>
@@ -1172,49 +1094,46 @@
           <w:tcPr>
             <w:tcW w:w="2250" w:type="dxa"/>
             <w:tcBorders>
-              <w:top w:val="single" w:color="auto" w:sz="4" w:space="0"/>
-              <w:left w:val="single" w:color="auto" w:sz="4" w:space="0"/>
-              <w:bottom w:val="single" w:color="auto" w:sz="4" w:space="0"/>
-              <w:right w:val="single" w:color="auto" w:sz="4" w:space="0"/>
-            </w:tcBorders>
-            <w:shd w:val="clear" w:color="auto" w:fill="F2F2F2" w:themeFill="background1" w:themeFillShade="F2"/>
-            <w:tcMar/>
-          </w:tcPr>
-          <w:p>
-            <w:pPr>
-              <w:spacing w:after="0" w:line="240" w:lineRule="auto"/>
-            </w:pPr>
-          </w:p>
-        </w:tc>
-        <w:tc>
-          <w:tcPr>
-            <w:tcW w:w="1980" w:type="dxa"/>
-            <w:tcBorders>
-              <w:top w:val="single" w:color="auto" w:sz="4" w:space="0"/>
-              <w:left w:val="single" w:color="auto" w:sz="4" w:space="0"/>
-              <w:bottom w:val="single" w:color="auto" w:sz="4" w:space="0"/>
-              <w:right w:val="single" w:color="auto" w:sz="4" w:space="0"/>
-            </w:tcBorders>
-            <w:shd w:val="clear" w:color="auto" w:fill="F2F2F2" w:themeFill="background1" w:themeFillShade="F2"/>
-            <w:tcMar/>
-          </w:tcPr>
-          <w:p>
-            <w:pPr>
-              <w:spacing w:after="0" w:line="240" w:lineRule="auto"/>
-            </w:pPr>
-          </w:p>
-        </w:tc>
-        <w:tc>
-          <w:tcPr>
-            <w:tcW w:w="1980" w:type="dxa"/>
-            <w:tcBorders>
-              <w:top w:val="single" w:color="auto" w:sz="4" w:space="0"/>
-              <w:left w:val="single" w:color="auto" w:sz="4" w:space="0"/>
-              <w:bottom w:val="single" w:color="auto" w:sz="4" w:space="0"/>
-              <w:right w:val="single" w:color="auto" w:sz="4" w:space="0"/>
-            </w:tcBorders>
-            <w:shd w:val="clear" w:color="auto" w:fill="F2F2F2" w:themeFill="background1" w:themeFillShade="F2"/>
-            <w:tcMar/>
+              <w:top w:val="single" w:sz="4" w:space="0" w:color="auto"/>
+              <w:left w:val="single" w:sz="4" w:space="0" w:color="auto"/>
+              <w:bottom w:val="single" w:sz="4" w:space="0" w:color="auto"/>
+              <w:right w:val="single" w:sz="4" w:space="0" w:color="auto"/>
+            </w:tcBorders>
+            <w:shd w:val="clear" w:color="auto" w:fill="F2F2F2" w:themeFill="background1" w:themeFillShade="F2"/>
+          </w:tcPr>
+          <w:p>
+            <w:pPr>
+              <w:spacing w:after="0" w:line="240" w:lineRule="auto"/>
+            </w:pPr>
+          </w:p>
+        </w:tc>
+        <w:tc>
+          <w:tcPr>
+            <w:tcW w:w="1980" w:type="dxa"/>
+            <w:tcBorders>
+              <w:top w:val="single" w:sz="4" w:space="0" w:color="auto"/>
+              <w:left w:val="single" w:sz="4" w:space="0" w:color="auto"/>
+              <w:bottom w:val="single" w:sz="4" w:space="0" w:color="auto"/>
+              <w:right w:val="single" w:sz="4" w:space="0" w:color="auto"/>
+            </w:tcBorders>
+            <w:shd w:val="clear" w:color="auto" w:fill="F2F2F2" w:themeFill="background1" w:themeFillShade="F2"/>
+          </w:tcPr>
+          <w:p>
+            <w:pPr>
+              <w:spacing w:after="0" w:line="240" w:lineRule="auto"/>
+            </w:pPr>
+          </w:p>
+        </w:tc>
+        <w:tc>
+          <w:tcPr>
+            <w:tcW w:w="1980" w:type="dxa"/>
+            <w:tcBorders>
+              <w:top w:val="single" w:sz="4" w:space="0" w:color="auto"/>
+              <w:left w:val="single" w:sz="4" w:space="0" w:color="auto"/>
+              <w:bottom w:val="single" w:sz="4" w:space="0" w:color="auto"/>
+              <w:right w:val="single" w:sz="4" w:space="0" w:color="auto"/>
+            </w:tcBorders>
+            <w:shd w:val="clear" w:color="auto" w:fill="F2F2F2" w:themeFill="background1" w:themeFillShade="F2"/>
           </w:tcPr>
           <w:p>
             <w:pPr>
@@ -1231,13 +1150,12 @@
           <w:tcPr>
             <w:tcW w:w="1525" w:type="dxa"/>
             <w:tcBorders>
-              <w:top w:val="single" w:color="auto" w:sz="4" w:space="0"/>
-              <w:left w:val="single" w:color="auto" w:sz="4" w:space="0"/>
-              <w:bottom w:val="single" w:color="auto" w:sz="4" w:space="0"/>
-              <w:right w:val="single" w:color="auto" w:sz="4" w:space="0"/>
+              <w:top w:val="single" w:sz="4" w:space="0" w:color="auto"/>
+              <w:left w:val="single" w:sz="4" w:space="0" w:color="auto"/>
+              <w:bottom w:val="single" w:sz="4" w:space="0" w:color="auto"/>
+              <w:right w:val="single" w:sz="4" w:space="0" w:color="auto"/>
             </w:tcBorders>
             <w:shd w:val="clear" w:color="auto" w:fill="auto"/>
-            <w:tcMar/>
             <w:hideMark/>
           </w:tcPr>
           <w:p>
@@ -1267,31 +1185,29 @@
           <w:tcPr>
             <w:tcW w:w="1980" w:type="dxa"/>
             <w:tcBorders>
-              <w:top w:val="single" w:color="auto" w:sz="4" w:space="0"/>
-              <w:left w:val="single" w:color="auto" w:sz="4" w:space="0"/>
-              <w:bottom w:val="single" w:color="auto" w:sz="4" w:space="0"/>
-              <w:right w:val="single" w:color="auto" w:sz="4" w:space="0"/>
-            </w:tcBorders>
-            <w:shd w:val="clear" w:color="auto" w:fill="FFFFFF" w:themeFill="background1"/>
-            <w:tcMar/>
-          </w:tcPr>
-          <w:p>
-            <w:pPr>
-              <w:spacing w:after="0" w:line="240" w:lineRule="auto"/>
-            </w:pPr>
-          </w:p>
-        </w:tc>
-        <w:tc>
-          <w:tcPr>
-            <w:tcW w:w="1980" w:type="dxa"/>
-            <w:tcBorders>
-              <w:top w:val="single" w:color="auto" w:sz="4" w:space="0"/>
-              <w:left w:val="single" w:color="auto" w:sz="4" w:space="0"/>
-              <w:bottom w:val="single" w:color="auto" w:sz="4" w:space="0"/>
-              <w:right w:val="single" w:color="auto" w:sz="4" w:space="0"/>
-            </w:tcBorders>
-            <w:shd w:val="clear" w:color="auto" w:fill="FFFFFF" w:themeFill="background1"/>
-            <w:tcMar/>
+              <w:top w:val="single" w:sz="4" w:space="0" w:color="auto"/>
+              <w:left w:val="single" w:sz="4" w:space="0" w:color="auto"/>
+              <w:bottom w:val="single" w:sz="4" w:space="0" w:color="auto"/>
+              <w:right w:val="single" w:sz="4" w:space="0" w:color="auto"/>
+            </w:tcBorders>
+            <w:shd w:val="clear" w:color="auto" w:fill="FFFFFF" w:themeFill="background1"/>
+          </w:tcPr>
+          <w:p>
+            <w:pPr>
+              <w:spacing w:after="0" w:line="240" w:lineRule="auto"/>
+            </w:pPr>
+          </w:p>
+        </w:tc>
+        <w:tc>
+          <w:tcPr>
+            <w:tcW w:w="1980" w:type="dxa"/>
+            <w:tcBorders>
+              <w:top w:val="single" w:sz="4" w:space="0" w:color="auto"/>
+              <w:left w:val="single" w:sz="4" w:space="0" w:color="auto"/>
+              <w:bottom w:val="single" w:sz="4" w:space="0" w:color="auto"/>
+              <w:right w:val="single" w:sz="4" w:space="0" w:color="auto"/>
+            </w:tcBorders>
+            <w:shd w:val="clear" w:color="auto" w:fill="FFFFFF" w:themeFill="background1"/>
           </w:tcPr>
           <w:p>
             <w:pPr>
@@ -1303,13 +1219,12 @@
           <w:tcPr>
             <w:tcW w:w="2070" w:type="dxa"/>
             <w:tcBorders>
-              <w:top w:val="single" w:color="auto" w:sz="4" w:space="0"/>
-              <w:left w:val="single" w:color="auto" w:sz="4" w:space="0"/>
-              <w:bottom w:val="single" w:color="auto" w:sz="4" w:space="0"/>
-              <w:right w:val="single" w:color="auto" w:sz="4" w:space="0"/>
-            </w:tcBorders>
-            <w:shd w:val="clear" w:color="auto" w:fill="FFFFFF" w:themeFill="background1"/>
-            <w:tcMar/>
+              <w:top w:val="single" w:sz="4" w:space="0" w:color="auto"/>
+              <w:left w:val="single" w:sz="4" w:space="0" w:color="auto"/>
+              <w:bottom w:val="single" w:sz="4" w:space="0" w:color="auto"/>
+              <w:right w:val="single" w:sz="4" w:space="0" w:color="auto"/>
+            </w:tcBorders>
+            <w:shd w:val="clear" w:color="auto" w:fill="FFFFFF" w:themeFill="background1"/>
           </w:tcPr>
           <w:p>
             <w:pPr>
@@ -1326,13 +1241,12 @@
           <w:tcPr>
             <w:tcW w:w="2340" w:type="dxa"/>
             <w:tcBorders>
-              <w:top w:val="single" w:color="auto" w:sz="4" w:space="0"/>
-              <w:left w:val="single" w:color="auto" w:sz="4" w:space="0"/>
-              <w:bottom w:val="single" w:color="auto" w:sz="4" w:space="0"/>
-              <w:right w:val="single" w:color="auto" w:sz="4" w:space="0"/>
-            </w:tcBorders>
-            <w:shd w:val="clear" w:color="auto" w:fill="FFFFFF" w:themeFill="background1"/>
-            <w:tcMar/>
+              <w:top w:val="single" w:sz="4" w:space="0" w:color="auto"/>
+              <w:left w:val="single" w:sz="4" w:space="0" w:color="auto"/>
+              <w:bottom w:val="single" w:sz="4" w:space="0" w:color="auto"/>
+              <w:right w:val="single" w:sz="4" w:space="0" w:color="auto"/>
+            </w:tcBorders>
+            <w:shd w:val="clear" w:color="auto" w:fill="FFFFFF" w:themeFill="background1"/>
           </w:tcPr>
           <w:p>
             <w:pPr>
@@ -1344,13 +1258,12 @@
           <w:tcPr>
             <w:tcW w:w="2520" w:type="dxa"/>
             <w:tcBorders>
-              <w:top w:val="single" w:color="auto" w:sz="4" w:space="0"/>
-              <w:left w:val="single" w:color="auto" w:sz="4" w:space="0"/>
-              <w:bottom w:val="single" w:color="auto" w:sz="4" w:space="0"/>
-              <w:right w:val="single" w:color="auto" w:sz="4" w:space="0"/>
-            </w:tcBorders>
-            <w:shd w:val="clear" w:color="auto" w:fill="FFFFFF" w:themeFill="background1"/>
-            <w:tcMar/>
+              <w:top w:val="single" w:sz="4" w:space="0" w:color="auto"/>
+              <w:left w:val="single" w:sz="4" w:space="0" w:color="auto"/>
+              <w:bottom w:val="single" w:sz="4" w:space="0" w:color="auto"/>
+              <w:right w:val="single" w:sz="4" w:space="0" w:color="auto"/>
+            </w:tcBorders>
+            <w:shd w:val="clear" w:color="auto" w:fill="FFFFFF" w:themeFill="background1"/>
           </w:tcPr>
           <w:p>
             <w:pPr>
@@ -1362,49 +1275,46 @@
           <w:tcPr>
             <w:tcW w:w="2250" w:type="dxa"/>
             <w:tcBorders>
-              <w:top w:val="single" w:color="auto" w:sz="4" w:space="0"/>
-              <w:left w:val="single" w:color="auto" w:sz="4" w:space="0"/>
-              <w:bottom w:val="single" w:color="auto" w:sz="4" w:space="0"/>
-              <w:right w:val="single" w:color="auto" w:sz="4" w:space="0"/>
-            </w:tcBorders>
-            <w:shd w:val="clear" w:color="auto" w:fill="FFFFFF" w:themeFill="background1"/>
-            <w:tcMar/>
-          </w:tcPr>
-          <w:p>
-            <w:pPr>
-              <w:spacing w:after="0" w:line="240" w:lineRule="auto"/>
-            </w:pPr>
-          </w:p>
-        </w:tc>
-        <w:tc>
-          <w:tcPr>
-            <w:tcW w:w="1980" w:type="dxa"/>
-            <w:tcBorders>
-              <w:top w:val="single" w:color="auto" w:sz="4" w:space="0"/>
-              <w:left w:val="single" w:color="auto" w:sz="4" w:space="0"/>
-              <w:bottom w:val="single" w:color="auto" w:sz="4" w:space="0"/>
-              <w:right w:val="single" w:color="auto" w:sz="4" w:space="0"/>
-            </w:tcBorders>
-            <w:shd w:val="clear" w:color="auto" w:fill="FFFFFF" w:themeFill="background1"/>
-            <w:tcMar/>
-          </w:tcPr>
-          <w:p>
-            <w:pPr>
-              <w:spacing w:after="0" w:line="240" w:lineRule="auto"/>
-            </w:pPr>
-          </w:p>
-        </w:tc>
-        <w:tc>
-          <w:tcPr>
-            <w:tcW w:w="1980" w:type="dxa"/>
-            <w:tcBorders>
-              <w:top w:val="single" w:color="auto" w:sz="4" w:space="0"/>
-              <w:left w:val="single" w:color="auto" w:sz="4" w:space="0"/>
-              <w:bottom w:val="single" w:color="auto" w:sz="4" w:space="0"/>
-              <w:right w:val="single" w:color="auto" w:sz="4" w:space="0"/>
-            </w:tcBorders>
-            <w:shd w:val="clear" w:color="auto" w:fill="FFFFFF" w:themeFill="background1"/>
-            <w:tcMar/>
+              <w:top w:val="single" w:sz="4" w:space="0" w:color="auto"/>
+              <w:left w:val="single" w:sz="4" w:space="0" w:color="auto"/>
+              <w:bottom w:val="single" w:sz="4" w:space="0" w:color="auto"/>
+              <w:right w:val="single" w:sz="4" w:space="0" w:color="auto"/>
+            </w:tcBorders>
+            <w:shd w:val="clear" w:color="auto" w:fill="FFFFFF" w:themeFill="background1"/>
+          </w:tcPr>
+          <w:p>
+            <w:pPr>
+              <w:spacing w:after="0" w:line="240" w:lineRule="auto"/>
+            </w:pPr>
+          </w:p>
+        </w:tc>
+        <w:tc>
+          <w:tcPr>
+            <w:tcW w:w="1980" w:type="dxa"/>
+            <w:tcBorders>
+              <w:top w:val="single" w:sz="4" w:space="0" w:color="auto"/>
+              <w:left w:val="single" w:sz="4" w:space="0" w:color="auto"/>
+              <w:bottom w:val="single" w:sz="4" w:space="0" w:color="auto"/>
+              <w:right w:val="single" w:sz="4" w:space="0" w:color="auto"/>
+            </w:tcBorders>
+            <w:shd w:val="clear" w:color="auto" w:fill="FFFFFF" w:themeFill="background1"/>
+          </w:tcPr>
+          <w:p>
+            <w:pPr>
+              <w:spacing w:after="0" w:line="240" w:lineRule="auto"/>
+            </w:pPr>
+          </w:p>
+        </w:tc>
+        <w:tc>
+          <w:tcPr>
+            <w:tcW w:w="1980" w:type="dxa"/>
+            <w:tcBorders>
+              <w:top w:val="single" w:sz="4" w:space="0" w:color="auto"/>
+              <w:left w:val="single" w:sz="4" w:space="0" w:color="auto"/>
+              <w:bottom w:val="single" w:sz="4" w:space="0" w:color="auto"/>
+              <w:right w:val="single" w:sz="4" w:space="0" w:color="auto"/>
+            </w:tcBorders>
+            <w:shd w:val="clear" w:color="auto" w:fill="FFFFFF" w:themeFill="background1"/>
           </w:tcPr>
           <w:p>
             <w:pPr>
@@ -1421,13 +1331,12 @@
           <w:tcPr>
             <w:tcW w:w="1525" w:type="dxa"/>
             <w:tcBorders>
-              <w:top w:val="single" w:color="auto" w:sz="4" w:space="0"/>
-              <w:left w:val="single" w:color="auto" w:sz="4" w:space="0"/>
-              <w:bottom w:val="single" w:color="auto" w:sz="4" w:space="0"/>
-              <w:right w:val="single" w:color="auto" w:sz="4" w:space="0"/>
+              <w:top w:val="single" w:sz="4" w:space="0" w:color="auto"/>
+              <w:left w:val="single" w:sz="4" w:space="0" w:color="auto"/>
+              <w:bottom w:val="single" w:sz="4" w:space="0" w:color="auto"/>
+              <w:right w:val="single" w:sz="4" w:space="0" w:color="auto"/>
             </w:tcBorders>
             <w:shd w:val="clear" w:color="auto" w:fill="auto"/>
-            <w:tcMar/>
             <w:hideMark/>
           </w:tcPr>
           <w:p>
@@ -1461,31 +1370,29 @@
           <w:tcPr>
             <w:tcW w:w="1980" w:type="dxa"/>
             <w:tcBorders>
-              <w:top w:val="single" w:color="auto" w:sz="4" w:space="0"/>
-              <w:left w:val="single" w:color="auto" w:sz="4" w:space="0"/>
-              <w:bottom w:val="single" w:color="auto" w:sz="4" w:space="0"/>
-              <w:right w:val="single" w:color="auto" w:sz="4" w:space="0"/>
-            </w:tcBorders>
-            <w:shd w:val="clear" w:color="auto" w:fill="F2F2F2" w:themeFill="background1" w:themeFillShade="F2"/>
-            <w:tcMar/>
-          </w:tcPr>
-          <w:p>
-            <w:pPr>
-              <w:spacing w:after="0" w:line="240" w:lineRule="auto"/>
-            </w:pPr>
-          </w:p>
-        </w:tc>
-        <w:tc>
-          <w:tcPr>
-            <w:tcW w:w="1980" w:type="dxa"/>
-            <w:tcBorders>
-              <w:top w:val="single" w:color="auto" w:sz="4" w:space="0"/>
-              <w:left w:val="single" w:color="auto" w:sz="4" w:space="0"/>
-              <w:bottom w:val="single" w:color="auto" w:sz="4" w:space="0"/>
-              <w:right w:val="single" w:color="auto" w:sz="4" w:space="0"/>
-            </w:tcBorders>
-            <w:shd w:val="clear" w:color="auto" w:fill="F2F2F2" w:themeFill="background1" w:themeFillShade="F2"/>
-            <w:tcMar/>
+              <w:top w:val="single" w:sz="4" w:space="0" w:color="auto"/>
+              <w:left w:val="single" w:sz="4" w:space="0" w:color="auto"/>
+              <w:bottom w:val="single" w:sz="4" w:space="0" w:color="auto"/>
+              <w:right w:val="single" w:sz="4" w:space="0" w:color="auto"/>
+            </w:tcBorders>
+            <w:shd w:val="clear" w:color="auto" w:fill="F2F2F2" w:themeFill="background1" w:themeFillShade="F2"/>
+          </w:tcPr>
+          <w:p>
+            <w:pPr>
+              <w:spacing w:after="0" w:line="240" w:lineRule="auto"/>
+            </w:pPr>
+          </w:p>
+        </w:tc>
+        <w:tc>
+          <w:tcPr>
+            <w:tcW w:w="1980" w:type="dxa"/>
+            <w:tcBorders>
+              <w:top w:val="single" w:sz="4" w:space="0" w:color="auto"/>
+              <w:left w:val="single" w:sz="4" w:space="0" w:color="auto"/>
+              <w:bottom w:val="single" w:sz="4" w:space="0" w:color="auto"/>
+              <w:right w:val="single" w:sz="4" w:space="0" w:color="auto"/>
+            </w:tcBorders>
+            <w:shd w:val="clear" w:color="auto" w:fill="F2F2F2" w:themeFill="background1" w:themeFillShade="F2"/>
           </w:tcPr>
           <w:p>
             <w:pPr>
@@ -1497,13 +1404,12 @@
           <w:tcPr>
             <w:tcW w:w="2070" w:type="dxa"/>
             <w:tcBorders>
-              <w:top w:val="single" w:color="auto" w:sz="4" w:space="0"/>
-              <w:left w:val="single" w:color="auto" w:sz="4" w:space="0"/>
-              <w:bottom w:val="single" w:color="auto" w:sz="4" w:space="0"/>
-              <w:right w:val="single" w:color="auto" w:sz="4" w:space="0"/>
-            </w:tcBorders>
-            <w:shd w:val="clear" w:color="auto" w:fill="F2F2F2" w:themeFill="background1" w:themeFillShade="F2"/>
-            <w:tcMar/>
+              <w:top w:val="single" w:sz="4" w:space="0" w:color="auto"/>
+              <w:left w:val="single" w:sz="4" w:space="0" w:color="auto"/>
+              <w:bottom w:val="single" w:sz="4" w:space="0" w:color="auto"/>
+              <w:right w:val="single" w:sz="4" w:space="0" w:color="auto"/>
+            </w:tcBorders>
+            <w:shd w:val="clear" w:color="auto" w:fill="F2F2F2" w:themeFill="background1" w:themeFillShade="F2"/>
           </w:tcPr>
           <w:p>
             <w:pPr>
@@ -1518,13 +1424,12 @@
           <w:tcPr>
             <w:tcW w:w="2340" w:type="dxa"/>
             <w:tcBorders>
-              <w:top w:val="single" w:color="auto" w:sz="4" w:space="0"/>
-              <w:left w:val="single" w:color="auto" w:sz="4" w:space="0"/>
-              <w:bottom w:val="single" w:color="auto" w:sz="4" w:space="0"/>
-              <w:right w:val="single" w:color="auto" w:sz="4" w:space="0"/>
-            </w:tcBorders>
-            <w:shd w:val="clear" w:color="auto" w:fill="F2F2F2" w:themeFill="background1" w:themeFillShade="F2"/>
-            <w:tcMar/>
+              <w:top w:val="single" w:sz="4" w:space="0" w:color="auto"/>
+              <w:left w:val="single" w:sz="4" w:space="0" w:color="auto"/>
+              <w:bottom w:val="single" w:sz="4" w:space="0" w:color="auto"/>
+              <w:right w:val="single" w:sz="4" w:space="0" w:color="auto"/>
+            </w:tcBorders>
+            <w:shd w:val="clear" w:color="auto" w:fill="F2F2F2" w:themeFill="background1" w:themeFillShade="F2"/>
           </w:tcPr>
           <w:p>
             <w:pPr>
@@ -1536,13 +1441,12 @@
           <w:tcPr>
             <w:tcW w:w="2520" w:type="dxa"/>
             <w:tcBorders>
-              <w:top w:val="single" w:color="auto" w:sz="4" w:space="0"/>
-              <w:left w:val="single" w:color="auto" w:sz="4" w:space="0"/>
-              <w:bottom w:val="single" w:color="auto" w:sz="4" w:space="0"/>
-              <w:right w:val="single" w:color="auto" w:sz="4" w:space="0"/>
-            </w:tcBorders>
-            <w:shd w:val="clear" w:color="auto" w:fill="F2F2F2" w:themeFill="background1" w:themeFillShade="F2"/>
-            <w:tcMar/>
+              <w:top w:val="single" w:sz="4" w:space="0" w:color="auto"/>
+              <w:left w:val="single" w:sz="4" w:space="0" w:color="auto"/>
+              <w:bottom w:val="single" w:sz="4" w:space="0" w:color="auto"/>
+              <w:right w:val="single" w:sz="4" w:space="0" w:color="auto"/>
+            </w:tcBorders>
+            <w:shd w:val="clear" w:color="auto" w:fill="F2F2F2" w:themeFill="background1" w:themeFillShade="F2"/>
           </w:tcPr>
           <w:p>
             <w:pPr>
@@ -1554,49 +1458,46 @@
           <w:tcPr>
             <w:tcW w:w="2250" w:type="dxa"/>
             <w:tcBorders>
-              <w:top w:val="single" w:color="auto" w:sz="4" w:space="0"/>
-              <w:left w:val="single" w:color="auto" w:sz="4" w:space="0"/>
-              <w:bottom w:val="single" w:color="auto" w:sz="4" w:space="0"/>
-              <w:right w:val="single" w:color="auto" w:sz="4" w:space="0"/>
-            </w:tcBorders>
-            <w:shd w:val="clear" w:color="auto" w:fill="F2F2F2" w:themeFill="background1" w:themeFillShade="F2"/>
-            <w:tcMar/>
-          </w:tcPr>
-          <w:p>
-            <w:pPr>
-              <w:spacing w:after="0" w:line="240" w:lineRule="auto"/>
-            </w:pPr>
-          </w:p>
-        </w:tc>
-        <w:tc>
-          <w:tcPr>
-            <w:tcW w:w="1980" w:type="dxa"/>
-            <w:tcBorders>
-              <w:top w:val="single" w:color="auto" w:sz="4" w:space="0"/>
-              <w:left w:val="single" w:color="auto" w:sz="4" w:space="0"/>
-              <w:bottom w:val="single" w:color="auto" w:sz="4" w:space="0"/>
-              <w:right w:val="single" w:color="auto" w:sz="4" w:space="0"/>
-            </w:tcBorders>
-            <w:shd w:val="clear" w:color="auto" w:fill="F2F2F2" w:themeFill="background1" w:themeFillShade="F2"/>
-            <w:tcMar/>
-          </w:tcPr>
-          <w:p>
-            <w:pPr>
-              <w:spacing w:after="0" w:line="240" w:lineRule="auto"/>
-            </w:pPr>
-          </w:p>
-        </w:tc>
-        <w:tc>
-          <w:tcPr>
-            <w:tcW w:w="1980" w:type="dxa"/>
-            <w:tcBorders>
-              <w:top w:val="single" w:color="auto" w:sz="4" w:space="0"/>
-              <w:left w:val="single" w:color="auto" w:sz="4" w:space="0"/>
-              <w:bottom w:val="single" w:color="auto" w:sz="4" w:space="0"/>
-              <w:right w:val="single" w:color="auto" w:sz="4" w:space="0"/>
-            </w:tcBorders>
-            <w:shd w:val="clear" w:color="auto" w:fill="F2F2F2" w:themeFill="background1" w:themeFillShade="F2"/>
-            <w:tcMar/>
+              <w:top w:val="single" w:sz="4" w:space="0" w:color="auto"/>
+              <w:left w:val="single" w:sz="4" w:space="0" w:color="auto"/>
+              <w:bottom w:val="single" w:sz="4" w:space="0" w:color="auto"/>
+              <w:right w:val="single" w:sz="4" w:space="0" w:color="auto"/>
+            </w:tcBorders>
+            <w:shd w:val="clear" w:color="auto" w:fill="F2F2F2" w:themeFill="background1" w:themeFillShade="F2"/>
+          </w:tcPr>
+          <w:p>
+            <w:pPr>
+              <w:spacing w:after="0" w:line="240" w:lineRule="auto"/>
+            </w:pPr>
+          </w:p>
+        </w:tc>
+        <w:tc>
+          <w:tcPr>
+            <w:tcW w:w="1980" w:type="dxa"/>
+            <w:tcBorders>
+              <w:top w:val="single" w:sz="4" w:space="0" w:color="auto"/>
+              <w:left w:val="single" w:sz="4" w:space="0" w:color="auto"/>
+              <w:bottom w:val="single" w:sz="4" w:space="0" w:color="auto"/>
+              <w:right w:val="single" w:sz="4" w:space="0" w:color="auto"/>
+            </w:tcBorders>
+            <w:shd w:val="clear" w:color="auto" w:fill="F2F2F2" w:themeFill="background1" w:themeFillShade="F2"/>
+          </w:tcPr>
+          <w:p>
+            <w:pPr>
+              <w:spacing w:after="0" w:line="240" w:lineRule="auto"/>
+            </w:pPr>
+          </w:p>
+        </w:tc>
+        <w:tc>
+          <w:tcPr>
+            <w:tcW w:w="1980" w:type="dxa"/>
+            <w:tcBorders>
+              <w:top w:val="single" w:sz="4" w:space="0" w:color="auto"/>
+              <w:left w:val="single" w:sz="4" w:space="0" w:color="auto"/>
+              <w:bottom w:val="single" w:sz="4" w:space="0" w:color="auto"/>
+              <w:right w:val="single" w:sz="4" w:space="0" w:color="auto"/>
+            </w:tcBorders>
+            <w:shd w:val="clear" w:color="auto" w:fill="F2F2F2" w:themeFill="background1" w:themeFillShade="F2"/>
           </w:tcPr>
           <w:p>
             <w:pPr>
@@ -1613,13 +1514,12 @@
           <w:tcPr>
             <w:tcW w:w="1525" w:type="dxa"/>
             <w:tcBorders>
-              <w:top w:val="single" w:color="auto" w:sz="4" w:space="0"/>
-              <w:left w:val="single" w:color="auto" w:sz="4" w:space="0"/>
-              <w:bottom w:val="single" w:color="auto" w:sz="4" w:space="0"/>
-              <w:right w:val="single" w:color="auto" w:sz="4" w:space="0"/>
+              <w:top w:val="single" w:sz="4" w:space="0" w:color="auto"/>
+              <w:left w:val="single" w:sz="4" w:space="0" w:color="auto"/>
+              <w:bottom w:val="single" w:sz="4" w:space="0" w:color="auto"/>
+              <w:right w:val="single" w:sz="4" w:space="0" w:color="auto"/>
             </w:tcBorders>
             <w:shd w:val="clear" w:color="auto" w:fill="auto"/>
-            <w:tcMar/>
             <w:hideMark/>
           </w:tcPr>
           <w:p>
@@ -1653,13 +1553,12 @@
           <w:tcPr>
             <w:tcW w:w="1980" w:type="dxa"/>
             <w:tcBorders>
-              <w:top w:val="single" w:color="auto" w:sz="4" w:space="0"/>
-              <w:left w:val="single" w:color="auto" w:sz="4" w:space="0"/>
-              <w:bottom w:val="single" w:color="auto" w:sz="4" w:space="0"/>
-              <w:right w:val="single" w:color="auto" w:sz="4" w:space="0"/>
+              <w:top w:val="single" w:sz="4" w:space="0" w:color="auto"/>
+              <w:left w:val="single" w:sz="4" w:space="0" w:color="auto"/>
+              <w:bottom w:val="single" w:sz="4" w:space="0" w:color="auto"/>
+              <w:right w:val="single" w:sz="4" w:space="0" w:color="auto"/>
             </w:tcBorders>
             <w:shd w:val="clear" w:color="auto" w:fill="9CAEE6"/>
-            <w:tcMar/>
           </w:tcPr>
           <w:p>
             <w:pPr>
@@ -1672,13 +1571,12 @@
           <w:tcPr>
             <w:tcW w:w="1980" w:type="dxa"/>
             <w:tcBorders>
-              <w:top w:val="single" w:color="auto" w:sz="4" w:space="0"/>
-              <w:left w:val="single" w:color="auto" w:sz="4" w:space="0"/>
-              <w:bottom w:val="single" w:color="auto" w:sz="4" w:space="0"/>
-              <w:right w:val="single" w:color="auto" w:sz="4" w:space="0"/>
+              <w:top w:val="single" w:sz="4" w:space="0" w:color="auto"/>
+              <w:left w:val="single" w:sz="4" w:space="0" w:color="auto"/>
+              <w:bottom w:val="single" w:sz="4" w:space="0" w:color="auto"/>
+              <w:right w:val="single" w:sz="4" w:space="0" w:color="auto"/>
             </w:tcBorders>
             <w:shd w:val="clear" w:color="auto" w:fill="9CAEE6"/>
-            <w:tcMar/>
           </w:tcPr>
           <w:p/>
         </w:tc>
@@ -1686,13 +1584,12 @@
           <w:tcPr>
             <w:tcW w:w="2070" w:type="dxa"/>
             <w:tcBorders>
-              <w:top w:val="single" w:color="auto" w:sz="4" w:space="0"/>
-              <w:left w:val="single" w:color="auto" w:sz="4" w:space="0"/>
-              <w:bottom w:val="single" w:color="auto" w:sz="4" w:space="0"/>
-              <w:right w:val="single" w:color="auto" w:sz="4" w:space="0"/>
+              <w:top w:val="single" w:sz="4" w:space="0" w:color="auto"/>
+              <w:left w:val="single" w:sz="4" w:space="0" w:color="auto"/>
+              <w:bottom w:val="single" w:sz="4" w:space="0" w:color="auto"/>
+              <w:right w:val="single" w:sz="4" w:space="0" w:color="auto"/>
             </w:tcBorders>
             <w:shd w:val="clear" w:color="auto" w:fill="9CAEE6"/>
-            <w:tcMar/>
           </w:tcPr>
           <w:p/>
         </w:tc>
@@ -1700,13 +1597,12 @@
           <w:tcPr>
             <w:tcW w:w="2340" w:type="dxa"/>
             <w:tcBorders>
-              <w:top w:val="single" w:color="auto" w:sz="4" w:space="0"/>
-              <w:left w:val="single" w:color="auto" w:sz="4" w:space="0"/>
-              <w:bottom w:val="single" w:color="auto" w:sz="4" w:space="0"/>
-              <w:right w:val="single" w:color="auto" w:sz="4" w:space="0"/>
+              <w:top w:val="single" w:sz="4" w:space="0" w:color="auto"/>
+              <w:left w:val="single" w:sz="4" w:space="0" w:color="auto"/>
+              <w:bottom w:val="single" w:sz="4" w:space="0" w:color="auto"/>
+              <w:right w:val="single" w:sz="4" w:space="0" w:color="auto"/>
             </w:tcBorders>
             <w:shd w:val="clear" w:color="auto" w:fill="9CAEE6"/>
-            <w:tcMar/>
           </w:tcPr>
           <w:p/>
         </w:tc>
@@ -1714,13 +1610,12 @@
           <w:tcPr>
             <w:tcW w:w="2520" w:type="dxa"/>
             <w:tcBorders>
-              <w:top w:val="single" w:color="auto" w:sz="4" w:space="0"/>
-              <w:left w:val="single" w:color="auto" w:sz="4" w:space="0"/>
-              <w:bottom w:val="single" w:color="auto" w:sz="4" w:space="0"/>
-              <w:right w:val="single" w:color="auto" w:sz="4" w:space="0"/>
+              <w:top w:val="single" w:sz="4" w:space="0" w:color="auto"/>
+              <w:left w:val="single" w:sz="4" w:space="0" w:color="auto"/>
+              <w:bottom w:val="single" w:sz="4" w:space="0" w:color="auto"/>
+              <w:right w:val="single" w:sz="4" w:space="0" w:color="auto"/>
             </w:tcBorders>
             <w:shd w:val="clear" w:color="auto" w:fill="9CAEE6"/>
-            <w:tcMar/>
           </w:tcPr>
           <w:p/>
         </w:tc>
@@ -1728,13 +1623,12 @@
           <w:tcPr>
             <w:tcW w:w="2250" w:type="dxa"/>
             <w:tcBorders>
-              <w:top w:val="single" w:color="auto" w:sz="4" w:space="0"/>
-              <w:left w:val="single" w:color="auto" w:sz="4" w:space="0"/>
-              <w:bottom w:val="single" w:color="auto" w:sz="4" w:space="0"/>
-              <w:right w:val="single" w:color="auto" w:sz="4" w:space="0"/>
+              <w:top w:val="single" w:sz="4" w:space="0" w:color="auto"/>
+              <w:left w:val="single" w:sz="4" w:space="0" w:color="auto"/>
+              <w:bottom w:val="single" w:sz="4" w:space="0" w:color="auto"/>
+              <w:right w:val="single" w:sz="4" w:space="0" w:color="auto"/>
             </w:tcBorders>
             <w:shd w:val="clear" w:color="auto" w:fill="9CAEE6"/>
-            <w:tcMar/>
           </w:tcPr>
           <w:p/>
         </w:tc>
@@ -1742,13 +1636,12 @@
           <w:tcPr>
             <w:tcW w:w="1980" w:type="dxa"/>
             <w:tcBorders>
-              <w:top w:val="single" w:color="auto" w:sz="4" w:space="0"/>
-              <w:left w:val="single" w:color="auto" w:sz="4" w:space="0"/>
-              <w:bottom w:val="single" w:color="auto" w:sz="4" w:space="0"/>
-              <w:right w:val="single" w:color="auto" w:sz="4" w:space="0"/>
+              <w:top w:val="single" w:sz="4" w:space="0" w:color="auto"/>
+              <w:left w:val="single" w:sz="4" w:space="0" w:color="auto"/>
+              <w:bottom w:val="single" w:sz="4" w:space="0" w:color="auto"/>
+              <w:right w:val="single" w:sz="4" w:space="0" w:color="auto"/>
             </w:tcBorders>
             <w:shd w:val="clear" w:color="auto" w:fill="9CAEE6"/>
-            <w:tcMar/>
           </w:tcPr>
           <w:p/>
         </w:tc>
@@ -1756,13 +1649,12 @@
           <w:tcPr>
             <w:tcW w:w="1980" w:type="dxa"/>
             <w:tcBorders>
-              <w:top w:val="single" w:color="auto" w:sz="4" w:space="0"/>
-              <w:left w:val="single" w:color="auto" w:sz="4" w:space="0"/>
-              <w:bottom w:val="single" w:color="auto" w:sz="4" w:space="0"/>
-              <w:right w:val="single" w:color="auto" w:sz="4" w:space="0"/>
+              <w:top w:val="single" w:sz="4" w:space="0" w:color="auto"/>
+              <w:left w:val="single" w:sz="4" w:space="0" w:color="auto"/>
+              <w:bottom w:val="single" w:sz="4" w:space="0" w:color="auto"/>
+              <w:right w:val="single" w:sz="4" w:space="0" w:color="auto"/>
             </w:tcBorders>
             <w:shd w:val="clear" w:color="auto" w:fill="9CAEE6"/>
-            <w:tcMar/>
           </w:tcPr>
           <w:p/>
         </w:tc>
@@ -1775,7 +1667,6 @@
           <w:tcPr>
             <w:tcW w:w="1525" w:type="dxa"/>
             <w:shd w:val="clear" w:color="auto" w:fill="auto"/>
-            <w:tcMar/>
             <w:hideMark/>
           </w:tcPr>
           <w:p>
@@ -1828,31 +1719,29 @@
           <w:tcPr>
             <w:tcW w:w="1980" w:type="dxa"/>
             <w:tcBorders>
-              <w:top w:val="single" w:color="auto" w:sz="4" w:space="0"/>
-              <w:left w:val="single" w:color="auto" w:sz="4" w:space="0"/>
-              <w:bottom w:val="single" w:color="auto" w:sz="4" w:space="0"/>
-              <w:right w:val="single" w:color="auto" w:sz="4" w:space="0"/>
-            </w:tcBorders>
-            <w:shd w:val="clear" w:color="auto" w:fill="F2F2F2" w:themeFill="background1" w:themeFillShade="F2"/>
-            <w:tcMar/>
-          </w:tcPr>
-          <w:p>
-            <w:pPr>
-              <w:spacing w:after="0" w:line="240" w:lineRule="auto"/>
-            </w:pPr>
-          </w:p>
-        </w:tc>
-        <w:tc>
-          <w:tcPr>
-            <w:tcW w:w="1980" w:type="dxa"/>
-            <w:tcBorders>
-              <w:top w:val="single" w:color="auto" w:sz="4" w:space="0"/>
-              <w:left w:val="single" w:color="auto" w:sz="4" w:space="0"/>
-              <w:bottom w:val="single" w:color="auto" w:sz="4" w:space="0"/>
-              <w:right w:val="single" w:color="auto" w:sz="4" w:space="0"/>
-            </w:tcBorders>
-            <w:shd w:val="clear" w:color="auto" w:fill="F2F2F2" w:themeFill="background1" w:themeFillShade="F2"/>
-            <w:tcMar/>
+              <w:top w:val="single" w:sz="4" w:space="0" w:color="auto"/>
+              <w:left w:val="single" w:sz="4" w:space="0" w:color="auto"/>
+              <w:bottom w:val="single" w:sz="4" w:space="0" w:color="auto"/>
+              <w:right w:val="single" w:sz="4" w:space="0" w:color="auto"/>
+            </w:tcBorders>
+            <w:shd w:val="clear" w:color="auto" w:fill="F2F2F2" w:themeFill="background1" w:themeFillShade="F2"/>
+          </w:tcPr>
+          <w:p>
+            <w:pPr>
+              <w:spacing w:after="0" w:line="240" w:lineRule="auto"/>
+            </w:pPr>
+          </w:p>
+        </w:tc>
+        <w:tc>
+          <w:tcPr>
+            <w:tcW w:w="1980" w:type="dxa"/>
+            <w:tcBorders>
+              <w:top w:val="single" w:sz="4" w:space="0" w:color="auto"/>
+              <w:left w:val="single" w:sz="4" w:space="0" w:color="auto"/>
+              <w:bottom w:val="single" w:sz="4" w:space="0" w:color="auto"/>
+              <w:right w:val="single" w:sz="4" w:space="0" w:color="auto"/>
+            </w:tcBorders>
+            <w:shd w:val="clear" w:color="auto" w:fill="F2F2F2" w:themeFill="background1" w:themeFillShade="F2"/>
           </w:tcPr>
           <w:p>
             <w:pPr>
@@ -1864,13 +1753,12 @@
           <w:tcPr>
             <w:tcW w:w="2070" w:type="dxa"/>
             <w:tcBorders>
-              <w:top w:val="single" w:color="auto" w:sz="4" w:space="0"/>
-              <w:left w:val="single" w:color="auto" w:sz="4" w:space="0"/>
-              <w:bottom w:val="single" w:color="auto" w:sz="4" w:space="0"/>
-              <w:right w:val="single" w:color="auto" w:sz="4" w:space="0"/>
-            </w:tcBorders>
-            <w:shd w:val="clear" w:color="auto" w:fill="F2F2F2" w:themeFill="background1" w:themeFillShade="F2"/>
-            <w:tcMar/>
+              <w:top w:val="single" w:sz="4" w:space="0" w:color="auto"/>
+              <w:left w:val="single" w:sz="4" w:space="0" w:color="auto"/>
+              <w:bottom w:val="single" w:sz="4" w:space="0" w:color="auto"/>
+              <w:right w:val="single" w:sz="4" w:space="0" w:color="auto"/>
+            </w:tcBorders>
+            <w:shd w:val="clear" w:color="auto" w:fill="F2F2F2" w:themeFill="background1" w:themeFillShade="F2"/>
           </w:tcPr>
           <w:p>
             <w:pPr>
@@ -1885,13 +1773,12 @@
           <w:tcPr>
             <w:tcW w:w="2340" w:type="dxa"/>
             <w:tcBorders>
-              <w:top w:val="single" w:color="auto" w:sz="4" w:space="0"/>
-              <w:left w:val="single" w:color="auto" w:sz="4" w:space="0"/>
-              <w:bottom w:val="single" w:color="auto" w:sz="4" w:space="0"/>
-              <w:right w:val="single" w:color="auto" w:sz="4" w:space="0"/>
-            </w:tcBorders>
-            <w:shd w:val="clear" w:color="auto" w:fill="F2F2F2" w:themeFill="background1" w:themeFillShade="F2"/>
-            <w:tcMar/>
+              <w:top w:val="single" w:sz="4" w:space="0" w:color="auto"/>
+              <w:left w:val="single" w:sz="4" w:space="0" w:color="auto"/>
+              <w:bottom w:val="single" w:sz="4" w:space="0" w:color="auto"/>
+              <w:right w:val="single" w:sz="4" w:space="0" w:color="auto"/>
+            </w:tcBorders>
+            <w:shd w:val="clear" w:color="auto" w:fill="F2F2F2" w:themeFill="background1" w:themeFillShade="F2"/>
           </w:tcPr>
           <w:p>
             <w:pPr>
@@ -1903,13 +1790,12 @@
           <w:tcPr>
             <w:tcW w:w="2520" w:type="dxa"/>
             <w:tcBorders>
-              <w:top w:val="single" w:color="auto" w:sz="4" w:space="0"/>
-              <w:left w:val="single" w:color="auto" w:sz="4" w:space="0"/>
-              <w:bottom w:val="single" w:color="auto" w:sz="4" w:space="0"/>
-              <w:right w:val="single" w:color="auto" w:sz="4" w:space="0"/>
-            </w:tcBorders>
-            <w:shd w:val="clear" w:color="auto" w:fill="F2F2F2" w:themeFill="background1" w:themeFillShade="F2"/>
-            <w:tcMar/>
+              <w:top w:val="single" w:sz="4" w:space="0" w:color="auto"/>
+              <w:left w:val="single" w:sz="4" w:space="0" w:color="auto"/>
+              <w:bottom w:val="single" w:sz="4" w:space="0" w:color="auto"/>
+              <w:right w:val="single" w:sz="4" w:space="0" w:color="auto"/>
+            </w:tcBorders>
+            <w:shd w:val="clear" w:color="auto" w:fill="F2F2F2" w:themeFill="background1" w:themeFillShade="F2"/>
           </w:tcPr>
           <w:p>
             <w:pPr>
@@ -1921,49 +1807,46 @@
           <w:tcPr>
             <w:tcW w:w="2250" w:type="dxa"/>
             <w:tcBorders>
-              <w:top w:val="single" w:color="auto" w:sz="4" w:space="0"/>
-              <w:left w:val="single" w:color="auto" w:sz="4" w:space="0"/>
-              <w:bottom w:val="single" w:color="auto" w:sz="4" w:space="0"/>
-              <w:right w:val="single" w:color="auto" w:sz="4" w:space="0"/>
-            </w:tcBorders>
-            <w:shd w:val="clear" w:color="auto" w:fill="F2F2F2" w:themeFill="background1" w:themeFillShade="F2"/>
-            <w:tcMar/>
-          </w:tcPr>
-          <w:p>
-            <w:pPr>
-              <w:spacing w:after="0" w:line="240" w:lineRule="auto"/>
-            </w:pPr>
-          </w:p>
-        </w:tc>
-        <w:tc>
-          <w:tcPr>
-            <w:tcW w:w="1980" w:type="dxa"/>
-            <w:tcBorders>
-              <w:top w:val="single" w:color="auto" w:sz="4" w:space="0"/>
-              <w:left w:val="single" w:color="auto" w:sz="4" w:space="0"/>
-              <w:bottom w:val="single" w:color="auto" w:sz="4" w:space="0"/>
-              <w:right w:val="single" w:color="auto" w:sz="4" w:space="0"/>
-            </w:tcBorders>
-            <w:shd w:val="clear" w:color="auto" w:fill="F2F2F2" w:themeFill="background1" w:themeFillShade="F2"/>
-            <w:tcMar/>
-          </w:tcPr>
-          <w:p>
-            <w:pPr>
-              <w:spacing w:after="0" w:line="240" w:lineRule="auto"/>
-            </w:pPr>
-          </w:p>
-        </w:tc>
-        <w:tc>
-          <w:tcPr>
-            <w:tcW w:w="1980" w:type="dxa"/>
-            <w:tcBorders>
-              <w:top w:val="single" w:color="auto" w:sz="4" w:space="0"/>
-              <w:left w:val="single" w:color="auto" w:sz="4" w:space="0"/>
-              <w:bottom w:val="single" w:color="auto" w:sz="4" w:space="0"/>
-              <w:right w:val="single" w:color="auto" w:sz="4" w:space="0"/>
-            </w:tcBorders>
-            <w:shd w:val="clear" w:color="auto" w:fill="F2F2F2" w:themeFill="background1" w:themeFillShade="F2"/>
-            <w:tcMar/>
+              <w:top w:val="single" w:sz="4" w:space="0" w:color="auto"/>
+              <w:left w:val="single" w:sz="4" w:space="0" w:color="auto"/>
+              <w:bottom w:val="single" w:sz="4" w:space="0" w:color="auto"/>
+              <w:right w:val="single" w:sz="4" w:space="0" w:color="auto"/>
+            </w:tcBorders>
+            <w:shd w:val="clear" w:color="auto" w:fill="F2F2F2" w:themeFill="background1" w:themeFillShade="F2"/>
+          </w:tcPr>
+          <w:p>
+            <w:pPr>
+              <w:spacing w:after="0" w:line="240" w:lineRule="auto"/>
+            </w:pPr>
+          </w:p>
+        </w:tc>
+        <w:tc>
+          <w:tcPr>
+            <w:tcW w:w="1980" w:type="dxa"/>
+            <w:tcBorders>
+              <w:top w:val="single" w:sz="4" w:space="0" w:color="auto"/>
+              <w:left w:val="single" w:sz="4" w:space="0" w:color="auto"/>
+              <w:bottom w:val="single" w:sz="4" w:space="0" w:color="auto"/>
+              <w:right w:val="single" w:sz="4" w:space="0" w:color="auto"/>
+            </w:tcBorders>
+            <w:shd w:val="clear" w:color="auto" w:fill="F2F2F2" w:themeFill="background1" w:themeFillShade="F2"/>
+          </w:tcPr>
+          <w:p>
+            <w:pPr>
+              <w:spacing w:after="0" w:line="240" w:lineRule="auto"/>
+            </w:pPr>
+          </w:p>
+        </w:tc>
+        <w:tc>
+          <w:tcPr>
+            <w:tcW w:w="1980" w:type="dxa"/>
+            <w:tcBorders>
+              <w:top w:val="single" w:sz="4" w:space="0" w:color="auto"/>
+              <w:left w:val="single" w:sz="4" w:space="0" w:color="auto"/>
+              <w:bottom w:val="single" w:sz="4" w:space="0" w:color="auto"/>
+              <w:right w:val="single" w:sz="4" w:space="0" w:color="auto"/>
+            </w:tcBorders>
+            <w:shd w:val="clear" w:color="auto" w:fill="F2F2F2" w:themeFill="background1" w:themeFillShade="F2"/>
           </w:tcPr>
           <w:p>
             <w:pPr>
@@ -1980,7 +1863,6 @@
           <w:tcPr>
             <w:tcW w:w="1525" w:type="dxa"/>
             <w:shd w:val="clear" w:color="auto" w:fill="auto"/>
-            <w:tcMar/>
             <w:hideMark/>
           </w:tcPr>
           <w:p>
@@ -1992,7 +1874,6 @@
                 <w:b/>
               </w:rPr>
             </w:pPr>
-            <w:bookmarkStart w:name="_GoBack" w:colFirst="7" w:colLast="7" w:id="0"/>
             <w:r>
               <w:rPr>
                 <w:rFonts w:cstheme="minorHAnsi"/>
@@ -2032,31 +1913,29 @@
           <w:tcPr>
             <w:tcW w:w="1980" w:type="dxa"/>
             <w:tcBorders>
-              <w:top w:val="single" w:color="auto" w:sz="4" w:space="0"/>
-              <w:left w:val="single" w:color="auto" w:sz="4" w:space="0"/>
-              <w:bottom w:val="single" w:color="auto" w:sz="4" w:space="0"/>
-              <w:right w:val="single" w:color="auto" w:sz="4" w:space="0"/>
-            </w:tcBorders>
-            <w:shd w:val="clear" w:color="auto" w:fill="FFFFFF" w:themeFill="background1"/>
-            <w:tcMar/>
-          </w:tcPr>
-          <w:p>
-            <w:pPr>
-              <w:spacing w:after="0" w:line="240" w:lineRule="auto"/>
-            </w:pPr>
-          </w:p>
-        </w:tc>
-        <w:tc>
-          <w:tcPr>
-            <w:tcW w:w="1980" w:type="dxa"/>
-            <w:tcBorders>
-              <w:top w:val="single" w:color="auto" w:sz="4" w:space="0"/>
-              <w:left w:val="single" w:color="auto" w:sz="4" w:space="0"/>
-              <w:bottom w:val="single" w:color="auto" w:sz="4" w:space="0"/>
-              <w:right w:val="single" w:color="auto" w:sz="4" w:space="0"/>
-            </w:tcBorders>
-            <w:shd w:val="clear" w:color="auto" w:fill="FFFFFF" w:themeFill="background1"/>
-            <w:tcMar/>
+              <w:top w:val="single" w:sz="4" w:space="0" w:color="auto"/>
+              <w:left w:val="single" w:sz="4" w:space="0" w:color="auto"/>
+              <w:bottom w:val="single" w:sz="4" w:space="0" w:color="auto"/>
+              <w:right w:val="single" w:sz="4" w:space="0" w:color="auto"/>
+            </w:tcBorders>
+            <w:shd w:val="clear" w:color="auto" w:fill="FFFFFF" w:themeFill="background1"/>
+          </w:tcPr>
+          <w:p>
+            <w:pPr>
+              <w:spacing w:after="0" w:line="240" w:lineRule="auto"/>
+            </w:pPr>
+          </w:p>
+        </w:tc>
+        <w:tc>
+          <w:tcPr>
+            <w:tcW w:w="1980" w:type="dxa"/>
+            <w:tcBorders>
+              <w:top w:val="single" w:sz="4" w:space="0" w:color="auto"/>
+              <w:left w:val="single" w:sz="4" w:space="0" w:color="auto"/>
+              <w:bottom w:val="single" w:sz="4" w:space="0" w:color="auto"/>
+              <w:right w:val="single" w:sz="4" w:space="0" w:color="auto"/>
+            </w:tcBorders>
+            <w:shd w:val="clear" w:color="auto" w:fill="FFFFFF" w:themeFill="background1"/>
           </w:tcPr>
           <w:p>
             <w:pPr>
@@ -2068,13 +1947,12 @@
           <w:tcPr>
             <w:tcW w:w="2070" w:type="dxa"/>
             <w:tcBorders>
-              <w:top w:val="single" w:color="auto" w:sz="4" w:space="0"/>
-              <w:left w:val="single" w:color="auto" w:sz="4" w:space="0"/>
-              <w:bottom w:val="single" w:color="auto" w:sz="4" w:space="0"/>
-              <w:right w:val="single" w:color="auto" w:sz="4" w:space="0"/>
-            </w:tcBorders>
-            <w:shd w:val="clear" w:color="auto" w:fill="FFFFFF" w:themeFill="background1"/>
-            <w:tcMar/>
+              <w:top w:val="single" w:sz="4" w:space="0" w:color="auto"/>
+              <w:left w:val="single" w:sz="4" w:space="0" w:color="auto"/>
+              <w:bottom w:val="single" w:sz="4" w:space="0" w:color="auto"/>
+              <w:right w:val="single" w:sz="4" w:space="0" w:color="auto"/>
+            </w:tcBorders>
+            <w:shd w:val="clear" w:color="auto" w:fill="FFFFFF" w:themeFill="background1"/>
           </w:tcPr>
           <w:p>
             <w:pPr>
@@ -2091,13 +1969,12 @@
           <w:tcPr>
             <w:tcW w:w="2340" w:type="dxa"/>
             <w:tcBorders>
-              <w:top w:val="single" w:color="auto" w:sz="4" w:space="0"/>
-              <w:left w:val="single" w:color="auto" w:sz="4" w:space="0"/>
-              <w:bottom w:val="single" w:color="auto" w:sz="4" w:space="0"/>
-              <w:right w:val="single" w:color="auto" w:sz="4" w:space="0"/>
-            </w:tcBorders>
-            <w:shd w:val="clear" w:color="auto" w:fill="FFFFFF" w:themeFill="background1"/>
-            <w:tcMar/>
+              <w:top w:val="single" w:sz="4" w:space="0" w:color="auto"/>
+              <w:left w:val="single" w:sz="4" w:space="0" w:color="auto"/>
+              <w:bottom w:val="single" w:sz="4" w:space="0" w:color="auto"/>
+              <w:right w:val="single" w:sz="4" w:space="0" w:color="auto"/>
+            </w:tcBorders>
+            <w:shd w:val="clear" w:color="auto" w:fill="FFFFFF" w:themeFill="background1"/>
           </w:tcPr>
           <w:p>
             <w:pPr>
@@ -2109,13 +1986,12 @@
           <w:tcPr>
             <w:tcW w:w="2520" w:type="dxa"/>
             <w:tcBorders>
-              <w:top w:val="single" w:color="auto" w:sz="4" w:space="0"/>
-              <w:left w:val="single" w:color="auto" w:sz="4" w:space="0"/>
-              <w:bottom w:val="single" w:color="auto" w:sz="4" w:space="0"/>
-              <w:right w:val="single" w:color="auto" w:sz="4" w:space="0"/>
-            </w:tcBorders>
-            <w:shd w:val="clear" w:color="auto" w:fill="FFFFFF" w:themeFill="background1"/>
-            <w:tcMar/>
+              <w:top w:val="single" w:sz="4" w:space="0" w:color="auto"/>
+              <w:left w:val="single" w:sz="4" w:space="0" w:color="auto"/>
+              <w:bottom w:val="single" w:sz="4" w:space="0" w:color="auto"/>
+              <w:right w:val="single" w:sz="4" w:space="0" w:color="auto"/>
+            </w:tcBorders>
+            <w:shd w:val="clear" w:color="auto" w:fill="FFFFFF" w:themeFill="background1"/>
           </w:tcPr>
           <w:p>
             <w:pPr>
@@ -2127,243 +2003,46 @@
           <w:tcPr>
             <w:tcW w:w="2250" w:type="dxa"/>
             <w:tcBorders>
-              <w:top w:val="single" w:color="auto" w:sz="4" w:space="0"/>
-              <w:left w:val="single" w:color="auto" w:sz="4" w:space="0"/>
-              <w:bottom w:val="single" w:color="auto" w:sz="4" w:space="0"/>
-              <w:right w:val="single" w:color="auto" w:sz="4" w:space="0"/>
-            </w:tcBorders>
-            <w:shd w:val="clear" w:color="auto" w:fill="FFFFFF" w:themeFill="background1"/>
-            <w:tcMar/>
-          </w:tcPr>
-          <w:p>
-            <w:pPr>
-              <w:spacing w:after="0" w:line="240" w:lineRule="auto"/>
-            </w:pPr>
-          </w:p>
-        </w:tc>
-        <w:tc>
-          <w:tcPr>
-            <w:tcW w:w="1980" w:type="dxa"/>
-            <w:tcBorders>
-              <w:top w:val="single" w:color="auto" w:sz="4" w:space="0"/>
-              <w:left w:val="single" w:color="auto" w:sz="4" w:space="0"/>
-              <w:bottom w:val="single" w:color="auto" w:sz="4" w:space="0"/>
-              <w:right w:val="single" w:color="auto" w:sz="4" w:space="0"/>
-            </w:tcBorders>
-            <w:shd w:val="clear" w:color="auto" w:fill="FFFFFF" w:themeFill="background1"/>
-            <w:tcMar/>
-          </w:tcPr>
-          <w:p>
-            <w:pPr>
-              <w:spacing w:after="0" w:line="240" w:lineRule="auto"/>
-            </w:pPr>
-          </w:p>
-        </w:tc>
-        <w:tc>
-          <w:tcPr>
-            <w:tcW w:w="1980" w:type="dxa"/>
-            <w:tcBorders>
-              <w:top w:val="single" w:color="auto" w:sz="4" w:space="0"/>
-              <w:left w:val="single" w:color="auto" w:sz="4" w:space="0"/>
-              <w:bottom w:val="single" w:color="auto" w:sz="4" w:space="0"/>
-              <w:right w:val="single" w:color="auto" w:sz="4" w:space="0"/>
-            </w:tcBorders>
-            <w:shd w:val="clear" w:color="auto" w:fill="FFFFFF" w:themeFill="background1"/>
-            <w:tcMar/>
-          </w:tcPr>
-          <w:p>
-            <w:pPr>
-              <w:spacing w:after="0" w:line="240" w:lineRule="auto"/>
-            </w:pPr>
-          </w:p>
-        </w:tc>
-      </w:tr>
-      <w:bookmarkEnd w:id="0"/>
-      <w:tr>
-        <w:trPr>
-          <w:trHeight w:val="508"/>
-        </w:trPr>
-        <w:tc>
-          <w:tcPr>
-            <w:tcW w:w="1525" w:type="dxa"/>
-            <w:shd w:val="clear" w:color="auto" w:fill="auto"/>
-            <w:tcMar/>
-          </w:tcPr>
-          <w:p>
-            <w:pPr>
-              <w:spacing w:after="0"/>
-              <w:jc w:val="center"/>
-              <w:rPr>
-                <w:rFonts w:cstheme="minorHAnsi"/>
-                <w:b/>
-              </w:rPr>
-            </w:pPr>
-            <w:r>
-              <w:rPr>
-                <w:rFonts w:cstheme="minorHAnsi"/>
-                <w:b/>
-              </w:rPr>
-              <w:t>Week 10</w:t>
-            </w:r>
-          </w:p>
-          <w:p>
-            <w:pPr>
-              <w:spacing w:after="0"/>
-              <w:jc w:val="center"/>
-              <w:rPr>
-                <w:rFonts w:cstheme="minorHAnsi"/>
-                <w:bCs/>
-              </w:rPr>
-            </w:pPr>
-            <w:r>
-              <w:rPr>
-                <w:rFonts w:cstheme="minorHAnsi"/>
-                <w:bCs/>
-              </w:rPr>
-              <w:t>Mar 18-22</w:t>
-            </w:r>
-          </w:p>
-        </w:tc>
-        <w:tc>
-          <w:tcPr>
-            <w:tcW w:w="1980" w:type="dxa"/>
-            <w:tcBorders>
-              <w:top w:val="single" w:color="auto" w:sz="4" w:space="0"/>
-              <w:left w:val="single" w:color="auto" w:sz="4" w:space="0"/>
-              <w:bottom w:val="single" w:color="auto" w:sz="4" w:space="0"/>
-              <w:right w:val="single" w:color="auto" w:sz="4" w:space="0"/>
-            </w:tcBorders>
-            <w:shd w:val="clear" w:color="auto" w:fill="F2F2F2" w:themeFill="background1" w:themeFillShade="F2"/>
-            <w:tcMar/>
-          </w:tcPr>
-          <w:p>
-            <w:pPr>
-              <w:spacing w:after="0" w:line="240" w:lineRule="auto"/>
-            </w:pPr>
-          </w:p>
-        </w:tc>
-        <w:tc>
-          <w:tcPr>
-            <w:tcW w:w="1980" w:type="dxa"/>
-            <w:tcBorders>
-              <w:top w:val="single" w:color="auto" w:sz="4" w:space="0"/>
-              <w:left w:val="single" w:color="auto" w:sz="4" w:space="0"/>
-              <w:bottom w:val="single" w:color="auto" w:sz="4" w:space="0"/>
-              <w:right w:val="single" w:color="auto" w:sz="4" w:space="0"/>
-            </w:tcBorders>
-            <w:shd w:val="clear" w:color="auto" w:fill="F2F2F2" w:themeFill="background1" w:themeFillShade="F2"/>
-            <w:tcMar/>
-          </w:tcPr>
-          <w:p>
-            <w:pPr>
-              <w:spacing w:after="0" w:line="240" w:lineRule="auto"/>
-            </w:pPr>
-          </w:p>
-        </w:tc>
-        <w:tc>
-          <w:tcPr>
-            <w:tcW w:w="2070" w:type="dxa"/>
-            <w:tcBorders>
-              <w:top w:val="single" w:color="auto" w:sz="4" w:space="0"/>
-              <w:left w:val="single" w:color="auto" w:sz="4" w:space="0"/>
-              <w:bottom w:val="single" w:color="auto" w:sz="4" w:space="0"/>
-              <w:right w:val="single" w:color="auto" w:sz="4" w:space="0"/>
-            </w:tcBorders>
-            <w:shd w:val="clear" w:color="auto" w:fill="F2F2F2" w:themeFill="background1" w:themeFillShade="F2"/>
-            <w:tcMar/>
-          </w:tcPr>
-          <w:p>
-            <w:pPr>
-              <w:spacing w:after="0" w:line="240" w:lineRule="auto"/>
-              <w:rPr>
-                <w:rFonts w:cs="Didot"/>
-              </w:rPr>
-            </w:pPr>
-          </w:p>
-        </w:tc>
-        <w:tc>
-          <w:tcPr>
-            <w:tcW w:w="2340" w:type="dxa"/>
-            <w:tcBorders>
-              <w:top w:val="single" w:color="auto" w:sz="4" w:space="0"/>
-              <w:left w:val="single" w:color="auto" w:sz="4" w:space="0"/>
-              <w:bottom w:val="single" w:color="auto" w:sz="4" w:space="0"/>
-              <w:right w:val="single" w:color="auto" w:sz="4" w:space="0"/>
-            </w:tcBorders>
-            <w:shd w:val="clear" w:color="auto" w:fill="F2F2F2" w:themeFill="background1" w:themeFillShade="F2"/>
-            <w:tcMar/>
-          </w:tcPr>
-          <w:p>
-            <w:pPr>
-              <w:spacing w:after="0" w:line="240" w:lineRule="auto"/>
-            </w:pPr>
-          </w:p>
-        </w:tc>
-        <w:tc>
-          <w:tcPr>
-            <w:tcW w:w="2520" w:type="dxa"/>
-            <w:tcBorders>
-              <w:top w:val="single" w:color="auto" w:sz="4" w:space="0"/>
-              <w:left w:val="single" w:color="auto" w:sz="4" w:space="0"/>
-              <w:bottom w:val="single" w:color="auto" w:sz="4" w:space="0"/>
-              <w:right w:val="single" w:color="auto" w:sz="4" w:space="0"/>
-            </w:tcBorders>
-            <w:shd w:val="clear" w:color="auto" w:fill="F2F2F2" w:themeFill="background1" w:themeFillShade="F2"/>
-            <w:tcMar/>
-          </w:tcPr>
-          <w:p>
-            <w:pPr>
-              <w:spacing w:after="0" w:line="240" w:lineRule="auto"/>
-            </w:pPr>
-          </w:p>
-        </w:tc>
-        <w:tc>
-          <w:tcPr>
-            <w:tcW w:w="2250" w:type="dxa"/>
-            <w:tcBorders>
-              <w:top w:val="single" w:color="auto" w:sz="4" w:space="0"/>
-              <w:left w:val="single" w:color="auto" w:sz="4" w:space="0"/>
-              <w:bottom w:val="single" w:color="auto" w:sz="4" w:space="0"/>
-              <w:right w:val="single" w:color="auto" w:sz="4" w:space="0"/>
-            </w:tcBorders>
-            <w:shd w:val="clear" w:color="auto" w:fill="F2F2F2" w:themeFill="background1" w:themeFillShade="F2"/>
-            <w:tcMar/>
-          </w:tcPr>
-          <w:p>
-            <w:pPr>
-              <w:spacing w:after="0" w:line="240" w:lineRule="auto"/>
-            </w:pPr>
-          </w:p>
-        </w:tc>
-        <w:tc>
-          <w:tcPr>
-            <w:tcW w:w="1980" w:type="dxa"/>
-            <w:tcBorders>
-              <w:top w:val="single" w:color="auto" w:sz="4" w:space="0"/>
-              <w:left w:val="single" w:color="auto" w:sz="4" w:space="0"/>
-              <w:bottom w:val="single" w:color="auto" w:sz="4" w:space="0"/>
-              <w:right w:val="single" w:color="auto" w:sz="4" w:space="0"/>
-            </w:tcBorders>
-            <w:shd w:val="clear" w:color="auto" w:fill="F2F2F2" w:themeFill="background1" w:themeFillShade="F2"/>
-            <w:tcMar/>
-          </w:tcPr>
-          <w:p>
-            <w:pPr>
-              <w:spacing w:after="0" w:line="240" w:lineRule="auto"/>
-            </w:pPr>
-          </w:p>
-        </w:tc>
-        <w:tc>
-          <w:tcPr>
-            <w:tcW w:w="1980" w:type="dxa"/>
-            <w:tcBorders>
-              <w:top w:val="single" w:color="auto" w:sz="4" w:space="0"/>
-              <w:left w:val="single" w:color="auto" w:sz="4" w:space="0"/>
-              <w:bottom w:val="single" w:color="auto" w:sz="4" w:space="0"/>
-              <w:right w:val="single" w:color="auto" w:sz="4" w:space="0"/>
-            </w:tcBorders>
-            <w:shd w:val="clear" w:color="auto" w:fill="F2F2F2" w:themeFill="background1" w:themeFillShade="F2"/>
-            <w:tcMar/>
+              <w:top w:val="single" w:sz="4" w:space="0" w:color="auto"/>
+              <w:left w:val="single" w:sz="4" w:space="0" w:color="auto"/>
+              <w:bottom w:val="single" w:sz="4" w:space="0" w:color="auto"/>
+              <w:right w:val="single" w:sz="4" w:space="0" w:color="auto"/>
+            </w:tcBorders>
+            <w:shd w:val="clear" w:color="auto" w:fill="FFFFFF" w:themeFill="background1"/>
+          </w:tcPr>
+          <w:p>
+            <w:pPr>
+              <w:spacing w:after="0" w:line="240" w:lineRule="auto"/>
+            </w:pPr>
+          </w:p>
+        </w:tc>
+        <w:tc>
+          <w:tcPr>
+            <w:tcW w:w="1980" w:type="dxa"/>
+            <w:tcBorders>
+              <w:top w:val="single" w:sz="4" w:space="0" w:color="auto"/>
+              <w:left w:val="single" w:sz="4" w:space="0" w:color="auto"/>
+              <w:bottom w:val="single" w:sz="4" w:space="0" w:color="auto"/>
+              <w:right w:val="single" w:sz="4" w:space="0" w:color="auto"/>
+            </w:tcBorders>
+            <w:shd w:val="clear" w:color="auto" w:fill="FFFFFF" w:themeFill="background1"/>
+          </w:tcPr>
+          <w:p>
+            <w:pPr>
+              <w:spacing w:after="0" w:line="240" w:lineRule="auto"/>
+            </w:pPr>
+          </w:p>
+        </w:tc>
+        <w:tc>
+          <w:tcPr>
+            <w:tcW w:w="1980" w:type="dxa"/>
+            <w:tcBorders>
+              <w:top w:val="single" w:sz="4" w:space="0" w:color="auto"/>
+              <w:left w:val="single" w:sz="4" w:space="0" w:color="auto"/>
+              <w:bottom w:val="single" w:sz="4" w:space="0" w:color="auto"/>
+              <w:right w:val="single" w:sz="4" w:space="0" w:color="auto"/>
+            </w:tcBorders>
+            <w:shd w:val="clear" w:color="auto" w:fill="FFFFFF" w:themeFill="background1"/>
           </w:tcPr>
           <w:p>
             <w:pPr>
@@ -2380,8 +2059,6 @@
           <w:tcPr>
             <w:tcW w:w="1525" w:type="dxa"/>
             <w:shd w:val="clear" w:color="auto" w:fill="auto"/>
-            <w:tcMar/>
-            <w:hideMark/>
           </w:tcPr>
           <w:p>
             <w:pPr>
@@ -2397,7 +2074,7 @@
                 <w:rFonts w:cstheme="minorHAnsi"/>
                 <w:b/>
               </w:rPr>
-              <w:t>Week 11</w:t>
+              <w:t>Week 10</w:t>
             </w:r>
           </w:p>
           <w:p>
@@ -2414,48 +2091,37 @@
                 <w:rFonts w:cstheme="minorHAnsi"/>
                 <w:bCs/>
               </w:rPr>
-              <w:t>Mar25-29</w:t>
+              <w:t>Mar 18-22</w:t>
             </w:r>
           </w:p>
-          <w:p>
-            <w:pPr>
-              <w:spacing w:after="0" w:line="240" w:lineRule="auto"/>
-              <w:jc w:val="center"/>
-              <w:rPr>
-                <w:rFonts w:cstheme="minorHAnsi"/>
-              </w:rPr>
-            </w:pPr>
-          </w:p>
-        </w:tc>
-        <w:tc>
-          <w:tcPr>
-            <w:tcW w:w="1980" w:type="dxa"/>
-            <w:tcBorders>
-              <w:top w:val="single" w:color="auto" w:sz="4" w:space="0"/>
-              <w:left w:val="single" w:color="auto" w:sz="4" w:space="0"/>
-              <w:bottom w:val="single" w:color="auto" w:sz="4" w:space="0"/>
-              <w:right w:val="single" w:color="auto" w:sz="4" w:space="0"/>
-            </w:tcBorders>
-            <w:shd w:val="clear" w:color="auto" w:fill="FFFFFF" w:themeFill="background1"/>
-            <w:tcMar/>
-          </w:tcPr>
-          <w:p>
-            <w:pPr>
-              <w:spacing w:after="0" w:line="240" w:lineRule="auto"/>
-            </w:pPr>
-          </w:p>
-        </w:tc>
-        <w:tc>
-          <w:tcPr>
-            <w:tcW w:w="1980" w:type="dxa"/>
-            <w:tcBorders>
-              <w:top w:val="single" w:color="auto" w:sz="4" w:space="0"/>
-              <w:left w:val="single" w:color="auto" w:sz="4" w:space="0"/>
-              <w:bottom w:val="single" w:color="auto" w:sz="4" w:space="0"/>
-              <w:right w:val="single" w:color="auto" w:sz="4" w:space="0"/>
-            </w:tcBorders>
-            <w:shd w:val="clear" w:color="auto" w:fill="FFFFFF" w:themeFill="background1"/>
-            <w:tcMar/>
+        </w:tc>
+        <w:tc>
+          <w:tcPr>
+            <w:tcW w:w="1980" w:type="dxa"/>
+            <w:tcBorders>
+              <w:top w:val="single" w:sz="4" w:space="0" w:color="auto"/>
+              <w:left w:val="single" w:sz="4" w:space="0" w:color="auto"/>
+              <w:bottom w:val="single" w:sz="4" w:space="0" w:color="auto"/>
+              <w:right w:val="single" w:sz="4" w:space="0" w:color="auto"/>
+            </w:tcBorders>
+            <w:shd w:val="clear" w:color="auto" w:fill="F2F2F2" w:themeFill="background1" w:themeFillShade="F2"/>
+          </w:tcPr>
+          <w:p>
+            <w:pPr>
+              <w:spacing w:after="0" w:line="240" w:lineRule="auto"/>
+            </w:pPr>
+          </w:p>
+        </w:tc>
+        <w:tc>
+          <w:tcPr>
+            <w:tcW w:w="1980" w:type="dxa"/>
+            <w:tcBorders>
+              <w:top w:val="single" w:sz="4" w:space="0" w:color="auto"/>
+              <w:left w:val="single" w:sz="4" w:space="0" w:color="auto"/>
+              <w:bottom w:val="single" w:sz="4" w:space="0" w:color="auto"/>
+              <w:right w:val="single" w:sz="4" w:space="0" w:color="auto"/>
+            </w:tcBorders>
+            <w:shd w:val="clear" w:color="auto" w:fill="F2F2F2" w:themeFill="background1" w:themeFillShade="F2"/>
           </w:tcPr>
           <w:p>
             <w:pPr>
@@ -2467,13 +2133,12 @@
           <w:tcPr>
             <w:tcW w:w="2070" w:type="dxa"/>
             <w:tcBorders>
-              <w:top w:val="single" w:color="auto" w:sz="4" w:space="0"/>
-              <w:left w:val="single" w:color="auto" w:sz="4" w:space="0"/>
-              <w:bottom w:val="single" w:color="auto" w:sz="4" w:space="0"/>
-              <w:right w:val="single" w:color="auto" w:sz="4" w:space="0"/>
-            </w:tcBorders>
-            <w:shd w:val="clear" w:color="auto" w:fill="FFFFFF" w:themeFill="background1"/>
-            <w:tcMar/>
+              <w:top w:val="single" w:sz="4" w:space="0" w:color="auto"/>
+              <w:left w:val="single" w:sz="4" w:space="0" w:color="auto"/>
+              <w:bottom w:val="single" w:sz="4" w:space="0" w:color="auto"/>
+              <w:right w:val="single" w:sz="4" w:space="0" w:color="auto"/>
+            </w:tcBorders>
+            <w:shd w:val="clear" w:color="auto" w:fill="F2F2F2" w:themeFill="background1" w:themeFillShade="F2"/>
           </w:tcPr>
           <w:p>
             <w:pPr>
@@ -2488,13 +2153,12 @@
           <w:tcPr>
             <w:tcW w:w="2340" w:type="dxa"/>
             <w:tcBorders>
-              <w:top w:val="single" w:color="auto" w:sz="4" w:space="0"/>
-              <w:left w:val="single" w:color="auto" w:sz="4" w:space="0"/>
-              <w:bottom w:val="single" w:color="auto" w:sz="4" w:space="0"/>
-              <w:right w:val="single" w:color="auto" w:sz="4" w:space="0"/>
-            </w:tcBorders>
-            <w:shd w:val="clear" w:color="auto" w:fill="FFFFFF" w:themeFill="background1"/>
-            <w:tcMar/>
+              <w:top w:val="single" w:sz="4" w:space="0" w:color="auto"/>
+              <w:left w:val="single" w:sz="4" w:space="0" w:color="auto"/>
+              <w:bottom w:val="single" w:sz="4" w:space="0" w:color="auto"/>
+              <w:right w:val="single" w:sz="4" w:space="0" w:color="auto"/>
+            </w:tcBorders>
+            <w:shd w:val="clear" w:color="auto" w:fill="F2F2F2" w:themeFill="background1" w:themeFillShade="F2"/>
           </w:tcPr>
           <w:p>
             <w:pPr>
@@ -2506,13 +2170,12 @@
           <w:tcPr>
             <w:tcW w:w="2520" w:type="dxa"/>
             <w:tcBorders>
-              <w:top w:val="single" w:color="auto" w:sz="4" w:space="0"/>
-              <w:left w:val="single" w:color="auto" w:sz="4" w:space="0"/>
-              <w:bottom w:val="single" w:color="auto" w:sz="4" w:space="0"/>
-              <w:right w:val="single" w:color="auto" w:sz="4" w:space="0"/>
-            </w:tcBorders>
-            <w:shd w:val="clear" w:color="auto" w:fill="FFFFFF" w:themeFill="background1"/>
-            <w:tcMar/>
+              <w:top w:val="single" w:sz="4" w:space="0" w:color="auto"/>
+              <w:left w:val="single" w:sz="4" w:space="0" w:color="auto"/>
+              <w:bottom w:val="single" w:sz="4" w:space="0" w:color="auto"/>
+              <w:right w:val="single" w:sz="4" w:space="0" w:color="auto"/>
+            </w:tcBorders>
+            <w:shd w:val="clear" w:color="auto" w:fill="F2F2F2" w:themeFill="background1" w:themeFillShade="F2"/>
           </w:tcPr>
           <w:p>
             <w:pPr>
@@ -2524,49 +2187,46 @@
           <w:tcPr>
             <w:tcW w:w="2250" w:type="dxa"/>
             <w:tcBorders>
-              <w:top w:val="single" w:color="auto" w:sz="4" w:space="0"/>
-              <w:left w:val="single" w:color="auto" w:sz="4" w:space="0"/>
-              <w:bottom w:val="single" w:color="auto" w:sz="4" w:space="0"/>
-              <w:right w:val="single" w:color="auto" w:sz="4" w:space="0"/>
-            </w:tcBorders>
-            <w:shd w:val="clear" w:color="auto" w:fill="FFFFFF" w:themeFill="background1"/>
-            <w:tcMar/>
-          </w:tcPr>
-          <w:p>
-            <w:pPr>
-              <w:spacing w:after="0" w:line="240" w:lineRule="auto"/>
-            </w:pPr>
-          </w:p>
-        </w:tc>
-        <w:tc>
-          <w:tcPr>
-            <w:tcW w:w="1980" w:type="dxa"/>
-            <w:tcBorders>
-              <w:top w:val="single" w:color="auto" w:sz="4" w:space="0"/>
-              <w:left w:val="single" w:color="auto" w:sz="4" w:space="0"/>
-              <w:bottom w:val="single" w:color="auto" w:sz="4" w:space="0"/>
-              <w:right w:val="single" w:color="auto" w:sz="4" w:space="0"/>
-            </w:tcBorders>
-            <w:shd w:val="clear" w:color="auto" w:fill="FFFFFF" w:themeFill="background1"/>
-            <w:tcMar/>
-          </w:tcPr>
-          <w:p>
-            <w:pPr>
-              <w:spacing w:after="0" w:line="240" w:lineRule="auto"/>
-            </w:pPr>
-          </w:p>
-        </w:tc>
-        <w:tc>
-          <w:tcPr>
-            <w:tcW w:w="1980" w:type="dxa"/>
-            <w:tcBorders>
-              <w:top w:val="single" w:color="auto" w:sz="4" w:space="0"/>
-              <w:left w:val="single" w:color="auto" w:sz="4" w:space="0"/>
-              <w:bottom w:val="single" w:color="auto" w:sz="4" w:space="0"/>
-              <w:right w:val="single" w:color="auto" w:sz="4" w:space="0"/>
-            </w:tcBorders>
-            <w:shd w:val="clear" w:color="auto" w:fill="FFFFFF" w:themeFill="background1"/>
-            <w:tcMar/>
+              <w:top w:val="single" w:sz="4" w:space="0" w:color="auto"/>
+              <w:left w:val="single" w:sz="4" w:space="0" w:color="auto"/>
+              <w:bottom w:val="single" w:sz="4" w:space="0" w:color="auto"/>
+              <w:right w:val="single" w:sz="4" w:space="0" w:color="auto"/>
+            </w:tcBorders>
+            <w:shd w:val="clear" w:color="auto" w:fill="F2F2F2" w:themeFill="background1" w:themeFillShade="F2"/>
+          </w:tcPr>
+          <w:p>
+            <w:pPr>
+              <w:spacing w:after="0" w:line="240" w:lineRule="auto"/>
+            </w:pPr>
+          </w:p>
+        </w:tc>
+        <w:tc>
+          <w:tcPr>
+            <w:tcW w:w="1980" w:type="dxa"/>
+            <w:tcBorders>
+              <w:top w:val="single" w:sz="4" w:space="0" w:color="auto"/>
+              <w:left w:val="single" w:sz="4" w:space="0" w:color="auto"/>
+              <w:bottom w:val="single" w:sz="4" w:space="0" w:color="auto"/>
+              <w:right w:val="single" w:sz="4" w:space="0" w:color="auto"/>
+            </w:tcBorders>
+            <w:shd w:val="clear" w:color="auto" w:fill="F2F2F2" w:themeFill="background1" w:themeFillShade="F2"/>
+          </w:tcPr>
+          <w:p>
+            <w:pPr>
+              <w:spacing w:after="0" w:line="240" w:lineRule="auto"/>
+            </w:pPr>
+          </w:p>
+        </w:tc>
+        <w:tc>
+          <w:tcPr>
+            <w:tcW w:w="1980" w:type="dxa"/>
+            <w:tcBorders>
+              <w:top w:val="single" w:sz="4" w:space="0" w:color="auto"/>
+              <w:left w:val="single" w:sz="4" w:space="0" w:color="auto"/>
+              <w:bottom w:val="single" w:sz="4" w:space="0" w:color="auto"/>
+              <w:right w:val="single" w:sz="4" w:space="0" w:color="auto"/>
+            </w:tcBorders>
+            <w:shd w:val="clear" w:color="auto" w:fill="F2F2F2" w:themeFill="background1" w:themeFillShade="F2"/>
           </w:tcPr>
           <w:p>
             <w:pPr>
@@ -2583,7 +2243,6 @@
           <w:tcPr>
             <w:tcW w:w="1525" w:type="dxa"/>
             <w:shd w:val="clear" w:color="auto" w:fill="auto"/>
-            <w:tcMar/>
             <w:hideMark/>
           </w:tcPr>
           <w:p>
@@ -2592,6 +2251,7 @@
               <w:jc w:val="center"/>
               <w:rPr>
                 <w:rFonts w:cstheme="minorHAnsi"/>
+                <w:b/>
               </w:rPr>
             </w:pPr>
             <w:r>
@@ -2599,7 +2259,7 @@
                 <w:rFonts w:cstheme="minorHAnsi"/>
                 <w:b/>
               </w:rPr>
-              <w:t>Week 12</w:t>
+              <w:t>Week 11</w:t>
             </w:r>
           </w:p>
           <w:p>
@@ -2616,7 +2276,7 @@
                 <w:rFonts w:cstheme="minorHAnsi"/>
                 <w:bCs/>
               </w:rPr>
-              <w:t>Apr 1 -5</w:t>
+              <w:t>Mar25-29</w:t>
             </w:r>
           </w:p>
           <w:p>
@@ -2633,31 +2293,29 @@
           <w:tcPr>
             <w:tcW w:w="1980" w:type="dxa"/>
             <w:tcBorders>
-              <w:top w:val="single" w:color="auto" w:sz="4" w:space="0"/>
-              <w:left w:val="single" w:color="auto" w:sz="4" w:space="0"/>
-              <w:bottom w:val="single" w:color="auto" w:sz="4" w:space="0"/>
-              <w:right w:val="single" w:color="auto" w:sz="4" w:space="0"/>
-            </w:tcBorders>
-            <w:shd w:val="clear" w:color="auto" w:fill="F2F2F2" w:themeFill="background1" w:themeFillShade="F2"/>
-            <w:tcMar/>
-          </w:tcPr>
-          <w:p>
-            <w:pPr>
-              <w:spacing w:after="0" w:line="240" w:lineRule="auto"/>
-            </w:pPr>
-          </w:p>
-        </w:tc>
-        <w:tc>
-          <w:tcPr>
-            <w:tcW w:w="1980" w:type="dxa"/>
-            <w:tcBorders>
-              <w:top w:val="single" w:color="auto" w:sz="4" w:space="0"/>
-              <w:left w:val="single" w:color="auto" w:sz="4" w:space="0"/>
-              <w:bottom w:val="single" w:color="auto" w:sz="4" w:space="0"/>
-              <w:right w:val="single" w:color="auto" w:sz="4" w:space="0"/>
-            </w:tcBorders>
-            <w:shd w:val="clear" w:color="auto" w:fill="F2F2F2" w:themeFill="background1" w:themeFillShade="F2"/>
-            <w:tcMar/>
+              <w:top w:val="single" w:sz="4" w:space="0" w:color="auto"/>
+              <w:left w:val="single" w:sz="4" w:space="0" w:color="auto"/>
+              <w:bottom w:val="single" w:sz="4" w:space="0" w:color="auto"/>
+              <w:right w:val="single" w:sz="4" w:space="0" w:color="auto"/>
+            </w:tcBorders>
+            <w:shd w:val="clear" w:color="auto" w:fill="FFFFFF" w:themeFill="background1"/>
+          </w:tcPr>
+          <w:p>
+            <w:pPr>
+              <w:spacing w:after="0" w:line="240" w:lineRule="auto"/>
+            </w:pPr>
+          </w:p>
+        </w:tc>
+        <w:tc>
+          <w:tcPr>
+            <w:tcW w:w="1980" w:type="dxa"/>
+            <w:tcBorders>
+              <w:top w:val="single" w:sz="4" w:space="0" w:color="auto"/>
+              <w:left w:val="single" w:sz="4" w:space="0" w:color="auto"/>
+              <w:bottom w:val="single" w:sz="4" w:space="0" w:color="auto"/>
+              <w:right w:val="single" w:sz="4" w:space="0" w:color="auto"/>
+            </w:tcBorders>
+            <w:shd w:val="clear" w:color="auto" w:fill="FFFFFF" w:themeFill="background1"/>
           </w:tcPr>
           <w:p>
             <w:pPr>
@@ -2669,21 +2327,18 @@
           <w:tcPr>
             <w:tcW w:w="2070" w:type="dxa"/>
             <w:tcBorders>
-              <w:top w:val="single" w:color="auto" w:sz="4" w:space="0"/>
-              <w:left w:val="single" w:color="auto" w:sz="4" w:space="0"/>
-              <w:bottom w:val="single" w:color="auto" w:sz="4" w:space="0"/>
-              <w:right w:val="single" w:color="auto" w:sz="4" w:space="0"/>
-            </w:tcBorders>
-            <w:shd w:val="clear" w:color="auto" w:fill="F2F2F2" w:themeFill="background1" w:themeFillShade="F2"/>
-            <w:tcMar/>
-          </w:tcPr>
-          <w:p>
-            <w:pPr>
-              <w:spacing w:after="0" w:line="240" w:lineRule="auto"/>
-              <w:rPr>
-                <w:rFonts w:cs="Didot-Bold"/>
-                <w:b/>
-                <w:bCs/>
+              <w:top w:val="single" w:sz="4" w:space="0" w:color="auto"/>
+              <w:left w:val="single" w:sz="4" w:space="0" w:color="auto"/>
+              <w:bottom w:val="single" w:sz="4" w:space="0" w:color="auto"/>
+              <w:right w:val="single" w:sz="4" w:space="0" w:color="auto"/>
+            </w:tcBorders>
+            <w:shd w:val="clear" w:color="auto" w:fill="FFFFFF" w:themeFill="background1"/>
+          </w:tcPr>
+          <w:p>
+            <w:pPr>
+              <w:spacing w:after="0" w:line="240" w:lineRule="auto"/>
+              <w:rPr>
+                <w:rFonts w:cs="Didot"/>
               </w:rPr>
             </w:pPr>
           </w:p>
@@ -2692,13 +2347,12 @@
           <w:tcPr>
             <w:tcW w:w="2340" w:type="dxa"/>
             <w:tcBorders>
-              <w:top w:val="single" w:color="auto" w:sz="4" w:space="0"/>
-              <w:left w:val="single" w:color="auto" w:sz="4" w:space="0"/>
-              <w:bottom w:val="single" w:color="auto" w:sz="4" w:space="0"/>
-              <w:right w:val="single" w:color="auto" w:sz="4" w:space="0"/>
-            </w:tcBorders>
-            <w:shd w:val="clear" w:color="auto" w:fill="F2F2F2" w:themeFill="background1" w:themeFillShade="F2"/>
-            <w:tcMar/>
+              <w:top w:val="single" w:sz="4" w:space="0" w:color="auto"/>
+              <w:left w:val="single" w:sz="4" w:space="0" w:color="auto"/>
+              <w:bottom w:val="single" w:sz="4" w:space="0" w:color="auto"/>
+              <w:right w:val="single" w:sz="4" w:space="0" w:color="auto"/>
+            </w:tcBorders>
+            <w:shd w:val="clear" w:color="auto" w:fill="FFFFFF" w:themeFill="background1"/>
           </w:tcPr>
           <w:p>
             <w:pPr>
@@ -2710,13 +2364,12 @@
           <w:tcPr>
             <w:tcW w:w="2520" w:type="dxa"/>
             <w:tcBorders>
-              <w:top w:val="single" w:color="auto" w:sz="4" w:space="0"/>
-              <w:left w:val="single" w:color="auto" w:sz="4" w:space="0"/>
-              <w:bottom w:val="single" w:color="auto" w:sz="4" w:space="0"/>
-              <w:right w:val="single" w:color="auto" w:sz="4" w:space="0"/>
-            </w:tcBorders>
-            <w:shd w:val="clear" w:color="auto" w:fill="F2F2F2" w:themeFill="background1" w:themeFillShade="F2"/>
-            <w:tcMar/>
+              <w:top w:val="single" w:sz="4" w:space="0" w:color="auto"/>
+              <w:left w:val="single" w:sz="4" w:space="0" w:color="auto"/>
+              <w:bottom w:val="single" w:sz="4" w:space="0" w:color="auto"/>
+              <w:right w:val="single" w:sz="4" w:space="0" w:color="auto"/>
+            </w:tcBorders>
+            <w:shd w:val="clear" w:color="auto" w:fill="FFFFFF" w:themeFill="background1"/>
           </w:tcPr>
           <w:p>
             <w:pPr>
@@ -2728,49 +2381,46 @@
           <w:tcPr>
             <w:tcW w:w="2250" w:type="dxa"/>
             <w:tcBorders>
-              <w:top w:val="single" w:color="auto" w:sz="4" w:space="0"/>
-              <w:left w:val="single" w:color="auto" w:sz="4" w:space="0"/>
-              <w:bottom w:val="single" w:color="auto" w:sz="4" w:space="0"/>
-              <w:right w:val="single" w:color="auto" w:sz="4" w:space="0"/>
-            </w:tcBorders>
-            <w:shd w:val="clear" w:color="auto" w:fill="F2F2F2" w:themeFill="background1" w:themeFillShade="F2"/>
-            <w:tcMar/>
-          </w:tcPr>
-          <w:p>
-            <w:pPr>
-              <w:spacing w:after="0" w:line="240" w:lineRule="auto"/>
-            </w:pPr>
-          </w:p>
-        </w:tc>
-        <w:tc>
-          <w:tcPr>
-            <w:tcW w:w="1980" w:type="dxa"/>
-            <w:tcBorders>
-              <w:top w:val="single" w:color="auto" w:sz="4" w:space="0"/>
-              <w:left w:val="single" w:color="auto" w:sz="4" w:space="0"/>
-              <w:bottom w:val="single" w:color="auto" w:sz="4" w:space="0"/>
-              <w:right w:val="single" w:color="auto" w:sz="4" w:space="0"/>
-            </w:tcBorders>
-            <w:shd w:val="clear" w:color="auto" w:fill="F2F2F2" w:themeFill="background1" w:themeFillShade="F2"/>
-            <w:tcMar/>
-          </w:tcPr>
-          <w:p>
-            <w:pPr>
-              <w:spacing w:after="0" w:line="240" w:lineRule="auto"/>
-            </w:pPr>
-          </w:p>
-        </w:tc>
-        <w:tc>
-          <w:tcPr>
-            <w:tcW w:w="1980" w:type="dxa"/>
-            <w:tcBorders>
-              <w:top w:val="single" w:color="auto" w:sz="4" w:space="0"/>
-              <w:left w:val="single" w:color="auto" w:sz="4" w:space="0"/>
-              <w:bottom w:val="single" w:color="auto" w:sz="4" w:space="0"/>
-              <w:right w:val="single" w:color="auto" w:sz="4" w:space="0"/>
-            </w:tcBorders>
-            <w:shd w:val="clear" w:color="auto" w:fill="F2F2F2" w:themeFill="background1" w:themeFillShade="F2"/>
-            <w:tcMar/>
+              <w:top w:val="single" w:sz="4" w:space="0" w:color="auto"/>
+              <w:left w:val="single" w:sz="4" w:space="0" w:color="auto"/>
+              <w:bottom w:val="single" w:sz="4" w:space="0" w:color="auto"/>
+              <w:right w:val="single" w:sz="4" w:space="0" w:color="auto"/>
+            </w:tcBorders>
+            <w:shd w:val="clear" w:color="auto" w:fill="FFFFFF" w:themeFill="background1"/>
+          </w:tcPr>
+          <w:p>
+            <w:pPr>
+              <w:spacing w:after="0" w:line="240" w:lineRule="auto"/>
+            </w:pPr>
+          </w:p>
+        </w:tc>
+        <w:tc>
+          <w:tcPr>
+            <w:tcW w:w="1980" w:type="dxa"/>
+            <w:tcBorders>
+              <w:top w:val="single" w:sz="4" w:space="0" w:color="auto"/>
+              <w:left w:val="single" w:sz="4" w:space="0" w:color="auto"/>
+              <w:bottom w:val="single" w:sz="4" w:space="0" w:color="auto"/>
+              <w:right w:val="single" w:sz="4" w:space="0" w:color="auto"/>
+            </w:tcBorders>
+            <w:shd w:val="clear" w:color="auto" w:fill="FFFFFF" w:themeFill="background1"/>
+          </w:tcPr>
+          <w:p>
+            <w:pPr>
+              <w:spacing w:after="0" w:line="240" w:lineRule="auto"/>
+            </w:pPr>
+          </w:p>
+        </w:tc>
+        <w:tc>
+          <w:tcPr>
+            <w:tcW w:w="1980" w:type="dxa"/>
+            <w:tcBorders>
+              <w:top w:val="single" w:sz="4" w:space="0" w:color="auto"/>
+              <w:left w:val="single" w:sz="4" w:space="0" w:color="auto"/>
+              <w:bottom w:val="single" w:sz="4" w:space="0" w:color="auto"/>
+              <w:right w:val="single" w:sz="4" w:space="0" w:color="auto"/>
+            </w:tcBorders>
+            <w:shd w:val="clear" w:color="auto" w:fill="FFFFFF" w:themeFill="background1"/>
           </w:tcPr>
           <w:p>
             <w:pPr>
@@ -2787,7 +2437,7 @@
           <w:tcPr>
             <w:tcW w:w="1525" w:type="dxa"/>
             <w:shd w:val="clear" w:color="auto" w:fill="auto"/>
-            <w:tcMar/>
+            <w:hideMark/>
           </w:tcPr>
           <w:p>
             <w:pPr>
@@ -2795,7 +2445,6 @@
               <w:jc w:val="center"/>
               <w:rPr>
                 <w:rFonts w:cstheme="minorHAnsi"/>
-                <w:b/>
               </w:rPr>
             </w:pPr>
             <w:r>
@@ -2803,7 +2452,7 @@
                 <w:rFonts w:cstheme="minorHAnsi"/>
                 <w:b/>
               </w:rPr>
-              <w:t>Week 13</w:t>
+              <w:t>Week 12</w:t>
             </w:r>
           </w:p>
           <w:p>
@@ -2820,39 +2469,46 @@
                 <w:rFonts w:cstheme="minorHAnsi"/>
                 <w:bCs/>
               </w:rPr>
-              <w:t>Apr 8-12</w:t>
+              <w:t>Apr 1 -5</w:t>
             </w:r>
           </w:p>
-        </w:tc>
-        <w:tc>
-          <w:tcPr>
-            <w:tcW w:w="1980" w:type="dxa"/>
-            <w:tcBorders>
-              <w:top w:val="single" w:color="auto" w:sz="4" w:space="0"/>
-              <w:left w:val="single" w:color="auto" w:sz="4" w:space="0"/>
-              <w:bottom w:val="single" w:color="auto" w:sz="4" w:space="0"/>
-              <w:right w:val="single" w:color="auto" w:sz="4" w:space="0"/>
-            </w:tcBorders>
-            <w:shd w:val="clear" w:color="auto" w:fill="FFFFFF" w:themeFill="background1"/>
-            <w:tcMar/>
-          </w:tcPr>
-          <w:p>
-            <w:pPr>
-              <w:spacing w:after="0" w:line="240" w:lineRule="auto"/>
-            </w:pPr>
-          </w:p>
-        </w:tc>
-        <w:tc>
-          <w:tcPr>
-            <w:tcW w:w="1980" w:type="dxa"/>
-            <w:tcBorders>
-              <w:top w:val="single" w:color="auto" w:sz="4" w:space="0"/>
-              <w:left w:val="single" w:color="auto" w:sz="4" w:space="0"/>
-              <w:bottom w:val="single" w:color="auto" w:sz="4" w:space="0"/>
-              <w:right w:val="single" w:color="auto" w:sz="4" w:space="0"/>
-            </w:tcBorders>
-            <w:shd w:val="clear" w:color="auto" w:fill="FFFFFF" w:themeFill="background1"/>
-            <w:tcMar/>
+          <w:p>
+            <w:pPr>
+              <w:spacing w:after="0" w:line="240" w:lineRule="auto"/>
+              <w:jc w:val="center"/>
+              <w:rPr>
+                <w:rFonts w:cstheme="minorHAnsi"/>
+              </w:rPr>
+            </w:pPr>
+          </w:p>
+        </w:tc>
+        <w:tc>
+          <w:tcPr>
+            <w:tcW w:w="1980" w:type="dxa"/>
+            <w:tcBorders>
+              <w:top w:val="single" w:sz="4" w:space="0" w:color="auto"/>
+              <w:left w:val="single" w:sz="4" w:space="0" w:color="auto"/>
+              <w:bottom w:val="single" w:sz="4" w:space="0" w:color="auto"/>
+              <w:right w:val="single" w:sz="4" w:space="0" w:color="auto"/>
+            </w:tcBorders>
+            <w:shd w:val="clear" w:color="auto" w:fill="F2F2F2" w:themeFill="background1" w:themeFillShade="F2"/>
+          </w:tcPr>
+          <w:p>
+            <w:pPr>
+              <w:spacing w:after="0" w:line="240" w:lineRule="auto"/>
+            </w:pPr>
+          </w:p>
+        </w:tc>
+        <w:tc>
+          <w:tcPr>
+            <w:tcW w:w="1980" w:type="dxa"/>
+            <w:tcBorders>
+              <w:top w:val="single" w:sz="4" w:space="0" w:color="auto"/>
+              <w:left w:val="single" w:sz="4" w:space="0" w:color="auto"/>
+              <w:bottom w:val="single" w:sz="4" w:space="0" w:color="auto"/>
+              <w:right w:val="single" w:sz="4" w:space="0" w:color="auto"/>
+            </w:tcBorders>
+            <w:shd w:val="clear" w:color="auto" w:fill="F2F2F2" w:themeFill="background1" w:themeFillShade="F2"/>
           </w:tcPr>
           <w:p>
             <w:pPr>
@@ -2864,13 +2520,12 @@
           <w:tcPr>
             <w:tcW w:w="2070" w:type="dxa"/>
             <w:tcBorders>
-              <w:top w:val="single" w:color="auto" w:sz="4" w:space="0"/>
-              <w:left w:val="single" w:color="auto" w:sz="4" w:space="0"/>
-              <w:bottom w:val="single" w:color="auto" w:sz="4" w:space="0"/>
-              <w:right w:val="single" w:color="auto" w:sz="4" w:space="0"/>
-            </w:tcBorders>
-            <w:shd w:val="clear" w:color="auto" w:fill="FFFFFF" w:themeFill="background1"/>
-            <w:tcMar/>
+              <w:top w:val="single" w:sz="4" w:space="0" w:color="auto"/>
+              <w:left w:val="single" w:sz="4" w:space="0" w:color="auto"/>
+              <w:bottom w:val="single" w:sz="4" w:space="0" w:color="auto"/>
+              <w:right w:val="single" w:sz="4" w:space="0" w:color="auto"/>
+            </w:tcBorders>
+            <w:shd w:val="clear" w:color="auto" w:fill="F2F2F2" w:themeFill="background1" w:themeFillShade="F2"/>
           </w:tcPr>
           <w:p>
             <w:pPr>
@@ -2887,13 +2542,12 @@
           <w:tcPr>
             <w:tcW w:w="2340" w:type="dxa"/>
             <w:tcBorders>
-              <w:top w:val="single" w:color="auto" w:sz="4" w:space="0"/>
-              <w:left w:val="single" w:color="auto" w:sz="4" w:space="0"/>
-              <w:bottom w:val="single" w:color="auto" w:sz="4" w:space="0"/>
-              <w:right w:val="single" w:color="auto" w:sz="4" w:space="0"/>
-            </w:tcBorders>
-            <w:shd w:val="clear" w:color="auto" w:fill="FFFFFF" w:themeFill="background1"/>
-            <w:tcMar/>
+              <w:top w:val="single" w:sz="4" w:space="0" w:color="auto"/>
+              <w:left w:val="single" w:sz="4" w:space="0" w:color="auto"/>
+              <w:bottom w:val="single" w:sz="4" w:space="0" w:color="auto"/>
+              <w:right w:val="single" w:sz="4" w:space="0" w:color="auto"/>
+            </w:tcBorders>
+            <w:shd w:val="clear" w:color="auto" w:fill="F2F2F2" w:themeFill="background1" w:themeFillShade="F2"/>
           </w:tcPr>
           <w:p>
             <w:pPr>
@@ -2905,13 +2559,12 @@
           <w:tcPr>
             <w:tcW w:w="2520" w:type="dxa"/>
             <w:tcBorders>
-              <w:top w:val="single" w:color="auto" w:sz="4" w:space="0"/>
-              <w:left w:val="single" w:color="auto" w:sz="4" w:space="0"/>
-              <w:bottom w:val="single" w:color="auto" w:sz="4" w:space="0"/>
-              <w:right w:val="single" w:color="auto" w:sz="4" w:space="0"/>
-            </w:tcBorders>
-            <w:shd w:val="clear" w:color="auto" w:fill="FFFFFF" w:themeFill="background1"/>
-            <w:tcMar/>
+              <w:top w:val="single" w:sz="4" w:space="0" w:color="auto"/>
+              <w:left w:val="single" w:sz="4" w:space="0" w:color="auto"/>
+              <w:bottom w:val="single" w:sz="4" w:space="0" w:color="auto"/>
+              <w:right w:val="single" w:sz="4" w:space="0" w:color="auto"/>
+            </w:tcBorders>
+            <w:shd w:val="clear" w:color="auto" w:fill="F2F2F2" w:themeFill="background1" w:themeFillShade="F2"/>
           </w:tcPr>
           <w:p>
             <w:pPr>
@@ -2923,49 +2576,232 @@
           <w:tcPr>
             <w:tcW w:w="2250" w:type="dxa"/>
             <w:tcBorders>
-              <w:top w:val="single" w:color="auto" w:sz="4" w:space="0"/>
-              <w:left w:val="single" w:color="auto" w:sz="4" w:space="0"/>
-              <w:bottom w:val="single" w:color="auto" w:sz="4" w:space="0"/>
-              <w:right w:val="single" w:color="auto" w:sz="4" w:space="0"/>
-            </w:tcBorders>
-            <w:shd w:val="clear" w:color="auto" w:fill="FFFFFF" w:themeFill="background1"/>
-            <w:tcMar/>
-          </w:tcPr>
-          <w:p>
-            <w:pPr>
-              <w:spacing w:after="0" w:line="240" w:lineRule="auto"/>
-            </w:pPr>
-          </w:p>
-        </w:tc>
-        <w:tc>
-          <w:tcPr>
-            <w:tcW w:w="1980" w:type="dxa"/>
-            <w:tcBorders>
-              <w:top w:val="single" w:color="auto" w:sz="4" w:space="0"/>
-              <w:left w:val="single" w:color="auto" w:sz="4" w:space="0"/>
-              <w:bottom w:val="single" w:color="auto" w:sz="4" w:space="0"/>
-              <w:right w:val="single" w:color="auto" w:sz="4" w:space="0"/>
-            </w:tcBorders>
-            <w:shd w:val="clear" w:color="auto" w:fill="FFFFFF" w:themeFill="background1"/>
-            <w:tcMar/>
-          </w:tcPr>
-          <w:p>
-            <w:pPr>
-              <w:spacing w:after="0" w:line="240" w:lineRule="auto"/>
-            </w:pPr>
-          </w:p>
-        </w:tc>
-        <w:tc>
-          <w:tcPr>
-            <w:tcW w:w="1980" w:type="dxa"/>
-            <w:tcBorders>
-              <w:top w:val="single" w:color="auto" w:sz="4" w:space="0"/>
-              <w:left w:val="single" w:color="auto" w:sz="4" w:space="0"/>
-              <w:bottom w:val="single" w:color="auto" w:sz="4" w:space="0"/>
-              <w:right w:val="single" w:color="auto" w:sz="4" w:space="0"/>
-            </w:tcBorders>
-            <w:shd w:val="clear" w:color="auto" w:fill="FFFFFF" w:themeFill="background1"/>
-            <w:tcMar/>
+              <w:top w:val="single" w:sz="4" w:space="0" w:color="auto"/>
+              <w:left w:val="single" w:sz="4" w:space="0" w:color="auto"/>
+              <w:bottom w:val="single" w:sz="4" w:space="0" w:color="auto"/>
+              <w:right w:val="single" w:sz="4" w:space="0" w:color="auto"/>
+            </w:tcBorders>
+            <w:shd w:val="clear" w:color="auto" w:fill="F2F2F2" w:themeFill="background1" w:themeFillShade="F2"/>
+          </w:tcPr>
+          <w:p>
+            <w:pPr>
+              <w:spacing w:after="0" w:line="240" w:lineRule="auto"/>
+            </w:pPr>
+          </w:p>
+        </w:tc>
+        <w:tc>
+          <w:tcPr>
+            <w:tcW w:w="1980" w:type="dxa"/>
+            <w:tcBorders>
+              <w:top w:val="single" w:sz="4" w:space="0" w:color="auto"/>
+              <w:left w:val="single" w:sz="4" w:space="0" w:color="auto"/>
+              <w:bottom w:val="single" w:sz="4" w:space="0" w:color="auto"/>
+              <w:right w:val="single" w:sz="4" w:space="0" w:color="auto"/>
+            </w:tcBorders>
+            <w:shd w:val="clear" w:color="auto" w:fill="F2F2F2" w:themeFill="background1" w:themeFillShade="F2"/>
+          </w:tcPr>
+          <w:p>
+            <w:pPr>
+              <w:spacing w:after="0" w:line="240" w:lineRule="auto"/>
+            </w:pPr>
+          </w:p>
+        </w:tc>
+        <w:tc>
+          <w:tcPr>
+            <w:tcW w:w="1980" w:type="dxa"/>
+            <w:tcBorders>
+              <w:top w:val="single" w:sz="4" w:space="0" w:color="auto"/>
+              <w:left w:val="single" w:sz="4" w:space="0" w:color="auto"/>
+              <w:bottom w:val="single" w:sz="4" w:space="0" w:color="auto"/>
+              <w:right w:val="single" w:sz="4" w:space="0" w:color="auto"/>
+            </w:tcBorders>
+            <w:shd w:val="clear" w:color="auto" w:fill="F2F2F2" w:themeFill="background1" w:themeFillShade="F2"/>
+          </w:tcPr>
+          <w:p>
+            <w:pPr>
+              <w:spacing w:after="0" w:line="240" w:lineRule="auto"/>
+            </w:pPr>
+          </w:p>
+        </w:tc>
+      </w:tr>
+      <w:tr>
+        <w:trPr>
+          <w:trHeight w:val="508"/>
+        </w:trPr>
+        <w:tc>
+          <w:tcPr>
+            <w:tcW w:w="1525" w:type="dxa"/>
+            <w:shd w:val="clear" w:color="auto" w:fill="auto"/>
+          </w:tcPr>
+          <w:p>
+            <w:pPr>
+              <w:spacing w:after="0"/>
+              <w:jc w:val="center"/>
+              <w:rPr>
+                <w:rFonts w:cstheme="minorHAnsi"/>
+                <w:b/>
+              </w:rPr>
+            </w:pPr>
+            <w:r>
+              <w:rPr>
+                <w:rFonts w:cstheme="minorHAnsi"/>
+                <w:b/>
+              </w:rPr>
+              <w:t>Week 13</w:t>
+            </w:r>
+          </w:p>
+          <w:p>
+            <w:pPr>
+              <w:spacing w:after="0"/>
+              <w:jc w:val="center"/>
+              <w:rPr>
+                <w:rFonts w:cstheme="minorHAnsi"/>
+                <w:bCs/>
+              </w:rPr>
+            </w:pPr>
+            <w:r>
+              <w:rPr>
+                <w:rFonts w:cstheme="minorHAnsi"/>
+                <w:bCs/>
+              </w:rPr>
+              <w:t>Apr 8-12</w:t>
+            </w:r>
+          </w:p>
+        </w:tc>
+        <w:tc>
+          <w:tcPr>
+            <w:tcW w:w="1980" w:type="dxa"/>
+            <w:tcBorders>
+              <w:top w:val="single" w:sz="4" w:space="0" w:color="auto"/>
+              <w:left w:val="single" w:sz="4" w:space="0" w:color="auto"/>
+              <w:bottom w:val="single" w:sz="4" w:space="0" w:color="auto"/>
+              <w:right w:val="single" w:sz="4" w:space="0" w:color="auto"/>
+            </w:tcBorders>
+            <w:shd w:val="clear" w:color="auto" w:fill="FFFFFF" w:themeFill="background1"/>
+          </w:tcPr>
+          <w:p>
+            <w:pPr>
+              <w:spacing w:after="0" w:line="240" w:lineRule="auto"/>
+            </w:pPr>
+          </w:p>
+        </w:tc>
+        <w:tc>
+          <w:tcPr>
+            <w:tcW w:w="1980" w:type="dxa"/>
+            <w:tcBorders>
+              <w:top w:val="single" w:sz="4" w:space="0" w:color="auto"/>
+              <w:left w:val="single" w:sz="4" w:space="0" w:color="auto"/>
+              <w:bottom w:val="single" w:sz="4" w:space="0" w:color="auto"/>
+              <w:right w:val="single" w:sz="4" w:space="0" w:color="auto"/>
+            </w:tcBorders>
+            <w:shd w:val="clear" w:color="auto" w:fill="FFFFFF" w:themeFill="background1"/>
+          </w:tcPr>
+          <w:p>
+            <w:pPr>
+              <w:spacing w:after="0" w:line="240" w:lineRule="auto"/>
+            </w:pPr>
+          </w:p>
+        </w:tc>
+        <w:tc>
+          <w:tcPr>
+            <w:tcW w:w="2070" w:type="dxa"/>
+            <w:tcBorders>
+              <w:top w:val="single" w:sz="4" w:space="0" w:color="auto"/>
+              <w:left w:val="single" w:sz="4" w:space="0" w:color="auto"/>
+              <w:bottom w:val="single" w:sz="4" w:space="0" w:color="auto"/>
+              <w:right w:val="single" w:sz="4" w:space="0" w:color="auto"/>
+            </w:tcBorders>
+            <w:shd w:val="clear" w:color="auto" w:fill="FFFFFF" w:themeFill="background1"/>
+          </w:tcPr>
+          <w:p>
+            <w:pPr>
+              <w:spacing w:after="0" w:line="240" w:lineRule="auto"/>
+              <w:rPr>
+                <w:rFonts w:cs="Didot-Bold"/>
+                <w:b/>
+                <w:bCs/>
+              </w:rPr>
+            </w:pPr>
+          </w:p>
+        </w:tc>
+        <w:tc>
+          <w:tcPr>
+            <w:tcW w:w="2340" w:type="dxa"/>
+            <w:tcBorders>
+              <w:top w:val="single" w:sz="4" w:space="0" w:color="auto"/>
+              <w:left w:val="single" w:sz="4" w:space="0" w:color="auto"/>
+              <w:bottom w:val="single" w:sz="4" w:space="0" w:color="auto"/>
+              <w:right w:val="single" w:sz="4" w:space="0" w:color="auto"/>
+            </w:tcBorders>
+            <w:shd w:val="clear" w:color="auto" w:fill="FFFFFF" w:themeFill="background1"/>
+          </w:tcPr>
+          <w:p>
+            <w:pPr>
+              <w:spacing w:after="0" w:line="240" w:lineRule="auto"/>
+            </w:pPr>
+          </w:p>
+        </w:tc>
+        <w:tc>
+          <w:tcPr>
+            <w:tcW w:w="2520" w:type="dxa"/>
+            <w:tcBorders>
+              <w:top w:val="single" w:sz="4" w:space="0" w:color="auto"/>
+              <w:left w:val="single" w:sz="4" w:space="0" w:color="auto"/>
+              <w:bottom w:val="single" w:sz="4" w:space="0" w:color="auto"/>
+              <w:right w:val="single" w:sz="4" w:space="0" w:color="auto"/>
+            </w:tcBorders>
+            <w:shd w:val="clear" w:color="auto" w:fill="FFFFFF" w:themeFill="background1"/>
+          </w:tcPr>
+          <w:p>
+            <w:pPr>
+              <w:spacing w:after="0" w:line="240" w:lineRule="auto"/>
+            </w:pPr>
+          </w:p>
+        </w:tc>
+        <w:tc>
+          <w:tcPr>
+            <w:tcW w:w="2250" w:type="dxa"/>
+            <w:tcBorders>
+              <w:top w:val="single" w:sz="4" w:space="0" w:color="auto"/>
+              <w:left w:val="single" w:sz="4" w:space="0" w:color="auto"/>
+              <w:bottom w:val="single" w:sz="4" w:space="0" w:color="auto"/>
+              <w:right w:val="single" w:sz="4" w:space="0" w:color="auto"/>
+            </w:tcBorders>
+            <w:shd w:val="clear" w:color="auto" w:fill="FFFFFF" w:themeFill="background1"/>
+          </w:tcPr>
+          <w:p>
+            <w:pPr>
+              <w:spacing w:after="0" w:line="240" w:lineRule="auto"/>
+            </w:pPr>
+          </w:p>
+        </w:tc>
+        <w:tc>
+          <w:tcPr>
+            <w:tcW w:w="1980" w:type="dxa"/>
+            <w:tcBorders>
+              <w:top w:val="single" w:sz="4" w:space="0" w:color="auto"/>
+              <w:left w:val="single" w:sz="4" w:space="0" w:color="auto"/>
+              <w:bottom w:val="single" w:sz="4" w:space="0" w:color="auto"/>
+              <w:right w:val="single" w:sz="4" w:space="0" w:color="auto"/>
+            </w:tcBorders>
+            <w:shd w:val="clear" w:color="auto" w:fill="FFFFFF" w:themeFill="background1"/>
+          </w:tcPr>
+          <w:p>
+            <w:pPr>
+              <w:spacing w:after="0" w:line="240" w:lineRule="auto"/>
+            </w:pPr>
+          </w:p>
+        </w:tc>
+        <w:tc>
+          <w:tcPr>
+            <w:tcW w:w="1980" w:type="dxa"/>
+            <w:tcBorders>
+              <w:top w:val="single" w:sz="4" w:space="0" w:color="auto"/>
+              <w:left w:val="single" w:sz="4" w:space="0" w:color="auto"/>
+              <w:bottom w:val="single" w:sz="4" w:space="0" w:color="auto"/>
+              <w:right w:val="single" w:sz="4" w:space="0" w:color="auto"/>
+            </w:tcBorders>
+            <w:shd w:val="clear" w:color="auto" w:fill="FFFFFF" w:themeFill="background1"/>
           </w:tcPr>
           <w:p>
             <w:pPr>
@@ -2982,7 +2818,6 @@
           <w:tcPr>
             <w:tcW w:w="1525" w:type="dxa"/>
             <w:shd w:val="clear" w:color="auto" w:fill="auto"/>
-            <w:tcMar/>
           </w:tcPr>
           <w:p>
             <w:pPr>
@@ -3023,31 +2858,29 @@
           <w:tcPr>
             <w:tcW w:w="1980" w:type="dxa"/>
             <w:tcBorders>
-              <w:top w:val="single" w:color="auto" w:sz="4" w:space="0"/>
-              <w:left w:val="single" w:color="auto" w:sz="4" w:space="0"/>
-              <w:bottom w:val="single" w:color="auto" w:sz="4" w:space="0"/>
-              <w:right w:val="single" w:color="auto" w:sz="4" w:space="0"/>
-            </w:tcBorders>
-            <w:shd w:val="clear" w:color="auto" w:fill="F2F2F2" w:themeFill="background1" w:themeFillShade="F2"/>
-            <w:tcMar/>
-          </w:tcPr>
-          <w:p>
-            <w:pPr>
-              <w:spacing w:after="0" w:line="240" w:lineRule="auto"/>
-            </w:pPr>
-          </w:p>
-        </w:tc>
-        <w:tc>
-          <w:tcPr>
-            <w:tcW w:w="1980" w:type="dxa"/>
-            <w:tcBorders>
-              <w:top w:val="single" w:color="auto" w:sz="4" w:space="0"/>
-              <w:left w:val="single" w:color="auto" w:sz="4" w:space="0"/>
-              <w:bottom w:val="single" w:color="auto" w:sz="4" w:space="0"/>
-              <w:right w:val="single" w:color="auto" w:sz="4" w:space="0"/>
-            </w:tcBorders>
-            <w:shd w:val="clear" w:color="auto" w:fill="F2F2F2" w:themeFill="background1" w:themeFillShade="F2"/>
-            <w:tcMar/>
+              <w:top w:val="single" w:sz="4" w:space="0" w:color="auto"/>
+              <w:left w:val="single" w:sz="4" w:space="0" w:color="auto"/>
+              <w:bottom w:val="single" w:sz="4" w:space="0" w:color="auto"/>
+              <w:right w:val="single" w:sz="4" w:space="0" w:color="auto"/>
+            </w:tcBorders>
+            <w:shd w:val="clear" w:color="auto" w:fill="F2F2F2" w:themeFill="background1" w:themeFillShade="F2"/>
+          </w:tcPr>
+          <w:p>
+            <w:pPr>
+              <w:spacing w:after="0" w:line="240" w:lineRule="auto"/>
+            </w:pPr>
+          </w:p>
+        </w:tc>
+        <w:tc>
+          <w:tcPr>
+            <w:tcW w:w="1980" w:type="dxa"/>
+            <w:tcBorders>
+              <w:top w:val="single" w:sz="4" w:space="0" w:color="auto"/>
+              <w:left w:val="single" w:sz="4" w:space="0" w:color="auto"/>
+              <w:bottom w:val="single" w:sz="4" w:space="0" w:color="auto"/>
+              <w:right w:val="single" w:sz="4" w:space="0" w:color="auto"/>
+            </w:tcBorders>
+            <w:shd w:val="clear" w:color="auto" w:fill="F2F2F2" w:themeFill="background1" w:themeFillShade="F2"/>
           </w:tcPr>
           <w:p>
             <w:pPr>
@@ -3059,13 +2892,12 @@
           <w:tcPr>
             <w:tcW w:w="2070" w:type="dxa"/>
             <w:tcBorders>
-              <w:top w:val="single" w:color="auto" w:sz="4" w:space="0"/>
-              <w:left w:val="single" w:color="auto" w:sz="4" w:space="0"/>
-              <w:bottom w:val="single" w:color="auto" w:sz="4" w:space="0"/>
-              <w:right w:val="single" w:color="auto" w:sz="4" w:space="0"/>
-            </w:tcBorders>
-            <w:shd w:val="clear" w:color="auto" w:fill="F2F2F2" w:themeFill="background1" w:themeFillShade="F2"/>
-            <w:tcMar/>
+              <w:top w:val="single" w:sz="4" w:space="0" w:color="auto"/>
+              <w:left w:val="single" w:sz="4" w:space="0" w:color="auto"/>
+              <w:bottom w:val="single" w:sz="4" w:space="0" w:color="auto"/>
+              <w:right w:val="single" w:sz="4" w:space="0" w:color="auto"/>
+            </w:tcBorders>
+            <w:shd w:val="clear" w:color="auto" w:fill="F2F2F2" w:themeFill="background1" w:themeFillShade="F2"/>
           </w:tcPr>
           <w:p>
             <w:pPr>
@@ -3082,13 +2914,12 @@
           <w:tcPr>
             <w:tcW w:w="2340" w:type="dxa"/>
             <w:tcBorders>
-              <w:top w:val="single" w:color="auto" w:sz="4" w:space="0"/>
-              <w:left w:val="single" w:color="auto" w:sz="4" w:space="0"/>
-              <w:bottom w:val="single" w:color="auto" w:sz="4" w:space="0"/>
-              <w:right w:val="single" w:color="auto" w:sz="4" w:space="0"/>
-            </w:tcBorders>
-            <w:shd w:val="clear" w:color="auto" w:fill="F2F2F2" w:themeFill="background1" w:themeFillShade="F2"/>
-            <w:tcMar/>
+              <w:top w:val="single" w:sz="4" w:space="0" w:color="auto"/>
+              <w:left w:val="single" w:sz="4" w:space="0" w:color="auto"/>
+              <w:bottom w:val="single" w:sz="4" w:space="0" w:color="auto"/>
+              <w:right w:val="single" w:sz="4" w:space="0" w:color="auto"/>
+            </w:tcBorders>
+            <w:shd w:val="clear" w:color="auto" w:fill="F2F2F2" w:themeFill="background1" w:themeFillShade="F2"/>
           </w:tcPr>
           <w:p>
             <w:pPr>
@@ -3100,13 +2931,12 @@
           <w:tcPr>
             <w:tcW w:w="2520" w:type="dxa"/>
             <w:tcBorders>
-              <w:top w:val="single" w:color="auto" w:sz="4" w:space="0"/>
-              <w:left w:val="single" w:color="auto" w:sz="4" w:space="0"/>
-              <w:bottom w:val="single" w:color="auto" w:sz="4" w:space="0"/>
-              <w:right w:val="single" w:color="auto" w:sz="4" w:space="0"/>
-            </w:tcBorders>
-            <w:shd w:val="clear" w:color="auto" w:fill="F2F2F2" w:themeFill="background1" w:themeFillShade="F2"/>
-            <w:tcMar/>
+              <w:top w:val="single" w:sz="4" w:space="0" w:color="auto"/>
+              <w:left w:val="single" w:sz="4" w:space="0" w:color="auto"/>
+              <w:bottom w:val="single" w:sz="4" w:space="0" w:color="auto"/>
+              <w:right w:val="single" w:sz="4" w:space="0" w:color="auto"/>
+            </w:tcBorders>
+            <w:shd w:val="clear" w:color="auto" w:fill="F2F2F2" w:themeFill="background1" w:themeFillShade="F2"/>
           </w:tcPr>
           <w:p>
             <w:pPr>
@@ -3118,49 +2948,46 @@
           <w:tcPr>
             <w:tcW w:w="2250" w:type="dxa"/>
             <w:tcBorders>
-              <w:top w:val="single" w:color="auto" w:sz="4" w:space="0"/>
-              <w:left w:val="single" w:color="auto" w:sz="4" w:space="0"/>
-              <w:bottom w:val="single" w:color="auto" w:sz="4" w:space="0"/>
-              <w:right w:val="single" w:color="auto" w:sz="4" w:space="0"/>
-            </w:tcBorders>
-            <w:shd w:val="clear" w:color="auto" w:fill="F2F2F2" w:themeFill="background1" w:themeFillShade="F2"/>
-            <w:tcMar/>
-          </w:tcPr>
-          <w:p>
-            <w:pPr>
-              <w:spacing w:after="0" w:line="240" w:lineRule="auto"/>
-            </w:pPr>
-          </w:p>
-        </w:tc>
-        <w:tc>
-          <w:tcPr>
-            <w:tcW w:w="1980" w:type="dxa"/>
-            <w:tcBorders>
-              <w:top w:val="single" w:color="auto" w:sz="4" w:space="0"/>
-              <w:left w:val="single" w:color="auto" w:sz="4" w:space="0"/>
-              <w:bottom w:val="single" w:color="auto" w:sz="4" w:space="0"/>
-              <w:right w:val="single" w:color="auto" w:sz="4" w:space="0"/>
-            </w:tcBorders>
-            <w:shd w:val="clear" w:color="auto" w:fill="F2F2F2" w:themeFill="background1" w:themeFillShade="F2"/>
-            <w:tcMar/>
-          </w:tcPr>
-          <w:p>
-            <w:pPr>
-              <w:spacing w:after="0" w:line="240" w:lineRule="auto"/>
-            </w:pPr>
-          </w:p>
-        </w:tc>
-        <w:tc>
-          <w:tcPr>
-            <w:tcW w:w="1980" w:type="dxa"/>
-            <w:tcBorders>
-              <w:top w:val="single" w:color="auto" w:sz="4" w:space="0"/>
-              <w:left w:val="single" w:color="auto" w:sz="4" w:space="0"/>
-              <w:bottom w:val="single" w:color="auto" w:sz="4" w:space="0"/>
-              <w:right w:val="single" w:color="auto" w:sz="4" w:space="0"/>
-            </w:tcBorders>
-            <w:shd w:val="clear" w:color="auto" w:fill="F2F2F2" w:themeFill="background1" w:themeFillShade="F2"/>
-            <w:tcMar/>
+              <w:top w:val="single" w:sz="4" w:space="0" w:color="auto"/>
+              <w:left w:val="single" w:sz="4" w:space="0" w:color="auto"/>
+              <w:bottom w:val="single" w:sz="4" w:space="0" w:color="auto"/>
+              <w:right w:val="single" w:sz="4" w:space="0" w:color="auto"/>
+            </w:tcBorders>
+            <w:shd w:val="clear" w:color="auto" w:fill="F2F2F2" w:themeFill="background1" w:themeFillShade="F2"/>
+          </w:tcPr>
+          <w:p>
+            <w:pPr>
+              <w:spacing w:after="0" w:line="240" w:lineRule="auto"/>
+            </w:pPr>
+          </w:p>
+        </w:tc>
+        <w:tc>
+          <w:tcPr>
+            <w:tcW w:w="1980" w:type="dxa"/>
+            <w:tcBorders>
+              <w:top w:val="single" w:sz="4" w:space="0" w:color="auto"/>
+              <w:left w:val="single" w:sz="4" w:space="0" w:color="auto"/>
+              <w:bottom w:val="single" w:sz="4" w:space="0" w:color="auto"/>
+              <w:right w:val="single" w:sz="4" w:space="0" w:color="auto"/>
+            </w:tcBorders>
+            <w:shd w:val="clear" w:color="auto" w:fill="F2F2F2" w:themeFill="background1" w:themeFillShade="F2"/>
+          </w:tcPr>
+          <w:p>
+            <w:pPr>
+              <w:spacing w:after="0" w:line="240" w:lineRule="auto"/>
+            </w:pPr>
+          </w:p>
+        </w:tc>
+        <w:tc>
+          <w:tcPr>
+            <w:tcW w:w="1980" w:type="dxa"/>
+            <w:tcBorders>
+              <w:top w:val="single" w:sz="4" w:space="0" w:color="auto"/>
+              <w:left w:val="single" w:sz="4" w:space="0" w:color="auto"/>
+              <w:bottom w:val="single" w:sz="4" w:space="0" w:color="auto"/>
+              <w:right w:val="single" w:sz="4" w:space="0" w:color="auto"/>
+            </w:tcBorders>
+            <w:shd w:val="clear" w:color="auto" w:fill="F2F2F2" w:themeFill="background1" w:themeFillShade="F2"/>
           </w:tcPr>
           <w:p>
             <w:pPr>
@@ -3182,11 +3009,11 @@
 </file>
 
 <file path=word/styles.xml><?xml version="1.0" encoding="utf-8"?>
-<w:styles xmlns:mc="http://schemas.openxmlformats.org/markup-compatibility/2006" xmlns:r="http://schemas.openxmlformats.org/officeDocument/2006/relationships" xmlns:w="http://schemas.openxmlformats.org/wordprocessingml/2006/main" xmlns:w14="http://schemas.microsoft.com/office/word/2010/wordml" xmlns:w15="http://schemas.microsoft.com/office/word/2012/wordml" xmlns:w16cid="http://schemas.microsoft.com/office/word/2016/wordml/cid" xmlns:w16se="http://schemas.microsoft.com/office/word/2015/wordml/symex" mc:Ignorable="w14 w15 w16se w16cid">
+<w:styles xmlns:mc="http://schemas.openxmlformats.org/markup-compatibility/2006" xmlns:r="http://schemas.openxmlformats.org/officeDocument/2006/relationships" xmlns:w="http://schemas.openxmlformats.org/wordprocessingml/2006/main" xmlns:w14="http://schemas.microsoft.com/office/word/2010/wordml" xmlns:w15="http://schemas.microsoft.com/office/word/2012/wordml" xmlns:w16cex="http://schemas.microsoft.com/office/word/2018/wordml/cex" xmlns:w16cid="http://schemas.microsoft.com/office/word/2016/wordml/cid" xmlns:w16="http://schemas.microsoft.com/office/word/2018/wordml" xmlns:w16sdtdh="http://schemas.microsoft.com/office/word/2020/wordml/sdtdatahash" xmlns:w16se="http://schemas.microsoft.com/office/word/2015/wordml/symex" mc:Ignorable="w14 w15 w16se w16cid w16 w16cex w16sdtdh">
   <w:docDefaults>
     <w:rPrDefault>
       <w:rPr>
-        <w:rFonts w:asciiTheme="minorHAnsi" w:hAnsiTheme="minorHAnsi" w:eastAsiaTheme="minorHAnsi" w:cstheme="minorBidi"/>
+        <w:rFonts w:asciiTheme="minorHAnsi" w:eastAsiaTheme="minorHAnsi" w:hAnsiTheme="minorHAnsi" w:cstheme="minorBidi"/>
         <w:sz w:val="22"/>
         <w:szCs w:val="22"/>
         <w:lang w:val="en-US" w:eastAsia="en-US" w:bidi="ar-SA"/>
@@ -3194,17 +3021,17 @@
     </w:rPrDefault>
     <w:pPrDefault/>
   </w:docDefaults>
-  <w:latentStyles w:defLockedState="0" w:defUIPriority="99" w:defSemiHidden="0" w:defUnhideWhenUsed="0" w:defQFormat="0" w:count="375">
+  <w:latentStyles w:defLockedState="0" w:defUIPriority="99" w:defSemiHidden="0" w:defUnhideWhenUsed="0" w:defQFormat="0" w:count="376">
     <w:lsdException w:name="Normal" w:uiPriority="0" w:qFormat="1"/>
     <w:lsdException w:name="heading 1" w:uiPriority="9" w:qFormat="1"/>
-    <w:lsdException w:name="heading 2" w:uiPriority="9" w:semiHidden="1" w:unhideWhenUsed="1" w:qFormat="1"/>
-    <w:lsdException w:name="heading 3" w:uiPriority="9" w:semiHidden="1" w:unhideWhenUsed="1" w:qFormat="1"/>
-    <w:lsdException w:name="heading 4" w:uiPriority="9" w:semiHidden="1" w:unhideWhenUsed="1" w:qFormat="1"/>
-    <w:lsdException w:name="heading 5" w:uiPriority="9" w:semiHidden="1" w:unhideWhenUsed="1" w:qFormat="1"/>
-    <w:lsdException w:name="heading 6" w:uiPriority="9" w:semiHidden="1" w:unhideWhenUsed="1" w:qFormat="1"/>
-    <w:lsdException w:name="heading 7" w:uiPriority="9" w:semiHidden="1" w:unhideWhenUsed="1" w:qFormat="1"/>
-    <w:lsdException w:name="heading 8" w:uiPriority="9" w:semiHidden="1" w:unhideWhenUsed="1" w:qFormat="1"/>
-    <w:lsdException w:name="heading 9" w:uiPriority="9" w:semiHidden="1" w:unhideWhenUsed="1" w:qFormat="1"/>
+    <w:lsdException w:name="heading 2" w:semiHidden="1" w:uiPriority="9" w:unhideWhenUsed="1" w:qFormat="1"/>
+    <w:lsdException w:name="heading 3" w:semiHidden="1" w:uiPriority="9" w:unhideWhenUsed="1" w:qFormat="1"/>
+    <w:lsdException w:name="heading 4" w:semiHidden="1" w:uiPriority="9" w:unhideWhenUsed="1" w:qFormat="1"/>
+    <w:lsdException w:name="heading 5" w:semiHidden="1" w:uiPriority="9" w:unhideWhenUsed="1" w:qFormat="1"/>
+    <w:lsdException w:name="heading 6" w:semiHidden="1" w:uiPriority="9" w:unhideWhenUsed="1" w:qFormat="1"/>
+    <w:lsdException w:name="heading 7" w:semiHidden="1" w:uiPriority="9" w:unhideWhenUsed="1" w:qFormat="1"/>
+    <w:lsdException w:name="heading 8" w:semiHidden="1" w:uiPriority="9" w:unhideWhenUsed="1" w:qFormat="1"/>
+    <w:lsdException w:name="heading 9" w:semiHidden="1" w:uiPriority="9" w:unhideWhenUsed="1" w:qFormat="1"/>
     <w:lsdException w:name="index 1" w:semiHidden="1" w:unhideWhenUsed="1"/>
     <w:lsdException w:name="index 2" w:semiHidden="1" w:unhideWhenUsed="1"/>
     <w:lsdException w:name="index 3" w:semiHidden="1" w:unhideWhenUsed="1"/>
@@ -3214,22 +3041,22 @@
     <w:lsdException w:name="index 7" w:semiHidden="1" w:unhideWhenUsed="1"/>
     <w:lsdException w:name="index 8" w:semiHidden="1" w:unhideWhenUsed="1"/>
     <w:lsdException w:name="index 9" w:semiHidden="1" w:unhideWhenUsed="1"/>
-    <w:lsdException w:name="toc 1" w:uiPriority="39" w:semiHidden="1" w:unhideWhenUsed="1"/>
-    <w:lsdException w:name="toc 2" w:uiPriority="39" w:semiHidden="1" w:unhideWhenUsed="1"/>
-    <w:lsdException w:name="toc 3" w:uiPriority="39" w:semiHidden="1" w:unhideWhenUsed="1"/>
-    <w:lsdException w:name="toc 4" w:uiPriority="39" w:semiHidden="1" w:unhideWhenUsed="1"/>
-    <w:lsdException w:name="toc 5" w:uiPriority="39" w:semiHidden="1" w:unhideWhenUsed="1"/>
-    <w:lsdException w:name="toc 6" w:uiPriority="39" w:semiHidden="1" w:unhideWhenUsed="1"/>
-    <w:lsdException w:name="toc 7" w:uiPriority="39" w:semiHidden="1" w:unhideWhenUsed="1"/>
-    <w:lsdException w:name="toc 8" w:uiPriority="39" w:semiHidden="1" w:unhideWhenUsed="1"/>
-    <w:lsdException w:name="toc 9" w:uiPriority="39" w:semiHidden="1" w:unhideWhenUsed="1"/>
+    <w:lsdException w:name="toc 1" w:semiHidden="1" w:uiPriority="39" w:unhideWhenUsed="1"/>
+    <w:lsdException w:name="toc 2" w:semiHidden="1" w:uiPriority="39" w:unhideWhenUsed="1"/>
+    <w:lsdException w:name="toc 3" w:semiHidden="1" w:uiPriority="39" w:unhideWhenUsed="1"/>
+    <w:lsdException w:name="toc 4" w:semiHidden="1" w:uiPriority="39" w:unhideWhenUsed="1"/>
+    <w:lsdException w:name="toc 5" w:semiHidden="1" w:uiPriority="39" w:unhideWhenUsed="1"/>
+    <w:lsdException w:name="toc 6" w:semiHidden="1" w:uiPriority="39" w:unhideWhenUsed="1"/>
+    <w:lsdException w:name="toc 7" w:semiHidden="1" w:uiPriority="39" w:unhideWhenUsed="1"/>
+    <w:lsdException w:name="toc 8" w:semiHidden="1" w:uiPriority="39" w:unhideWhenUsed="1"/>
+    <w:lsdException w:name="toc 9" w:semiHidden="1" w:uiPriority="39" w:unhideWhenUsed="1"/>
     <w:lsdException w:name="Normal Indent" w:semiHidden="1" w:unhideWhenUsed="1"/>
     <w:lsdException w:name="footnote text" w:semiHidden="1" w:unhideWhenUsed="1"/>
     <w:lsdException w:name="annotation text" w:semiHidden="1" w:unhideWhenUsed="1"/>
     <w:lsdException w:name="header" w:semiHidden="1" w:unhideWhenUsed="1"/>
     <w:lsdException w:name="footer" w:semiHidden="1" w:unhideWhenUsed="1"/>
     <w:lsdException w:name="index heading" w:semiHidden="1" w:unhideWhenUsed="1"/>
-    <w:lsdException w:name="caption" w:uiPriority="35" w:semiHidden="1" w:unhideWhenUsed="1" w:qFormat="1"/>
+    <w:lsdException w:name="caption" w:semiHidden="1" w:uiPriority="35" w:unhideWhenUsed="1" w:qFormat="1"/>
     <w:lsdException w:name="table of figures" w:semiHidden="1" w:unhideWhenUsed="1"/>
     <w:lsdException w:name="envelope address" w:semiHidden="1" w:unhideWhenUsed="1"/>
     <w:lsdException w:name="envelope return" w:semiHidden="1" w:unhideWhenUsed="1"/>
@@ -3260,7 +3087,7 @@
     <w:lsdException w:name="Title" w:uiPriority="10" w:qFormat="1"/>
     <w:lsdException w:name="Closing" w:semiHidden="1" w:unhideWhenUsed="1"/>
     <w:lsdException w:name="Signature" w:semiHidden="1" w:unhideWhenUsed="1"/>
-    <w:lsdException w:name="Default Paragraph Font" w:uiPriority="1" w:semiHidden="1" w:unhideWhenUsed="1"/>
+    <w:lsdException w:name="Default Paragraph Font" w:semiHidden="1" w:uiPriority="1" w:unhideWhenUsed="1"/>
     <w:lsdException w:name="Body Text" w:semiHidden="1" w:unhideWhenUsed="1"/>
     <w:lsdException w:name="Body Text Indent" w:semiHidden="1" w:unhideWhenUsed="1"/>
     <w:lsdException w:name="List Continue" w:semiHidden="1" w:unhideWhenUsed="1"/>
@@ -3460,8 +3287,8 @@
     <w:lsdException w:name="Subtle Reference" w:uiPriority="31" w:qFormat="1"/>
     <w:lsdException w:name="Intense Reference" w:uiPriority="32" w:qFormat="1"/>
     <w:lsdException w:name="Book Title" w:uiPriority="33" w:qFormat="1"/>
-    <w:lsdException w:name="Bibliography" w:uiPriority="37" w:semiHidden="1" w:unhideWhenUsed="1"/>
-    <w:lsdException w:name="TOC Heading" w:uiPriority="39" w:semiHidden="1" w:unhideWhenUsed="1" w:qFormat="1"/>
+    <w:lsdException w:name="Bibliography" w:semiHidden="1" w:uiPriority="37" w:unhideWhenUsed="1"/>
+    <w:lsdException w:name="TOC Heading" w:semiHidden="1" w:uiPriority="39" w:unhideWhenUsed="1" w:qFormat="1"/>
     <w:lsdException w:name="Plain Table 1" w:uiPriority="41"/>
     <w:lsdException w:name="Plain Table 2" w:uiPriority="42"/>
     <w:lsdException w:name="Plain Table 3" w:uiPriority="43"/>
@@ -3570,8 +3397,9 @@
     <w:lsdException w:name="Smart Hyperlink" w:semiHidden="1" w:unhideWhenUsed="1"/>
     <w:lsdException w:name="Hashtag" w:semiHidden="1" w:unhideWhenUsed="1"/>
     <w:lsdException w:name="Unresolved Mention" w:semiHidden="1" w:unhideWhenUsed="1"/>
+    <w:lsdException w:name="Smart Link" w:semiHidden="1" w:unhideWhenUsed="1"/>
   </w:latentStyles>
-  <w:style w:type="paragraph" w:styleId="Normal" w:default="1">
+  <w:style w:type="paragraph" w:default="1" w:styleId="Normal">
     <w:name w:val="Normal"/>
     <w:qFormat/>
     <w:rsid w:val="0076132D"/>
@@ -3579,13 +3407,13 @@
       <w:spacing w:after="200" w:line="276" w:lineRule="auto"/>
     </w:pPr>
   </w:style>
-  <w:style w:type="character" w:styleId="DefaultParagraphFont" w:default="1">
+  <w:style w:type="character" w:default="1" w:styleId="DefaultParagraphFont">
     <w:name w:val="Default Paragraph Font"/>
     <w:uiPriority w:val="1"/>
     <w:semiHidden/>
     <w:unhideWhenUsed/>
   </w:style>
-  <w:style w:type="table" w:styleId="TableNormal" w:default="1">
+  <w:style w:type="table" w:default="1" w:styleId="TableNormal">
     <w:name w:val="Normal Table"/>
     <w:uiPriority w:val="99"/>
     <w:semiHidden/>
@@ -3600,7 +3428,7 @@
       </w:tblCellMar>
     </w:tblPr>
   </w:style>
-  <w:style w:type="numbering" w:styleId="NoList" w:default="1">
+  <w:style w:type="numbering" w:default="1" w:styleId="NoList">
     <w:name w:val="No List"/>
     <w:uiPriority w:val="99"/>
     <w:semiHidden/>
@@ -3614,12 +3442,12 @@
     <w:tblPr>
       <w:tblInd w:w="0" w:type="nil"/>
       <w:tblBorders>
-        <w:top w:val="single" w:color="auto" w:sz="4" w:space="0"/>
-        <w:left w:val="single" w:color="auto" w:sz="4" w:space="0"/>
-        <w:bottom w:val="single" w:color="auto" w:sz="4" w:space="0"/>
-        <w:right w:val="single" w:color="auto" w:sz="4" w:space="0"/>
-        <w:insideH w:val="single" w:color="auto" w:sz="4" w:space="0"/>
-        <w:insideV w:val="single" w:color="auto" w:sz="4" w:space="0"/>
+        <w:top w:val="single" w:sz="4" w:space="0" w:color="auto"/>
+        <w:left w:val="single" w:sz="4" w:space="0" w:color="auto"/>
+        <w:bottom w:val="single" w:sz="4" w:space="0" w:color="auto"/>
+        <w:right w:val="single" w:sz="4" w:space="0" w:color="auto"/>
+        <w:insideH w:val="single" w:sz="4" w:space="0" w:color="auto"/>
+        <w:insideV w:val="single" w:sz="4" w:space="0" w:color="auto"/>
       </w:tblBorders>
     </w:tblPr>
   </w:style>
@@ -3640,7 +3468,7 @@
       <w:szCs w:val="18"/>
     </w:rPr>
   </w:style>
-  <w:style w:type="character" w:styleId="BalloonTextChar" w:customStyle="1">
+  <w:style w:type="character" w:customStyle="1" w:styleId="BalloonTextChar">
     <w:name w:val="Balloon Text Char"/>
     <w:basedOn w:val="DefaultParagraphFont"/>
     <w:link w:val="BalloonText"/>
@@ -3918,26 +3746,6 @@
 </file>
 
 <file path=customXml/item1.xml><?xml version="1.0" encoding="utf-8"?>
-<p:properties xmlns:p="http://schemas.microsoft.com/office/2006/metadata/properties" xmlns:xsi="http://www.w3.org/2001/XMLSchema-instance" xmlns:pc="http://schemas.microsoft.com/office/infopath/2007/PartnerControls">
-  <documentManagement>
-    <TaxCatchAll xmlns="74d95403-d030-472b-b360-287bf3707fd3" xsi:nil="true"/>
-    <lcf76f155ced4ddcb4097134ff3c332f xmlns="f37995e5-2c8c-4fe3-9a01-10b440ada61c">
-      <Terms xmlns="http://schemas.microsoft.com/office/infopath/2007/PartnerControls"/>
-    </lcf76f155ced4ddcb4097134ff3c332f>
-  </documentManagement>
-</p:properties>
-</file>
-
-<file path=customXml/item2.xml><?xml version="1.0" encoding="utf-8"?>
-<?mso-contentType ?>
-<FormTemplates xmlns="http://schemas.microsoft.com/sharepoint/v3/contenttype/forms">
-  <Display>DocumentLibraryForm</Display>
-  <Edit>DocumentLibraryForm</Edit>
-  <New>DocumentLibraryForm</New>
-</FormTemplates>
-</file>
-
-<file path=customXml/item3.xml><?xml version="1.0" encoding="utf-8"?>
 <ct:contentTypeSchema xmlns:ct="http://schemas.microsoft.com/office/2006/metadata/contentType" xmlns:ma="http://schemas.microsoft.com/office/2006/metadata/properties/metaAttributes" ct:_="" ma:_="" ma:contentTypeName="Document" ma:contentTypeID="0x01010087F2408BC51AF24685BFC395872E70C3" ma:contentTypeVersion="17" ma:contentTypeDescription="Create a new document." ma:contentTypeScope="" ma:versionID="9f28e60de8722bfd6203a6db0324267f">
   <xsd:schema xmlns:xsd="http://www.w3.org/2001/XMLSchema" xmlns:xs="http://www.w3.org/2001/XMLSchema" xmlns:p="http://schemas.microsoft.com/office/2006/metadata/properties" xmlns:ns2="f37995e5-2c8c-4fe3-9a01-10b440ada61c" xmlns:ns3="74d95403-d030-472b-b360-287bf3707fd3" targetNamespace="http://schemas.microsoft.com/office/2006/metadata/properties" ma:root="true" ma:fieldsID="716413b2310a8f0af101f66ad7113e14" ns2:_="" ns3:_="">
     <xsd:import namespace="f37995e5-2c8c-4fe3-9a01-10b440ada61c"/>
@@ -4180,26 +3988,27 @@
 </ct:contentTypeSchema>
 </file>
 
-<file path=customXml/itemProps1.xml><?xml version="1.0" encoding="utf-8"?>
-<ds:datastoreItem xmlns:ds="http://schemas.openxmlformats.org/officeDocument/2006/customXml" ds:itemID="{82355C92-A25F-474F-A0AD-573CD748F94F}">
-  <ds:schemaRefs>
-    <ds:schemaRef ds:uri="http://schemas.microsoft.com/office/2006/metadata/properties"/>
-    <ds:schemaRef ds:uri="http://schemas.microsoft.com/office/infopath/2007/PartnerControls"/>
-    <ds:schemaRef ds:uri="74d95403-d030-472b-b360-287bf3707fd3"/>
-    <ds:schemaRef ds:uri="f37995e5-2c8c-4fe3-9a01-10b440ada61c"/>
-  </ds:schemaRefs>
-</ds:datastoreItem>
+<file path=customXml/item2.xml><?xml version="1.0" encoding="utf-8"?>
+<?mso-contentType ?>
+<FormTemplates xmlns="http://schemas.microsoft.com/sharepoint/v3/contenttype/forms">
+  <Display>DocumentLibraryForm</Display>
+  <Edit>DocumentLibraryForm</Edit>
+  <New>DocumentLibraryForm</New>
+</FormTemplates>
 </file>
 
-<file path=customXml/itemProps2.xml><?xml version="1.0" encoding="utf-8"?>
-<ds:datastoreItem xmlns:ds="http://schemas.openxmlformats.org/officeDocument/2006/customXml" ds:itemID="{31BFDF03-A4A6-4BFF-980C-759F82C6152F}">
-  <ds:schemaRefs>
-    <ds:schemaRef ds:uri="http://schemas.microsoft.com/sharepoint/v3/contenttype/forms"/>
-  </ds:schemaRefs>
-</ds:datastoreItem>
+<file path=customXml/item3.xml><?xml version="1.0" encoding="utf-8"?>
+<p:properties xmlns:p="http://schemas.microsoft.com/office/2006/metadata/properties" xmlns:xsi="http://www.w3.org/2001/XMLSchema-instance" xmlns:pc="http://schemas.microsoft.com/office/infopath/2007/PartnerControls">
+  <documentManagement>
+    <TaxCatchAll xmlns="74d95403-d030-472b-b360-287bf3707fd3" xsi:nil="true"/>
+    <lcf76f155ced4ddcb4097134ff3c332f xmlns="f37995e5-2c8c-4fe3-9a01-10b440ada61c">
+      <Terms xmlns="http://schemas.microsoft.com/office/infopath/2007/PartnerControls"/>
+    </lcf76f155ced4ddcb4097134ff3c332f>
+  </documentManagement>
+</p:properties>
 </file>
 
-<file path=customXml/itemProps3.xml><?xml version="1.0" encoding="utf-8"?>
+<file path=customXml/itemProps1.xml><?xml version="1.0" encoding="utf-8"?>
 <ds:datastoreItem xmlns:ds="http://schemas.openxmlformats.org/officeDocument/2006/customXml" ds:itemID="{A3BD6747-2A1B-4939-AB19-929AE0C82524}">
   <ds:schemaRefs>
     <ds:schemaRef ds:uri="http://schemas.microsoft.com/office/2006/metadata/contentType"/>
@@ -4216,4 +4025,23 @@
     <ds:schemaRef ds:uri="http://schemas.microsoft.com/internal/obd"/>
   </ds:schemaRefs>
 </ds:datastoreItem>
+</file>
+
+<file path=customXml/itemProps2.xml><?xml version="1.0" encoding="utf-8"?>
+<ds:datastoreItem xmlns:ds="http://schemas.openxmlformats.org/officeDocument/2006/customXml" ds:itemID="{31BFDF03-A4A6-4BFF-980C-759F82C6152F}">
+  <ds:schemaRefs>
+    <ds:schemaRef ds:uri="http://schemas.microsoft.com/sharepoint/v3/contenttype/forms"/>
+  </ds:schemaRefs>
+</ds:datastoreItem>
+</file>
+
+<file path=customXml/itemProps3.xml><?xml version="1.0" encoding="utf-8"?>
+<ds:datastoreItem xmlns:ds="http://schemas.openxmlformats.org/officeDocument/2006/customXml" ds:itemID="{82355C92-A25F-474F-A0AD-573CD748F94F}">
+  <ds:schemaRefs>
+    <ds:schemaRef ds:uri="http://schemas.microsoft.com/office/2006/metadata/properties"/>
+    <ds:schemaRef ds:uri="http://schemas.microsoft.com/office/infopath/2007/PartnerControls"/>
+    <ds:schemaRef ds:uri="74d95403-d030-472b-b360-287bf3707fd3"/>
+    <ds:schemaRef ds:uri="f37995e5-2c8c-4fe3-9a01-10b440ada61c"/>
+  </ds:schemaRefs>
+</ds:datastoreItem>
 </file>
</xml_diff>